<commit_message>
Finished first version of final project.
</commit_message>
<xml_diff>
--- a/papers/2021.1/Projeto final.docx
+++ b/papers/2021.1/Projeto final.docx
@@ -63,7 +63,25 @@
           <w:sz w:val="24"/>
           <w:szCs w:val="24"/>
         </w:rPr>
-        <w:t xml:space="preserve">nos moldes de uma API capaz de realizar cálculos baseando-se nos modelos de viscoelasticidade linear de Maxwell, quase-linear de Fung e não-linear de Schapery, além de gerar um arquivo externo em formato CSV com os resultados para comparar </w:t>
+        <w:t xml:space="preserve">nos moldes de uma API capaz de realizar cálculos baseando-se nos modelos de viscoelasticidade linear de Maxwell, quase-linear de Fung e não-linear de </w:t>
+      </w:r>
+      <w:proofErr w:type="spellStart"/>
+      <w:r>
+        <w:rPr>
+          <w:rFonts w:ascii="Times New Roman" w:hAnsi="Times New Roman" w:cs="Times New Roman"/>
+          <w:sz w:val="24"/>
+          <w:szCs w:val="24"/>
+        </w:rPr>
+        <w:t>Schapery</w:t>
+      </w:r>
+      <w:proofErr w:type="spellEnd"/>
+      <w:r>
+        <w:rPr>
+          <w:rFonts w:ascii="Times New Roman" w:hAnsi="Times New Roman" w:cs="Times New Roman"/>
+          <w:sz w:val="24"/>
+          <w:szCs w:val="24"/>
+        </w:rPr>
+        <w:t xml:space="preserve">, além de gerar um arquivo externo em formato CSV com os resultados para comparar </w:t>
       </w:r>
       <w:r>
         <w:rPr>
@@ -151,7 +169,43 @@
           <w:sz w:val="24"/>
           <w:szCs w:val="24"/>
         </w:rPr>
-        <w:t>API, sigla para Application Programming Interface,</w:t>
+        <w:t xml:space="preserve">API, sigla para </w:t>
+      </w:r>
+      <w:proofErr w:type="spellStart"/>
+      <w:r>
+        <w:rPr>
+          <w:rFonts w:ascii="Times New Roman" w:hAnsi="Times New Roman" w:cs="Times New Roman"/>
+          <w:sz w:val="24"/>
+          <w:szCs w:val="24"/>
+        </w:rPr>
+        <w:t>Application</w:t>
+      </w:r>
+      <w:proofErr w:type="spellEnd"/>
+      <w:r>
+        <w:rPr>
+          <w:rFonts w:ascii="Times New Roman" w:hAnsi="Times New Roman" w:cs="Times New Roman"/>
+          <w:sz w:val="24"/>
+          <w:szCs w:val="24"/>
+        </w:rPr>
+        <w:t xml:space="preserve"> </w:t>
+      </w:r>
+      <w:proofErr w:type="spellStart"/>
+      <w:r>
+        <w:rPr>
+          <w:rFonts w:ascii="Times New Roman" w:hAnsi="Times New Roman" w:cs="Times New Roman"/>
+          <w:sz w:val="24"/>
+          <w:szCs w:val="24"/>
+        </w:rPr>
+        <w:t>Programming</w:t>
+      </w:r>
+      <w:proofErr w:type="spellEnd"/>
+      <w:r>
+        <w:rPr>
+          <w:rFonts w:ascii="Times New Roman" w:hAnsi="Times New Roman" w:cs="Times New Roman"/>
+          <w:sz w:val="24"/>
+          <w:szCs w:val="24"/>
+        </w:rPr>
+        <w:t xml:space="preserve"> Interface,</w:t>
       </w:r>
       <w:r>
         <w:rPr>
@@ -191,7 +245,25 @@
           <w:sz w:val="24"/>
           <w:szCs w:val="24"/>
         </w:rPr>
-        <w:t xml:space="preserve"> e, segundo TechTudo [2],</w:t>
+        <w:t xml:space="preserve"> e, segundo </w:t>
+      </w:r>
+      <w:proofErr w:type="spellStart"/>
+      <w:r>
+        <w:rPr>
+          <w:rFonts w:ascii="Times New Roman" w:hAnsi="Times New Roman" w:cs="Times New Roman"/>
+          <w:sz w:val="24"/>
+          <w:szCs w:val="24"/>
+        </w:rPr>
+        <w:t>TechTudo</w:t>
+      </w:r>
+      <w:proofErr w:type="spellEnd"/>
+      <w:r>
+        <w:rPr>
+          <w:rFonts w:ascii="Times New Roman" w:hAnsi="Times New Roman" w:cs="Times New Roman"/>
+          <w:sz w:val="24"/>
+          <w:szCs w:val="24"/>
+        </w:rPr>
+        <w:t xml:space="preserve"> [2],</w:t>
       </w:r>
       <w:r>
         <w:rPr>
@@ -1811,7 +1883,25 @@
           <w:sz w:val="24"/>
           <w:szCs w:val="24"/>
         </w:rPr>
-        <w:t>devido a ausência das variáveis supracitadas.</w:t>
+        <w:t xml:space="preserve">devido </w:t>
+      </w:r>
+      <w:proofErr w:type="spellStart"/>
+      <w:r>
+        <w:rPr>
+          <w:rFonts w:ascii="Times New Roman" w:hAnsi="Times New Roman" w:cs="Times New Roman"/>
+          <w:sz w:val="24"/>
+          <w:szCs w:val="24"/>
+        </w:rPr>
+        <w:t>a</w:t>
+      </w:r>
+      <w:proofErr w:type="spellEnd"/>
+      <w:r>
+        <w:rPr>
+          <w:rFonts w:ascii="Times New Roman" w:hAnsi="Times New Roman" w:cs="Times New Roman"/>
+          <w:sz w:val="24"/>
+          <w:szCs w:val="24"/>
+        </w:rPr>
+        <w:t xml:space="preserve"> ausência das variáveis supracitadas.</w:t>
       </w:r>
     </w:p>
     <w:p>
@@ -3243,97 +3333,88 @@
                 <w:szCs w:val="24"/>
               </w:rPr>
             </w:pPr>
-            <w:commentRangeStart w:id="1"/>
-            <w:commentRangeEnd w:id="1"/>
-            <w:r>
-              <w:rPr>
-                <w:rStyle w:val="Refdecomentrio"/>
-                <w:rFonts w:ascii="Times New Roman" w:hAnsi="Times New Roman" w:cs="Times New Roman"/>
-                <w:sz w:val="24"/>
-                <w:szCs w:val="24"/>
-              </w:rPr>
-              <w:commentReference w:id="1"/>
-            </w:r>
-            <m:oMath>
-              <m:r>
-                <w:rPr>
-                  <w:rFonts w:ascii="Cambria Math" w:hAnsi="Cambria Math" w:cs="Times New Roman"/>
-                  <w:sz w:val="24"/>
-                  <w:szCs w:val="24"/>
-                </w:rPr>
-                <m:t xml:space="preserve"> ε</m:t>
-              </m:r>
-              <m:d>
-                <m:dPr>
-                  <m:ctrlPr>
-                    <w:rPr>
-                      <w:rFonts w:ascii="Cambria Math" w:hAnsi="Cambria Math" w:cs="Times New Roman"/>
-                      <w:i/>
-                      <w:sz w:val="24"/>
-                      <w:szCs w:val="24"/>
-                    </w:rPr>
-                  </m:ctrlPr>
-                </m:dPr>
-                <m:e>
-                  <m:r>
-                    <w:rPr>
-                      <w:rFonts w:ascii="Cambria Math" w:hAnsi="Cambria Math" w:cs="Times New Roman"/>
-                      <w:sz w:val="24"/>
-                      <w:szCs w:val="24"/>
-                    </w:rPr>
-                    <m:t>t</m:t>
-                  </m:r>
-                </m:e>
-              </m:d>
-              <m:r>
-                <w:rPr>
-                  <w:rFonts w:ascii="Cambria Math" w:hAnsi="Cambria Math" w:cs="Times New Roman"/>
-                  <w:sz w:val="24"/>
-                  <w:szCs w:val="24"/>
-                </w:rPr>
-                <m:t>=</m:t>
-              </m:r>
-              <m:sSub>
-                <m:sSubPr>
-                  <m:ctrlPr>
-                    <w:rPr>
-                      <w:rFonts w:ascii="Cambria Math" w:hAnsi="Cambria Math" w:cs="Times New Roman"/>
-                      <w:i/>
-                      <w:sz w:val="24"/>
-                      <w:szCs w:val="24"/>
-                    </w:rPr>
-                  </m:ctrlPr>
-                </m:sSubPr>
-                <m:e>
-                  <m:r>
-                    <w:rPr>
-                      <w:rFonts w:ascii="Cambria Math" w:hAnsi="Cambria Math" w:cs="Times New Roman"/>
-                      <w:sz w:val="24"/>
-                      <w:szCs w:val="24"/>
-                    </w:rPr>
-                    <m:t>ε</m:t>
-                  </m:r>
-                </m:e>
-                <m:sub>
-                  <m:r>
-                    <w:rPr>
-                      <w:rFonts w:ascii="Cambria Math" w:hAnsi="Cambria Math" w:cs="Times New Roman"/>
-                      <w:sz w:val="24"/>
-                      <w:szCs w:val="24"/>
-                    </w:rPr>
-                    <m:t>0</m:t>
-                  </m:r>
-                </m:sub>
-              </m:sSub>
-              <m:r>
-                <w:rPr>
-                  <w:rFonts w:ascii="Cambria Math" w:hAnsi="Cambria Math" w:cs="Times New Roman"/>
-                  <w:sz w:val="24"/>
-                  <w:szCs w:val="24"/>
-                </w:rPr>
-                <m:t xml:space="preserve"> </m:t>
-              </m:r>
-            </m:oMath>
+            <m:oMathPara>
+              <m:oMath>
+                <m:r>
+                  <w:rPr>
+                    <w:rFonts w:ascii="Cambria Math" w:hAnsi="Cambria Math" w:cs="Times New Roman"/>
+                    <w:sz w:val="24"/>
+                    <w:szCs w:val="24"/>
+                  </w:rPr>
+                  <m:t xml:space="preserve"> ε</m:t>
+                </m:r>
+                <m:d>
+                  <m:dPr>
+                    <m:ctrlPr>
+                      <w:rPr>
+                        <w:rFonts w:ascii="Cambria Math" w:hAnsi="Cambria Math" w:cs="Times New Roman"/>
+                        <w:i/>
+                        <w:sz w:val="24"/>
+                        <w:szCs w:val="24"/>
+                      </w:rPr>
+                    </m:ctrlPr>
+                  </m:dPr>
+                  <m:e>
+                    <m:r>
+                      <w:rPr>
+                        <w:rFonts w:ascii="Cambria Math" w:hAnsi="Cambria Math" w:cs="Times New Roman"/>
+                        <w:sz w:val="24"/>
+                        <w:szCs w:val="24"/>
+                      </w:rPr>
+                      <m:t>t</m:t>
+                    </m:r>
+                  </m:e>
+                </m:d>
+                <m:r>
+                  <w:rPr>
+                    <w:rFonts w:ascii="Cambria Math" w:hAnsi="Cambria Math" w:cs="Times New Roman"/>
+                    <w:sz w:val="24"/>
+                    <w:szCs w:val="24"/>
+                  </w:rPr>
+                  <m:t>=</m:t>
+                </m:r>
+                <m:sSub>
+                  <m:sSubPr>
+                    <m:ctrlPr>
+                      <w:rPr>
+                        <w:rFonts w:ascii="Cambria Math" w:hAnsi="Cambria Math" w:cs="Times New Roman"/>
+                        <w:i/>
+                        <w:sz w:val="24"/>
+                        <w:szCs w:val="24"/>
+                      </w:rPr>
+                    </m:ctrlPr>
+                  </m:sSubPr>
+                  <m:e>
+                    <m:r>
+                      <w:rPr>
+                        <w:rFonts w:ascii="Cambria Math" w:hAnsi="Cambria Math" w:cs="Times New Roman"/>
+                        <w:sz w:val="24"/>
+                        <w:szCs w:val="24"/>
+                      </w:rPr>
+                      <m:t>ε</m:t>
+                    </m:r>
+                  </m:e>
+                  <m:sub>
+                    <m:r>
+                      <w:rPr>
+                        <w:rFonts w:ascii="Cambria Math" w:hAnsi="Cambria Math" w:cs="Times New Roman"/>
+                        <w:sz w:val="24"/>
+                        <w:szCs w:val="24"/>
+                      </w:rPr>
+                      <m:t>0</m:t>
+                    </m:r>
+                  </m:sub>
+                </m:sSub>
+                <m:r>
+                  <w:rPr>
+                    <w:rFonts w:ascii="Cambria Math" w:hAnsi="Cambria Math" w:cs="Times New Roman"/>
+                    <w:sz w:val="24"/>
+                    <w:szCs w:val="24"/>
+                  </w:rPr>
+                  <m:t xml:space="preserve"> </m:t>
+                </m:r>
+              </m:oMath>
+            </m:oMathPara>
           </w:p>
         </w:tc>
         <w:tc>
@@ -4401,6 +4482,7 @@
         </w:rPr>
         <w:t xml:space="preserve">Os parâmetros A e B apresentados na equação representam, respectivamente, </w:t>
       </w:r>
+      <w:proofErr w:type="spellStart"/>
       <w:r>
         <w:rPr>
           <w:rFonts w:ascii="Times New Roman" w:hAnsi="Times New Roman" w:cs="Times New Roman"/>
@@ -4409,16 +4491,9 @@
           <w:sz w:val="24"/>
           <w:szCs w:val="24"/>
         </w:rPr>
-        <w:t xml:space="preserve">elastic stress constant </w:t>
-      </w:r>
-      <w:r>
-        <w:rPr>
-          <w:rFonts w:ascii="Times New Roman" w:hAnsi="Times New Roman" w:cs="Times New Roman"/>
-          <w:sz w:val="24"/>
-          <w:szCs w:val="24"/>
-        </w:rPr>
-        <w:t xml:space="preserve">e </w:t>
-      </w:r>
+        <w:t>elastic</w:t>
+      </w:r>
+      <w:proofErr w:type="spellEnd"/>
       <w:r>
         <w:rPr>
           <w:rFonts w:ascii="Times New Roman" w:hAnsi="Times New Roman" w:cs="Times New Roman"/>
@@ -4427,8 +4502,72 @@
           <w:sz w:val="24"/>
           <w:szCs w:val="24"/>
         </w:rPr>
-        <w:t>elastic stress power</w:t>
-      </w:r>
+        <w:t xml:space="preserve"> stress </w:t>
+      </w:r>
+      <w:proofErr w:type="spellStart"/>
+      <w:r>
+        <w:rPr>
+          <w:rFonts w:ascii="Times New Roman" w:hAnsi="Times New Roman" w:cs="Times New Roman"/>
+          <w:i/>
+          <w:iCs/>
+          <w:sz w:val="24"/>
+          <w:szCs w:val="24"/>
+        </w:rPr>
+        <w:t>constant</w:t>
+      </w:r>
+      <w:proofErr w:type="spellEnd"/>
+      <w:r>
+        <w:rPr>
+          <w:rFonts w:ascii="Times New Roman" w:hAnsi="Times New Roman" w:cs="Times New Roman"/>
+          <w:i/>
+          <w:iCs/>
+          <w:sz w:val="24"/>
+          <w:szCs w:val="24"/>
+        </w:rPr>
+        <w:t xml:space="preserve"> </w:t>
+      </w:r>
+      <w:r>
+        <w:rPr>
+          <w:rFonts w:ascii="Times New Roman" w:hAnsi="Times New Roman" w:cs="Times New Roman"/>
+          <w:sz w:val="24"/>
+          <w:szCs w:val="24"/>
+        </w:rPr>
+        <w:t xml:space="preserve">e </w:t>
+      </w:r>
+      <w:proofErr w:type="spellStart"/>
+      <w:r>
+        <w:rPr>
+          <w:rFonts w:ascii="Times New Roman" w:hAnsi="Times New Roman" w:cs="Times New Roman"/>
+          <w:i/>
+          <w:iCs/>
+          <w:sz w:val="24"/>
+          <w:szCs w:val="24"/>
+        </w:rPr>
+        <w:t>elastic</w:t>
+      </w:r>
+      <w:proofErr w:type="spellEnd"/>
+      <w:r>
+        <w:rPr>
+          <w:rFonts w:ascii="Times New Roman" w:hAnsi="Times New Roman" w:cs="Times New Roman"/>
+          <w:i/>
+          <w:iCs/>
+          <w:sz w:val="24"/>
+          <w:szCs w:val="24"/>
+        </w:rPr>
+        <w:t xml:space="preserve"> stress </w:t>
+      </w:r>
+      <w:proofErr w:type="spellStart"/>
+      <w:r>
+        <w:rPr>
+          <w:rFonts w:ascii="Times New Roman" w:hAnsi="Times New Roman" w:cs="Times New Roman"/>
+          <w:i/>
+          <w:iCs/>
+          <w:sz w:val="24"/>
+          <w:szCs w:val="24"/>
+        </w:rPr>
+        <w:t>power</w:t>
+      </w:r>
+      <w:proofErr w:type="spellEnd"/>
       <w:r>
         <w:rPr>
           <w:rFonts w:ascii="Times New Roman" w:hAnsi="Times New Roman" w:cs="Times New Roman"/>
@@ -5660,8 +5799,20 @@
           <w:sz w:val="24"/>
           <w:szCs w:val="24"/>
         </w:rPr>
-        <w:t>standard linear solid</w:t>
-      </w:r>
+        <w:t xml:space="preserve">standard linear </w:t>
+      </w:r>
+      <w:proofErr w:type="spellStart"/>
+      <w:r>
+        <w:rPr>
+          <w:rFonts w:ascii="Times New Roman" w:hAnsi="Times New Roman" w:cs="Times New Roman"/>
+          <w:i/>
+          <w:iCs/>
+          <w:sz w:val="24"/>
+          <w:szCs w:val="24"/>
+        </w:rPr>
+        <w:t>solid</w:t>
+      </w:r>
+      <w:proofErr w:type="spellEnd"/>
       <w:r>
         <w:rPr>
           <w:rFonts w:ascii="Times New Roman" w:hAnsi="Times New Roman" w:cs="Times New Roman"/>
@@ -16057,7 +16208,7 @@
                           </w:rPr>
                           <m:t>1+C</m:t>
                         </m:r>
-                        <w:bookmarkStart w:id="2" w:name="_Hlk69431781"/>
+                        <w:bookmarkStart w:id="1" w:name="_Hlk69431781"/>
                         <m:r>
                           <w:rPr>
                             <w:rFonts w:ascii="Cambria Math" w:hAnsi="Cambria Math" w:cs="Times New Roman"/>
@@ -16066,7 +16217,7 @@
                           </w:rPr>
                           <m:t>∙</m:t>
                         </m:r>
-                        <w:bookmarkEnd w:id="2"/>
+                        <w:bookmarkEnd w:id="1"/>
                         <m:func>
                           <m:funcPr>
                             <m:ctrlPr>
@@ -17783,7 +17934,7 @@
                 <w:szCs w:val="24"/>
               </w:rPr>
             </w:pPr>
-            <w:bookmarkStart w:id="3" w:name="_Hlk69778981"/>
+            <w:bookmarkStart w:id="2" w:name="_Hlk69778981"/>
             <m:oMathPara>
               <m:oMath>
                 <m:r>
@@ -18039,7 +18190,7 @@
                 </m:nary>
               </m:oMath>
             </m:oMathPara>
-            <w:bookmarkEnd w:id="3"/>
+            <w:bookmarkEnd w:id="2"/>
           </w:p>
         </w:tc>
         <w:tc>
@@ -18598,7 +18749,7 @@
         </w:rPr>
         <w:t xml:space="preserve"> no formato JSON e é desserializado para a classe responsável por conter os dados de requisição. </w:t>
       </w:r>
-      <w:commentRangeStart w:id="4"/>
+      <w:commentRangeStart w:id="3"/>
       <w:r>
         <w:rPr>
           <w:rFonts w:ascii="Times New Roman" w:hAnsi="Times New Roman" w:cs="Times New Roman"/>
@@ -18607,12 +18758,12 @@
         </w:rPr>
         <w:t>Após</w:t>
       </w:r>
-      <w:commentRangeEnd w:id="4"/>
+      <w:commentRangeEnd w:id="3"/>
       <w:r>
         <w:rPr>
           <w:rStyle w:val="Refdecomentrio"/>
         </w:rPr>
-        <w:commentReference w:id="4"/>
+        <w:commentReference w:id="3"/>
       </w:r>
       <w:r>
         <w:rPr>
@@ -18723,6 +18874,7 @@
         </w:rPr>
         <w:t xml:space="preserve"> paralelas, usando a classe </w:t>
       </w:r>
+      <w:proofErr w:type="spellStart"/>
       <w:r>
         <w:rPr>
           <w:rFonts w:ascii="Times New Roman" w:hAnsi="Times New Roman" w:cs="Times New Roman"/>
@@ -18731,7 +18883,18 @@
           <w:sz w:val="24"/>
           <w:szCs w:val="24"/>
         </w:rPr>
-        <w:t xml:space="preserve">Task </w:t>
+        <w:t>Task</w:t>
+      </w:r>
+      <w:proofErr w:type="spellEnd"/>
+      <w:r>
+        <w:rPr>
+          <w:rFonts w:ascii="Times New Roman" w:hAnsi="Times New Roman" w:cs="Times New Roman"/>
+          <w:i/>
+          <w:iCs/>
+          <w:sz w:val="24"/>
+          <w:szCs w:val="24"/>
+        </w:rPr>
+        <w:t xml:space="preserve"> </w:t>
       </w:r>
       <w:r>
         <w:rPr>
@@ -18850,6 +19013,7 @@
         </w:rPr>
         <w:t xml:space="preserve">A etapa mais importante que merece mais detalhamento é a sub-rotina </w:t>
       </w:r>
+      <w:proofErr w:type="spellStart"/>
       <w:r>
         <w:rPr>
           <w:rFonts w:ascii="Times New Roman" w:hAnsi="Times New Roman" w:cs="Times New Roman"/>
@@ -18858,24 +19022,9 @@
           <w:sz w:val="24"/>
           <w:szCs w:val="24"/>
         </w:rPr>
-        <w:t>Calculate results</w:t>
-      </w:r>
-      <w:r>
-        <w:rPr>
-          <w:rFonts w:ascii="Times New Roman" w:hAnsi="Times New Roman" w:cs="Times New Roman"/>
-          <w:sz w:val="24"/>
-          <w:szCs w:val="24"/>
-        </w:rPr>
-        <w:t xml:space="preserve"> que, conforme o nome sugere, calcula de fato os resultados para o modelo. Na operação, essa sub-rotina </w:t>
-      </w:r>
-      <w:r>
-        <w:rPr>
-          <w:rFonts w:ascii="Times New Roman" w:hAnsi="Times New Roman" w:cs="Times New Roman"/>
-          <w:sz w:val="24"/>
-          <w:szCs w:val="24"/>
-        </w:rPr>
-        <w:t xml:space="preserve">está implementada em apenas uma linha de código em que é feita uma chamada ao método </w:t>
-      </w:r>
+        <w:t>Calculate</w:t>
+      </w:r>
+      <w:proofErr w:type="spellEnd"/>
       <w:r>
         <w:rPr>
           <w:rFonts w:ascii="Times New Roman" w:hAnsi="Times New Roman" w:cs="Times New Roman"/>
@@ -18884,16 +19033,9 @@
           <w:sz w:val="24"/>
           <w:szCs w:val="24"/>
         </w:rPr>
-        <w:t>CalculateResultsAsync</w:t>
-      </w:r>
-      <w:r>
-        <w:rPr>
-          <w:rFonts w:ascii="Times New Roman" w:hAnsi="Times New Roman" w:cs="Times New Roman"/>
-          <w:sz w:val="24"/>
-          <w:szCs w:val="24"/>
-        </w:rPr>
-        <w:t xml:space="preserve">, implementado na classe </w:t>
-      </w:r>
+        <w:t xml:space="preserve"> </w:t>
+      </w:r>
+      <w:proofErr w:type="spellStart"/>
       <w:r>
         <w:rPr>
           <w:rFonts w:ascii="Times New Roman" w:hAnsi="Times New Roman" w:cs="Times New Roman"/>
@@ -18902,7 +19044,66 @@
           <w:sz w:val="24"/>
           <w:szCs w:val="24"/>
         </w:rPr>
-        <w:t xml:space="preserve">QuasiLinearViscoelasticityModel, </w:t>
+        <w:t>results</w:t>
+      </w:r>
+      <w:proofErr w:type="spellEnd"/>
+      <w:r>
+        <w:rPr>
+          <w:rFonts w:ascii="Times New Roman" w:hAnsi="Times New Roman" w:cs="Times New Roman"/>
+          <w:sz w:val="24"/>
+          <w:szCs w:val="24"/>
+        </w:rPr>
+        <w:t xml:space="preserve"> que, conforme o nome sugere, calcula de fato os resultados para o modelo. Na operação, essa sub-rotina </w:t>
+      </w:r>
+      <w:r>
+        <w:rPr>
+          <w:rFonts w:ascii="Times New Roman" w:hAnsi="Times New Roman" w:cs="Times New Roman"/>
+          <w:sz w:val="24"/>
+          <w:szCs w:val="24"/>
+        </w:rPr>
+        <w:t xml:space="preserve">está implementada em apenas uma linha de código em que é feita uma chamada ao método </w:t>
+      </w:r>
+      <w:proofErr w:type="spellStart"/>
+      <w:r>
+        <w:rPr>
+          <w:rFonts w:ascii="Times New Roman" w:hAnsi="Times New Roman" w:cs="Times New Roman"/>
+          <w:i/>
+          <w:iCs/>
+          <w:sz w:val="24"/>
+          <w:szCs w:val="24"/>
+        </w:rPr>
+        <w:t>CalculateResultsAsync</w:t>
+      </w:r>
+      <w:proofErr w:type="spellEnd"/>
+      <w:r>
+        <w:rPr>
+          <w:rFonts w:ascii="Times New Roman" w:hAnsi="Times New Roman" w:cs="Times New Roman"/>
+          <w:sz w:val="24"/>
+          <w:szCs w:val="24"/>
+        </w:rPr>
+        <w:t xml:space="preserve">, implementado na classe </w:t>
+      </w:r>
+      <w:proofErr w:type="spellStart"/>
+      <w:r>
+        <w:rPr>
+          <w:rFonts w:ascii="Times New Roman" w:hAnsi="Times New Roman" w:cs="Times New Roman"/>
+          <w:i/>
+          <w:iCs/>
+          <w:sz w:val="24"/>
+          <w:szCs w:val="24"/>
+        </w:rPr>
+        <w:t>QuasiLinearViscoelasticityModel</w:t>
+      </w:r>
+      <w:proofErr w:type="spellEnd"/>
+      <w:r>
+        <w:rPr>
+          <w:rFonts w:ascii="Times New Roman" w:hAnsi="Times New Roman" w:cs="Times New Roman"/>
+          <w:i/>
+          <w:iCs/>
+          <w:sz w:val="24"/>
+          <w:szCs w:val="24"/>
+        </w:rPr>
+        <w:t xml:space="preserve">, </w:t>
       </w:r>
       <w:r>
         <w:rPr>
@@ -19160,88 +19361,9 @@
           <w:sz w:val="24"/>
           <w:szCs w:val="24"/>
         </w:rPr>
-        <w:t>No decorrer desta implementação, percebeu-se que a</w:t>
-      </w:r>
-      <w:r>
-        <w:rPr>
-          <w:rFonts w:ascii="Times New Roman" w:hAnsi="Times New Roman" w:cs="Times New Roman"/>
-          <w:sz w:val="24"/>
-          <w:szCs w:val="24"/>
-        </w:rPr>
-        <w:t xml:space="preserve">s equações </w:t>
-      </w:r>
-      <w:r>
-        <w:rPr>
-          <w:rFonts w:ascii="Times New Roman" w:hAnsi="Times New Roman" w:cs="Times New Roman"/>
-          <w:sz w:val="24"/>
-          <w:szCs w:val="24"/>
-        </w:rPr>
-        <w:t xml:space="preserve">utilizadas </w:t>
-      </w:r>
-      <w:r>
-        <w:rPr>
-          <w:rFonts w:ascii="Times New Roman" w:hAnsi="Times New Roman" w:cs="Times New Roman"/>
-          <w:sz w:val="24"/>
-          <w:szCs w:val="24"/>
-        </w:rPr>
-        <w:t>para a tensão precisa</w:t>
-      </w:r>
-      <w:r>
-        <w:rPr>
-          <w:rFonts w:ascii="Times New Roman" w:hAnsi="Times New Roman" w:cs="Times New Roman"/>
-          <w:sz w:val="24"/>
-          <w:szCs w:val="24"/>
-        </w:rPr>
-        <w:t>v</w:t>
-      </w:r>
-      <w:r>
-        <w:rPr>
-          <w:rFonts w:ascii="Times New Roman" w:hAnsi="Times New Roman" w:cs="Times New Roman"/>
-          <w:sz w:val="24"/>
-          <w:szCs w:val="24"/>
-        </w:rPr>
-        <w:t xml:space="preserve">am ser otimizadas com o objetivo </w:t>
-      </w:r>
-      <w:r>
-        <w:rPr>
-          <w:rFonts w:ascii="Times New Roman" w:hAnsi="Times New Roman" w:cs="Times New Roman"/>
-          <w:sz w:val="24"/>
-          <w:szCs w:val="24"/>
-        </w:rPr>
-        <w:t xml:space="preserve">de </w:t>
-      </w:r>
-      <w:r>
-        <w:rPr>
-          <w:rFonts w:ascii="Times New Roman" w:hAnsi="Times New Roman" w:cs="Times New Roman"/>
-          <w:sz w:val="24"/>
-          <w:szCs w:val="24"/>
-        </w:rPr>
-        <w:t>redu</w:t>
-      </w:r>
-      <w:r>
-        <w:rPr>
-          <w:rFonts w:ascii="Times New Roman" w:hAnsi="Times New Roman" w:cs="Times New Roman"/>
-          <w:sz w:val="24"/>
-          <w:szCs w:val="24"/>
-        </w:rPr>
-        <w:t>zir</w:t>
-      </w:r>
-      <w:r>
-        <w:rPr>
-          <w:rFonts w:ascii="Times New Roman" w:hAnsi="Times New Roman" w:cs="Times New Roman"/>
-          <w:sz w:val="24"/>
-          <w:szCs w:val="24"/>
-        </w:rPr>
-        <w:t xml:space="preserve"> o tempo de execução.</w:t>
-      </w:r>
-      <w:r>
-        <w:rPr>
-          <w:rFonts w:ascii="Times New Roman" w:hAnsi="Times New Roman" w:cs="Times New Roman"/>
-          <w:sz w:val="24"/>
-          <w:szCs w:val="24"/>
-        </w:rPr>
-        <w:t xml:space="preserve"> Para isso, foram adotadas duas soluções, a primeira foi de executar cada cálculo de maneira paralela, usando a classe </w:t>
-      </w:r>
+        <w:t xml:space="preserve">No decorrer desta implementação, percebeu-se que as equações utilizadas para a tensão precisavam ser otimizadas com o objetivo de reduzir o tempo de execução. Para isso, foram adotadas duas soluções, a primeira foi de executar cada cálculo de maneira paralela, usando a classe </w:t>
+      </w:r>
+      <w:proofErr w:type="spellStart"/>
       <w:r>
         <w:rPr>
           <w:rFonts w:ascii="Times New Roman" w:hAnsi="Times New Roman" w:cs="Times New Roman"/>
@@ -19252,46 +19374,16 @@
         </w:rPr>
         <w:t>Task</w:t>
       </w:r>
-      <w:r>
-        <w:rPr>
-          <w:rFonts w:ascii="Times New Roman" w:hAnsi="Times New Roman" w:cs="Times New Roman"/>
-          <w:sz w:val="24"/>
-          <w:szCs w:val="24"/>
-        </w:rPr>
-        <w:t xml:space="preserve"> explicada anteriormente, a segunda foi reescrever as equações utilizadas com objetivo de </w:t>
-      </w:r>
-      <w:r>
-        <w:rPr>
-          <w:rFonts w:ascii="Times New Roman" w:hAnsi="Times New Roman" w:cs="Times New Roman"/>
-          <w:sz w:val="24"/>
-          <w:szCs w:val="24"/>
-        </w:rPr>
-        <w:t>encontrar equações específicas para cada intervalo de tempo</w:t>
-      </w:r>
-      <w:r>
-        <w:rPr>
-          <w:rFonts w:ascii="Times New Roman" w:hAnsi="Times New Roman" w:cs="Times New Roman"/>
-          <w:sz w:val="24"/>
-          <w:szCs w:val="24"/>
-        </w:rPr>
-        <w:t xml:space="preserve">, </w:t>
-      </w:r>
-      <w:r>
-        <w:rPr>
-          <w:rFonts w:ascii="Times New Roman" w:hAnsi="Times New Roman" w:cs="Times New Roman"/>
-          <w:sz w:val="24"/>
-          <w:szCs w:val="24"/>
-        </w:rPr>
-        <w:t>conforme demonstrado no Anexo 1 deste documento</w:t>
-      </w:r>
-      <w:r>
-        <w:rPr>
-          <w:rFonts w:ascii="Times New Roman" w:hAnsi="Times New Roman" w:cs="Times New Roman"/>
-          <w:sz w:val="24"/>
-          <w:szCs w:val="24"/>
-        </w:rPr>
-        <w:t xml:space="preserve">. Estas propostas de fato auxiliaram e atingiram seu objetivo, entretanto, para a segunda solução, inicialmente eram utilizadas vários </w:t>
-      </w:r>
+      <w:proofErr w:type="spellEnd"/>
+      <w:r>
+        <w:rPr>
+          <w:rFonts w:ascii="Times New Roman" w:hAnsi="Times New Roman" w:cs="Times New Roman"/>
+          <w:sz w:val="24"/>
+          <w:szCs w:val="24"/>
+        </w:rPr>
+        <w:t xml:space="preserve"> explicada anteriormente, a segunda foi reescrever as equações utilizadas com objetivo de encontrar equações específicas para cada intervalo de tempo, conforme demonstrado no Anexo 1 deste documento. Estas propostas de fato auxiliaram e atingiram seu objetivo, entretanto, para a segunda solução, inicialmente eram utilizadas vários </w:t>
+      </w:r>
+      <w:proofErr w:type="spellStart"/>
       <w:r>
         <w:rPr>
           <w:rFonts w:ascii="Times New Roman" w:hAnsi="Times New Roman" w:cs="Times New Roman"/>
@@ -19302,6 +19394,7 @@
         </w:rPr>
         <w:t>ifs</w:t>
       </w:r>
+      <w:proofErr w:type="spellEnd"/>
       <w:r>
         <w:rPr>
           <w:rFonts w:ascii="Times New Roman" w:hAnsi="Times New Roman" w:cs="Times New Roman"/>
@@ -19336,16 +19429,9 @@
           <w:sz w:val="24"/>
           <w:szCs w:val="24"/>
         </w:rPr>
-        <w:t>design pattern</w:t>
-      </w:r>
-      <w:r>
-        <w:rPr>
-          <w:rFonts w:ascii="Times New Roman" w:hAnsi="Times New Roman" w:cs="Times New Roman"/>
-          <w:sz w:val="24"/>
-          <w:szCs w:val="24"/>
-        </w:rPr>
-        <w:t xml:space="preserve"> </w:t>
-      </w:r>
+        <w:t xml:space="preserve">design </w:t>
+      </w:r>
+      <w:proofErr w:type="spellStart"/>
       <w:r>
         <w:rPr>
           <w:rFonts w:ascii="Times New Roman" w:hAnsi="Times New Roman" w:cs="Times New Roman"/>
@@ -19354,15 +19440,54 @@
           <w:sz w:val="24"/>
           <w:szCs w:val="24"/>
         </w:rPr>
+        <w:t>pattern</w:t>
+      </w:r>
+      <w:proofErr w:type="spellEnd"/>
+      <w:r>
+        <w:rPr>
+          <w:rFonts w:ascii="Times New Roman" w:hAnsi="Times New Roman" w:cs="Times New Roman"/>
+          <w:sz w:val="24"/>
+          <w:szCs w:val="24"/>
+        </w:rPr>
+        <w:t xml:space="preserve"> </w:t>
+      </w:r>
+      <w:proofErr w:type="spellStart"/>
+      <w:r>
+        <w:rPr>
+          <w:rFonts w:ascii="Times New Roman" w:hAnsi="Times New Roman" w:cs="Times New Roman"/>
+          <w:i/>
+          <w:iCs/>
+          <w:sz w:val="24"/>
+          <w:szCs w:val="24"/>
+        </w:rPr>
         <w:t>Strategy</w:t>
       </w:r>
-      <w:r>
-        <w:rPr>
-          <w:rFonts w:ascii="Times New Roman" w:hAnsi="Times New Roman" w:cs="Times New Roman"/>
-          <w:sz w:val="24"/>
-          <w:szCs w:val="24"/>
-        </w:rPr>
-        <w:t>, que, segundo Refactoring Guru [4], “</w:t>
+      <w:proofErr w:type="spellEnd"/>
+      <w:r>
+        <w:rPr>
+          <w:rFonts w:ascii="Times New Roman" w:hAnsi="Times New Roman" w:cs="Times New Roman"/>
+          <w:sz w:val="24"/>
+          <w:szCs w:val="24"/>
+        </w:rPr>
+        <w:t xml:space="preserve">, que, segundo </w:t>
+      </w:r>
+      <w:proofErr w:type="spellStart"/>
+      <w:r>
+        <w:rPr>
+          <w:rFonts w:ascii="Times New Roman" w:hAnsi="Times New Roman" w:cs="Times New Roman"/>
+          <w:sz w:val="24"/>
+          <w:szCs w:val="24"/>
+        </w:rPr>
+        <w:t>Refactoring</w:t>
+      </w:r>
+      <w:proofErr w:type="spellEnd"/>
+      <w:r>
+        <w:rPr>
+          <w:rFonts w:ascii="Times New Roman" w:hAnsi="Times New Roman" w:cs="Times New Roman"/>
+          <w:sz w:val="24"/>
+          <w:szCs w:val="24"/>
+        </w:rPr>
+        <w:t xml:space="preserve"> Guru [4], “</w:t>
       </w:r>
       <w:r>
         <w:rPr>
@@ -19411,7 +19536,31 @@
           <w:sz w:val="24"/>
           <w:szCs w:val="24"/>
         </w:rPr>
-        <w:t xml:space="preserve"> Sendo assim, foi desenvolvido uma classe específica para cada intervalo de tempo</w:t>
+        <w:t xml:space="preserve"> Sendo assim, foi desenvolvido uma classe para cada intervalo de tempo</w:t>
+      </w:r>
+      <w:r>
+        <w:rPr>
+          <w:rFonts w:ascii="Times New Roman" w:hAnsi="Times New Roman" w:cs="Times New Roman"/>
+          <w:sz w:val="24"/>
+          <w:szCs w:val="24"/>
+        </w:rPr>
+        <w:t xml:space="preserve"> contendo as equações </w:t>
+      </w:r>
+      <w:r>
+        <w:rPr>
+          <w:rFonts w:ascii="Times New Roman" w:hAnsi="Times New Roman" w:cs="Times New Roman"/>
+          <w:sz w:val="24"/>
+          <w:szCs w:val="24"/>
+        </w:rPr>
+        <w:t>específica</w:t>
+      </w:r>
+      <w:r>
+        <w:rPr>
+          <w:rFonts w:ascii="Times New Roman" w:hAnsi="Times New Roman" w:cs="Times New Roman"/>
+          <w:sz w:val="24"/>
+          <w:szCs w:val="24"/>
+        </w:rPr>
+        <w:t>s deste período</w:t>
       </w:r>
       <w:r>
         <w:rPr>
@@ -19485,8 +19634,18 @@
           <w:sz w:val="24"/>
           <w:szCs w:val="24"/>
         </w:rPr>
-        <w:t>Modelo Não-Linear de Viscoelasticidade de Schapery</w:t>
-      </w:r>
+        <w:t xml:space="preserve">Modelo Não-Linear de Viscoelasticidade de </w:t>
+      </w:r>
+      <w:proofErr w:type="spellStart"/>
+      <w:r>
+        <w:rPr>
+          <w:rFonts w:ascii="Times New Roman" w:hAnsi="Times New Roman" w:cs="Times New Roman"/>
+          <w:sz w:val="24"/>
+          <w:szCs w:val="24"/>
+        </w:rPr>
+        <w:t>Schapery</w:t>
+      </w:r>
+      <w:proofErr w:type="spellEnd"/>
     </w:p>
     <w:p>
       <w:pPr>
@@ -19679,15 +19838,7 @@
           <w:sz w:val="24"/>
           <w:szCs w:val="24"/>
         </w:rPr>
-        <w:t>[5]</w:t>
-      </w:r>
-      <w:r>
-        <w:rPr>
-          <w:rFonts w:ascii="Times New Roman" w:hAnsi="Times New Roman" w:cs="Times New Roman"/>
-          <w:sz w:val="24"/>
-          <w:szCs w:val="24"/>
-        </w:rPr>
-        <w:t xml:space="preserve"> </w:t>
+        <w:t xml:space="preserve">[5] </w:t>
       </w:r>
       <w:r>
         <w:rPr>
@@ -40301,6 +40452,9 @@
             </m:e>
           </m:nary>
           <m:r>
+            <m:rPr>
+              <m:sty m:val="p"/>
+            </m:rPr>
             <w:rPr>
               <w:rFonts w:ascii="Cambria Math" w:hAnsi="Cambria Math" w:cs="Times New Roman"/>
               <w:sz w:val="24"/>
@@ -40408,15 +40562,7 @@
                   <w:sz w:val="24"/>
                   <w:szCs w:val="24"/>
                 </w:rPr>
-                <m:t>1</m:t>
-              </m:r>
-              <m:r>
-                <w:rPr>
-                  <w:rFonts w:ascii="Cambria Math" w:hAnsi="Cambria Math" w:cs="Times New Roman"/>
-                  <w:sz w:val="24"/>
-                  <w:szCs w:val="24"/>
-                </w:rPr>
-                <m:t>+</m:t>
+                <m:t>1+</m:t>
               </m:r>
               <m:nary>
                 <m:naryPr>
@@ -40585,15 +40731,7 @@
                   <w:sz w:val="24"/>
                   <w:szCs w:val="24"/>
                 </w:rPr>
-                <m:t>1+</m:t>
-              </m:r>
-              <m:r>
-                <w:rPr>
-                  <w:rFonts w:ascii="Cambria Math" w:hAnsi="Cambria Math" w:cs="Times New Roman"/>
-                  <w:sz w:val="24"/>
-                  <w:szCs w:val="24"/>
-                </w:rPr>
-                <m:t>G</m:t>
+                <m:t>1+G</m:t>
               </m:r>
               <m:d>
                 <m:dPr>
@@ -40747,19 +40885,14 @@
                   <w:sz w:val="24"/>
                   <w:szCs w:val="24"/>
                 </w:rPr>
-                <m:t>-</m:t>
-              </m:r>
-              <m:r>
-                <w:rPr>
-                  <w:rFonts w:ascii="Cambria Math" w:hAnsi="Cambria Math" w:cs="Times New Roman"/>
-                  <w:sz w:val="24"/>
-                  <w:szCs w:val="24"/>
-                </w:rPr>
-                <m:t>1</m:t>
+                <m:t>-1</m:t>
               </m:r>
             </m:e>
           </m:d>
           <m:r>
+            <m:rPr>
+              <m:sty m:val="p"/>
+            </m:rPr>
             <w:rPr>
               <w:rFonts w:ascii="Cambria Math" w:hAnsi="Cambria Math" w:cs="Times New Roman"/>
               <w:sz w:val="24"/>
@@ -41633,6 +41766,9 @@
             </m:e>
           </m:nary>
           <m:r>
+            <m:rPr>
+              <m:sty m:val="p"/>
+            </m:rPr>
             <w:rPr>
               <w:rFonts w:ascii="Cambria Math" w:hAnsi="Cambria Math" w:cs="Times New Roman"/>
               <w:sz w:val="24"/>
@@ -41790,15 +41926,7 @@
                       <w:sz w:val="24"/>
                       <w:szCs w:val="24"/>
                     </w:rPr>
-                    <m:t>d</m:t>
-                  </m:r>
-                  <m:r>
-                    <w:rPr>
-                      <w:rFonts w:ascii="Cambria Math" w:hAnsi="Cambria Math" w:cs="Times New Roman"/>
-                      <w:sz w:val="24"/>
-                      <w:szCs w:val="24"/>
-                    </w:rPr>
-                    <m:t>t</m:t>
+                    <m:t>dt</m:t>
                   </m:r>
                 </m:num>
                 <m:den>
@@ -41885,6 +42013,9 @@
             </m:e>
           </m:d>
           <m:r>
+            <m:rPr>
+              <m:sty m:val="p"/>
+            </m:rPr>
             <w:rPr>
               <w:rFonts w:ascii="Cambria Math" w:hAnsi="Cambria Math" w:cs="Times New Roman"/>
               <w:sz w:val="24"/>
@@ -42047,23 +42178,7 @@
       </w:r>
     </w:p>
   </w:comment>
-  <w:comment w:id="1" w:author="Bruno Mello" w:date="2021-04-19T11:11:00Z" w:initials="BM">
-    <w:p>
-      <w:pPr>
-        <w:pStyle w:val="Textodecomentrio"/>
-      </w:pPr>
-      <w:r>
-        <w:rPr>
-          <w:rStyle w:val="Refdecomentrio"/>
-        </w:rPr>
-        <w:annotationRef/>
-      </w:r>
-      <w:r>
-        <w:t>Vou tirar as bordas da tabela, mas deixei para facilitar a visualização enquanto ainda estou escrevendo. Vou tirar as bordas de todos os lugares</w:t>
-      </w:r>
-    </w:p>
-  </w:comment>
-  <w:comment w:id="4" w:author="Bruno Mello" w:date="2021-04-22T10:23:00Z" w:initials="BM">
+  <w:comment w:id="3" w:author="Bruno Mello" w:date="2021-04-22T10:23:00Z" w:initials="BM">
     <w:p>
       <w:pPr>
         <w:pStyle w:val="Textodecomentrio"/>
@@ -42094,7 +42209,6 @@
 <file path=word/commentsExtended.xml><?xml version="1.0" encoding="utf-8"?>
 <w15:commentsEx xmlns:wpc="http://schemas.microsoft.com/office/word/2010/wordprocessingCanvas" xmlns:cx="http://schemas.microsoft.com/office/drawing/2014/chartex" xmlns:cx1="http://schemas.microsoft.com/office/drawing/2015/9/8/chartex" xmlns:cx2="http://schemas.microsoft.com/office/drawing/2015/10/21/chartex" xmlns:cx3="http://schemas.microsoft.com/office/drawing/2016/5/9/chartex" xmlns:cx4="http://schemas.microsoft.com/office/drawing/2016/5/10/chartex" xmlns:cx5="http://schemas.microsoft.com/office/drawing/2016/5/11/chartex" xmlns:cx6="http://schemas.microsoft.com/office/drawing/2016/5/12/chartex" xmlns:cx7="http://schemas.microsoft.com/office/drawing/2016/5/13/chartex" xmlns:cx8="http://schemas.microsoft.com/office/drawing/2016/5/14/chartex" xmlns:mc="http://schemas.openxmlformats.org/markup-compatibility/2006" xmlns:aink="http://schemas.microsoft.com/office/drawing/2016/ink" xmlns:am3d="http://schemas.microsoft.com/office/drawing/2017/model3d" xmlns:o="urn:schemas-microsoft-com:office:office" xmlns:r="http://schemas.openxmlformats.org/officeDocument/2006/relationships" xmlns:m="http://schemas.openxmlformats.org/officeDocument/2006/math" xmlns:v="urn:schemas-microsoft-com:vml" xmlns:wp14="http://schemas.microsoft.com/office/word/2010/wordprocessingDrawing" xmlns:wp="http://schemas.openxmlformats.org/drawingml/2006/wordprocessingDrawing" xmlns:w10="urn:schemas-microsoft-com:office:word" xmlns:w="http://schemas.openxmlformats.org/wordprocessingml/2006/main" xmlns:w14="http://schemas.microsoft.com/office/word/2010/wordml" xmlns:w15="http://schemas.microsoft.com/office/word/2012/wordml" xmlns:w16cex="http://schemas.microsoft.com/office/word/2018/wordml/cex" xmlns:w16cid="http://schemas.microsoft.com/office/word/2016/wordml/cid" xmlns:w16="http://schemas.microsoft.com/office/word/2018/wordml" xmlns:w16sdtdh="http://schemas.microsoft.com/office/word/2020/wordml/sdtdatahash" xmlns:w16se="http://schemas.microsoft.com/office/word/2015/wordml/symex" xmlns:wpg="http://schemas.microsoft.com/office/word/2010/wordprocessingGroup" xmlns:wpi="http://schemas.microsoft.com/office/word/2010/wordprocessingInk" xmlns:wne="http://schemas.microsoft.com/office/word/2006/wordml" xmlns:wps="http://schemas.microsoft.com/office/word/2010/wordprocessingShape" mc:Ignorable="w14 w15 w16se w16cid w16 w16cex w16sdtdh wp14">
   <w15:commentEx w15:paraId="451D7942" w15:done="0"/>
-  <w15:commentEx w15:paraId="1BA85489" w15:done="0"/>
   <w15:commentEx w15:paraId="4B622C7F" w15:done="0"/>
 </w15:commentsEx>
 </file>
@@ -42102,7 +42216,6 @@
 <file path=word/commentsExtensible.xml><?xml version="1.0" encoding="utf-8"?>
 <w16cex:commentsExtensible xmlns:wpc="http://schemas.microsoft.com/office/word/2010/wordprocessingCanvas" xmlns:cx="http://schemas.microsoft.com/office/drawing/2014/chartex" xmlns:cx1="http://schemas.microsoft.com/office/drawing/2015/9/8/chartex" xmlns:cx2="http://schemas.microsoft.com/office/drawing/2015/10/21/chartex" xmlns:cx3="http://schemas.microsoft.com/office/drawing/2016/5/9/chartex" xmlns:cx4="http://schemas.microsoft.com/office/drawing/2016/5/10/chartex" xmlns:cx5="http://schemas.microsoft.com/office/drawing/2016/5/11/chartex" xmlns:cx6="http://schemas.microsoft.com/office/drawing/2016/5/12/chartex" xmlns:cx7="http://schemas.microsoft.com/office/drawing/2016/5/13/chartex" xmlns:cx8="http://schemas.microsoft.com/office/drawing/2016/5/14/chartex" xmlns:mc="http://schemas.openxmlformats.org/markup-compatibility/2006" xmlns:aink="http://schemas.microsoft.com/office/drawing/2016/ink" xmlns:am3d="http://schemas.microsoft.com/office/drawing/2017/model3d" xmlns:o="urn:schemas-microsoft-com:office:office" xmlns:r="http://schemas.openxmlformats.org/officeDocument/2006/relationships" xmlns:m="http://schemas.openxmlformats.org/officeDocument/2006/math" xmlns:v="urn:schemas-microsoft-com:vml" xmlns:wp14="http://schemas.microsoft.com/office/word/2010/wordprocessingDrawing" xmlns:wp="http://schemas.openxmlformats.org/drawingml/2006/wordprocessingDrawing" xmlns:w10="urn:schemas-microsoft-com:office:word" xmlns:w="http://schemas.openxmlformats.org/wordprocessingml/2006/main" xmlns:w14="http://schemas.microsoft.com/office/word/2010/wordml" xmlns:w15="http://schemas.microsoft.com/office/word/2012/wordml" xmlns:w16cex="http://schemas.microsoft.com/office/word/2018/wordml/cex" xmlns:w16cid="http://schemas.microsoft.com/office/word/2016/wordml/cid" xmlns:w16="http://schemas.microsoft.com/office/word/2018/wordml" xmlns:w16sdtdh="http://schemas.microsoft.com/office/word/2020/wordml/sdtdatahash" xmlns:w16se="http://schemas.microsoft.com/office/word/2015/wordml/symex" xmlns:wpg="http://schemas.microsoft.com/office/word/2010/wordprocessingGroup" xmlns:wpi="http://schemas.microsoft.com/office/word/2010/wordprocessingInk" xmlns:wne="http://schemas.microsoft.com/office/word/2006/wordml" xmlns:wps="http://schemas.microsoft.com/office/word/2010/wordprocessingShape" mc:Ignorable="w14 w15 w16se w16cid w16 w16cex w16sdtdh wp14">
   <w16cex:commentExtensible w16cex:durableId="2430960F" w16cex:dateUtc="2021-04-19T14:11:00Z"/>
-  <w16cex:commentExtensible w16cex:durableId="2427E3CA" w16cex:dateUtc="2021-04-19T14:11:00Z"/>
   <w16cex:commentExtensible w16cex:durableId="242BCD2E" w16cex:dateUtc="2021-04-22T13:23:00Z"/>
 </w16cex:commentsExtensible>
 </file>
@@ -42110,7 +42223,6 @@
 <file path=word/commentsIds.xml><?xml version="1.0" encoding="utf-8"?>
 <w16cid:commentsIds xmlns:wpc="http://schemas.microsoft.com/office/word/2010/wordprocessingCanvas" xmlns:cx="http://schemas.microsoft.com/office/drawing/2014/chartex" xmlns:cx1="http://schemas.microsoft.com/office/drawing/2015/9/8/chartex" xmlns:cx2="http://schemas.microsoft.com/office/drawing/2015/10/21/chartex" xmlns:cx3="http://schemas.microsoft.com/office/drawing/2016/5/9/chartex" xmlns:cx4="http://schemas.microsoft.com/office/drawing/2016/5/10/chartex" xmlns:cx5="http://schemas.microsoft.com/office/drawing/2016/5/11/chartex" xmlns:cx6="http://schemas.microsoft.com/office/drawing/2016/5/12/chartex" xmlns:cx7="http://schemas.microsoft.com/office/drawing/2016/5/13/chartex" xmlns:cx8="http://schemas.microsoft.com/office/drawing/2016/5/14/chartex" xmlns:mc="http://schemas.openxmlformats.org/markup-compatibility/2006" xmlns:aink="http://schemas.microsoft.com/office/drawing/2016/ink" xmlns:am3d="http://schemas.microsoft.com/office/drawing/2017/model3d" xmlns:o="urn:schemas-microsoft-com:office:office" xmlns:r="http://schemas.openxmlformats.org/officeDocument/2006/relationships" xmlns:m="http://schemas.openxmlformats.org/officeDocument/2006/math" xmlns:v="urn:schemas-microsoft-com:vml" xmlns:wp14="http://schemas.microsoft.com/office/word/2010/wordprocessingDrawing" xmlns:wp="http://schemas.openxmlformats.org/drawingml/2006/wordprocessingDrawing" xmlns:w10="urn:schemas-microsoft-com:office:word" xmlns:w="http://schemas.openxmlformats.org/wordprocessingml/2006/main" xmlns:w14="http://schemas.microsoft.com/office/word/2010/wordml" xmlns:w15="http://schemas.microsoft.com/office/word/2012/wordml" xmlns:w16cex="http://schemas.microsoft.com/office/word/2018/wordml/cex" xmlns:w16cid="http://schemas.microsoft.com/office/word/2016/wordml/cid" xmlns:w16="http://schemas.microsoft.com/office/word/2018/wordml" xmlns:w16sdtdh="http://schemas.microsoft.com/office/word/2020/wordml/sdtdatahash" xmlns:w16se="http://schemas.microsoft.com/office/word/2015/wordml/symex" xmlns:wpg="http://schemas.microsoft.com/office/word/2010/wordprocessingGroup" xmlns:wpi="http://schemas.microsoft.com/office/word/2010/wordprocessingInk" xmlns:wne="http://schemas.microsoft.com/office/word/2006/wordml" xmlns:wps="http://schemas.microsoft.com/office/word/2010/wordprocessingShape" mc:Ignorable="w14 w15 w16se w16cid w16 w16cex w16sdtdh wp14">
   <w16cid:commentId w16cid:paraId="451D7942" w16cid:durableId="2430960F"/>
-  <w16cid:commentId w16cid:paraId="1BA85489" w16cid:durableId="2427E3CA"/>
   <w16cid:commentId w16cid:paraId="4B622C7F" w16cid:durableId="242BCD2E"/>
 </w16cid:commentsIds>
 </file>

</xml_diff>

<commit_message>
Fixed final project and added new solutions for operation AnalyzeResults.
</commit_message>
<xml_diff>
--- a/papers/2021.1/Projeto final.docx
+++ b/papers/2021.1/Projeto final.docx
@@ -63,25 +63,23 @@
           <w:sz w:val="24"/>
           <w:szCs w:val="24"/>
         </w:rPr>
-        <w:t xml:space="preserve">nos moldes de uma API capaz de realizar cálculos baseando-se nos modelos de viscoelasticidade linear de Maxwell, quase-linear de Fung e não-linear de </w:t>
-      </w:r>
-      <w:proofErr w:type="spellStart"/>
-      <w:r>
-        <w:rPr>
-          <w:rFonts w:ascii="Times New Roman" w:hAnsi="Times New Roman" w:cs="Times New Roman"/>
-          <w:sz w:val="24"/>
-          <w:szCs w:val="24"/>
-        </w:rPr>
-        <w:t>Schapery</w:t>
-      </w:r>
-      <w:proofErr w:type="spellEnd"/>
-      <w:r>
-        <w:rPr>
-          <w:rFonts w:ascii="Times New Roman" w:hAnsi="Times New Roman" w:cs="Times New Roman"/>
-          <w:sz w:val="24"/>
-          <w:szCs w:val="24"/>
-        </w:rPr>
-        <w:t xml:space="preserve">, além de gerar um arquivo externo em formato CSV com os resultados para comparar </w:t>
+        <w:t xml:space="preserve">nos moldes de uma API capaz de realizar cálculos </w:t>
+      </w:r>
+      <w:r>
+        <w:rPr>
+          <w:rFonts w:ascii="Times New Roman" w:hAnsi="Times New Roman" w:cs="Times New Roman"/>
+          <w:sz w:val="24"/>
+          <w:szCs w:val="24"/>
+        </w:rPr>
+        <w:t xml:space="preserve">de viscoelasticidade aplicada a tecidos moles </w:t>
+      </w:r>
+      <w:r>
+        <w:rPr>
+          <w:rFonts w:ascii="Times New Roman" w:hAnsi="Times New Roman" w:cs="Times New Roman"/>
+          <w:sz w:val="24"/>
+          <w:szCs w:val="24"/>
+        </w:rPr>
+        <w:t xml:space="preserve">baseando-se nos modelos linear de Maxwell, quase-linear de Fung e não-linear de Schapery, além de gerar um arquivo externo em formato CSV com os resultados para comparar </w:t>
       </w:r>
       <w:r>
         <w:rPr>
@@ -149,7 +147,7 @@
           <w:sz w:val="24"/>
           <w:szCs w:val="24"/>
         </w:rPr>
-        <w:t>REVISÃO BIBLIOGRÁFICA SOBRE VISCOELASTICIDADE E COMENTAR SOBRE OS MODELOS.</w:t>
+        <w:t xml:space="preserve">O conceito de viscoelasticidade é amplamente utilizado em diversos materiais, sendo empregado também em várias aplicações. </w:t>
       </w:r>
     </w:p>
     <w:p>
@@ -169,237 +167,7 @@
           <w:sz w:val="24"/>
           <w:szCs w:val="24"/>
         </w:rPr>
-        <w:t xml:space="preserve">API, sigla para </w:t>
-      </w:r>
-      <w:proofErr w:type="spellStart"/>
-      <w:r>
-        <w:rPr>
-          <w:rFonts w:ascii="Times New Roman" w:hAnsi="Times New Roman" w:cs="Times New Roman"/>
-          <w:sz w:val="24"/>
-          <w:szCs w:val="24"/>
-        </w:rPr>
-        <w:t>Application</w:t>
-      </w:r>
-      <w:proofErr w:type="spellEnd"/>
-      <w:r>
-        <w:rPr>
-          <w:rFonts w:ascii="Times New Roman" w:hAnsi="Times New Roman" w:cs="Times New Roman"/>
-          <w:sz w:val="24"/>
-          <w:szCs w:val="24"/>
-        </w:rPr>
-        <w:t xml:space="preserve"> </w:t>
-      </w:r>
-      <w:proofErr w:type="spellStart"/>
-      <w:r>
-        <w:rPr>
-          <w:rFonts w:ascii="Times New Roman" w:hAnsi="Times New Roman" w:cs="Times New Roman"/>
-          <w:sz w:val="24"/>
-          <w:szCs w:val="24"/>
-        </w:rPr>
-        <w:t>Programming</w:t>
-      </w:r>
-      <w:proofErr w:type="spellEnd"/>
-      <w:r>
-        <w:rPr>
-          <w:rFonts w:ascii="Times New Roman" w:hAnsi="Times New Roman" w:cs="Times New Roman"/>
-          <w:sz w:val="24"/>
-          <w:szCs w:val="24"/>
-        </w:rPr>
-        <w:t xml:space="preserve"> Interface,</w:t>
-      </w:r>
-      <w:r>
-        <w:rPr>
-          <w:rFonts w:ascii="Times New Roman" w:hAnsi="Times New Roman" w:cs="Times New Roman"/>
-          <w:sz w:val="24"/>
-          <w:szCs w:val="24"/>
-        </w:rPr>
-        <w:t xml:space="preserve"> segundo a Microsoft </w:t>
-      </w:r>
-      <w:r>
-        <w:rPr>
-          <w:rFonts w:ascii="Times New Roman" w:hAnsi="Times New Roman" w:cs="Times New Roman"/>
-          <w:sz w:val="24"/>
-          <w:szCs w:val="24"/>
-        </w:rPr>
-        <w:t xml:space="preserve">[1] </w:t>
-      </w:r>
-      <w:r>
-        <w:rPr>
-          <w:rFonts w:ascii="Times New Roman" w:hAnsi="Times New Roman" w:cs="Times New Roman"/>
-          <w:sz w:val="24"/>
-          <w:szCs w:val="24"/>
-        </w:rPr>
-        <w:t>“</w:t>
-      </w:r>
-      <w:r>
-        <w:rPr>
-          <w:rFonts w:ascii="Times New Roman" w:hAnsi="Times New Roman" w:cs="Times New Roman"/>
-          <w:sz w:val="24"/>
-          <w:szCs w:val="24"/>
-        </w:rPr>
-        <w:t>especifica como os componentes e sistemas de software devem interagir uns com os outros”</w:t>
-      </w:r>
-      <w:r>
-        <w:rPr>
-          <w:rFonts w:ascii="Times New Roman" w:hAnsi="Times New Roman" w:cs="Times New Roman"/>
-          <w:sz w:val="24"/>
-          <w:szCs w:val="24"/>
-        </w:rPr>
-        <w:t xml:space="preserve"> e, segundo </w:t>
-      </w:r>
-      <w:proofErr w:type="spellStart"/>
-      <w:r>
-        <w:rPr>
-          <w:rFonts w:ascii="Times New Roman" w:hAnsi="Times New Roman" w:cs="Times New Roman"/>
-          <w:sz w:val="24"/>
-          <w:szCs w:val="24"/>
-        </w:rPr>
-        <w:t>TechTudo</w:t>
-      </w:r>
-      <w:proofErr w:type="spellEnd"/>
-      <w:r>
-        <w:rPr>
-          <w:rFonts w:ascii="Times New Roman" w:hAnsi="Times New Roman" w:cs="Times New Roman"/>
-          <w:sz w:val="24"/>
-          <w:szCs w:val="24"/>
-        </w:rPr>
-        <w:t xml:space="preserve"> [2],</w:t>
-      </w:r>
-      <w:r>
-        <w:rPr>
-          <w:rFonts w:ascii="Times New Roman" w:hAnsi="Times New Roman" w:cs="Times New Roman"/>
-          <w:sz w:val="24"/>
-          <w:szCs w:val="24"/>
-        </w:rPr>
-        <w:t xml:space="preserve"> corresponde </w:t>
-      </w:r>
-      <w:r>
-        <w:rPr>
-          <w:rFonts w:ascii="Times New Roman" w:hAnsi="Times New Roman" w:cs="Times New Roman"/>
-          <w:sz w:val="24"/>
-          <w:szCs w:val="24"/>
-        </w:rPr>
-        <w:t xml:space="preserve">a um conjunto de normas que possibilitam a comunicação entre </w:t>
-      </w:r>
-      <w:r>
-        <w:rPr>
-          <w:rFonts w:ascii="Times New Roman" w:hAnsi="Times New Roman" w:cs="Times New Roman"/>
-          <w:sz w:val="24"/>
-          <w:szCs w:val="24"/>
-        </w:rPr>
-        <w:t>sistemas</w:t>
-      </w:r>
-      <w:r>
-        <w:rPr>
-          <w:rFonts w:ascii="Times New Roman" w:hAnsi="Times New Roman" w:cs="Times New Roman"/>
-          <w:sz w:val="24"/>
-          <w:szCs w:val="24"/>
-        </w:rPr>
-        <w:t xml:space="preserve"> através de uma série de padrões</w:t>
-      </w:r>
-      <w:r>
-        <w:rPr>
-          <w:rFonts w:ascii="Times New Roman" w:hAnsi="Times New Roman" w:cs="Times New Roman"/>
-          <w:sz w:val="24"/>
-          <w:szCs w:val="24"/>
-        </w:rPr>
-        <w:t>, como</w:t>
-      </w:r>
-      <w:r>
-        <w:rPr>
-          <w:rFonts w:ascii="Times New Roman" w:hAnsi="Times New Roman" w:cs="Times New Roman"/>
-          <w:sz w:val="24"/>
-          <w:szCs w:val="24"/>
-        </w:rPr>
-        <w:t xml:space="preserve"> </w:t>
-      </w:r>
-      <w:r>
-        <w:rPr>
-          <w:rFonts w:ascii="Times New Roman" w:hAnsi="Times New Roman" w:cs="Times New Roman"/>
-          <w:sz w:val="24"/>
-          <w:szCs w:val="24"/>
-        </w:rPr>
-        <w:t xml:space="preserve">SOLID, que expõe princípios de boas práticas de programação orientada a objeto (POO) de modo a tornar o código limpo, de fácil de manutenção e escalável, </w:t>
-      </w:r>
-      <w:r>
-        <w:rPr>
-          <w:rFonts w:ascii="Times New Roman" w:hAnsi="Times New Roman" w:cs="Times New Roman"/>
-          <w:sz w:val="24"/>
-          <w:szCs w:val="24"/>
-        </w:rPr>
-        <w:t xml:space="preserve">e protocolos, como </w:t>
-      </w:r>
-      <w:r>
-        <w:rPr>
-          <w:rFonts w:ascii="Times New Roman" w:hAnsi="Times New Roman" w:cs="Times New Roman"/>
-          <w:sz w:val="24"/>
-          <w:szCs w:val="24"/>
-        </w:rPr>
-        <w:t xml:space="preserve">HTTP, que determina </w:t>
-      </w:r>
-      <w:r>
-        <w:rPr>
-          <w:rFonts w:ascii="Times New Roman" w:hAnsi="Times New Roman" w:cs="Times New Roman"/>
-          <w:sz w:val="24"/>
-          <w:szCs w:val="24"/>
-        </w:rPr>
-        <w:t>a estrutura básica</w:t>
-      </w:r>
-      <w:r>
-        <w:rPr>
-          <w:rFonts w:ascii="Times New Roman" w:hAnsi="Times New Roman" w:cs="Times New Roman"/>
-          <w:sz w:val="24"/>
-          <w:szCs w:val="24"/>
-        </w:rPr>
-        <w:t xml:space="preserve"> de comunicação </w:t>
-      </w:r>
-      <w:r>
-        <w:rPr>
-          <w:rFonts w:ascii="Times New Roman" w:hAnsi="Times New Roman" w:cs="Times New Roman"/>
-          <w:sz w:val="24"/>
-          <w:szCs w:val="24"/>
-        </w:rPr>
-        <w:t>a ser usada por aplicações WEB</w:t>
-      </w:r>
-      <w:r>
-        <w:rPr>
-          <w:rFonts w:ascii="Times New Roman" w:hAnsi="Times New Roman" w:cs="Times New Roman"/>
-          <w:sz w:val="24"/>
-          <w:szCs w:val="24"/>
-        </w:rPr>
-        <w:t>.</w:t>
-      </w:r>
-      <w:r>
-        <w:rPr>
-          <w:rFonts w:ascii="Times New Roman" w:hAnsi="Times New Roman" w:cs="Times New Roman"/>
-          <w:sz w:val="24"/>
-          <w:szCs w:val="24"/>
-        </w:rPr>
-        <w:t xml:space="preserve"> Vale salientar que esse protocolo e esse padrão </w:t>
-      </w:r>
-      <w:r>
-        <w:rPr>
-          <w:rFonts w:ascii="Times New Roman" w:hAnsi="Times New Roman" w:cs="Times New Roman"/>
-          <w:sz w:val="24"/>
-          <w:szCs w:val="24"/>
-        </w:rPr>
-        <w:t xml:space="preserve">foram </w:t>
-      </w:r>
-      <w:r>
-        <w:rPr>
-          <w:rFonts w:ascii="Times New Roman" w:hAnsi="Times New Roman" w:cs="Times New Roman"/>
-          <w:sz w:val="24"/>
-          <w:szCs w:val="24"/>
-        </w:rPr>
-        <w:t xml:space="preserve">utilizados </w:t>
-      </w:r>
-      <w:r>
-        <w:rPr>
-          <w:rFonts w:ascii="Times New Roman" w:hAnsi="Times New Roman" w:cs="Times New Roman"/>
-          <w:sz w:val="24"/>
-          <w:szCs w:val="24"/>
-        </w:rPr>
-        <w:t>no desenvolvimento do código para este trabalho.</w:t>
+        <w:t>REVISÃO BIBLIOGRÁFICA SOBRE VISCOELASTICIDADE E COMENTAR SOBRE OS MODELOS.</w:t>
       </w:r>
     </w:p>
     <w:p>
@@ -413,13 +181,213 @@
           <w:szCs w:val="24"/>
         </w:rPr>
       </w:pPr>
-      <w:r>
-        <w:rPr>
-          <w:rFonts w:ascii="Times New Roman" w:hAnsi="Times New Roman" w:cs="Times New Roman"/>
-          <w:sz w:val="24"/>
-          <w:szCs w:val="24"/>
-        </w:rPr>
-        <w:t>A</w:t>
+    </w:p>
+    <w:p>
+      <w:pPr>
+        <w:spacing w:after="0" w:line="360" w:lineRule="auto"/>
+        <w:ind w:firstLine="709"/>
+        <w:jc w:val="both"/>
+        <w:rPr>
+          <w:rFonts w:ascii="Times New Roman" w:hAnsi="Times New Roman" w:cs="Times New Roman"/>
+          <w:sz w:val="24"/>
+          <w:szCs w:val="24"/>
+        </w:rPr>
+      </w:pPr>
+      <w:r>
+        <w:rPr>
+          <w:rFonts w:ascii="Times New Roman" w:hAnsi="Times New Roman" w:cs="Times New Roman"/>
+          <w:sz w:val="24"/>
+          <w:szCs w:val="24"/>
+        </w:rPr>
+        <w:t>No estudo desenvolvido por Stephanie Salles [6], é abordado os conceitos primordiais para implementar matematicamente a abordagem viscoelástica para descrever o comportament</w:t>
+      </w:r>
+      <w:r>
+        <w:rPr>
+          <w:rFonts w:ascii="Times New Roman" w:hAnsi="Times New Roman" w:cs="Times New Roman"/>
+          <w:sz w:val="24"/>
+          <w:szCs w:val="24"/>
+        </w:rPr>
+        <w:t>o</w:t>
+      </w:r>
+      <w:r>
+        <w:rPr>
+          <w:rFonts w:ascii="Times New Roman" w:hAnsi="Times New Roman" w:cs="Times New Roman"/>
+          <w:sz w:val="24"/>
+          <w:szCs w:val="24"/>
+        </w:rPr>
+        <w:t>, além de uma revisão bibliográfica detalhada para atingir esse objetivo.</w:t>
+      </w:r>
+      <w:r>
+        <w:rPr>
+          <w:rFonts w:ascii="Times New Roman" w:hAnsi="Times New Roman" w:cs="Times New Roman"/>
+          <w:sz w:val="24"/>
+          <w:szCs w:val="24"/>
+        </w:rPr>
+        <w:t xml:space="preserve"> Seguindo nesta linha, R. F. Navarro [7] aborda </w:t>
+      </w:r>
+      <w:r>
+        <w:rPr>
+          <w:rFonts w:ascii="Times New Roman" w:hAnsi="Times New Roman" w:cs="Times New Roman"/>
+          <w:sz w:val="24"/>
+          <w:szCs w:val="24"/>
+        </w:rPr>
+        <w:t>as combinações possíveis entre as analogias mecânicas mola e amortecedor que caracteriz</w:t>
+      </w:r>
+      <w:r>
+        <w:rPr>
+          <w:rFonts w:ascii="Times New Roman" w:hAnsi="Times New Roman" w:cs="Times New Roman"/>
+          <w:sz w:val="24"/>
+          <w:szCs w:val="24"/>
+        </w:rPr>
+        <w:t>a</w:t>
+      </w:r>
+      <w:r>
+        <w:rPr>
+          <w:rFonts w:ascii="Times New Roman" w:hAnsi="Times New Roman" w:cs="Times New Roman"/>
+          <w:sz w:val="24"/>
+          <w:szCs w:val="24"/>
+        </w:rPr>
+        <w:t xml:space="preserve">m o comportamento viscoelásticos de materiais reais de uso </w:t>
+      </w:r>
+      <w:r>
+        <w:rPr>
+          <w:rFonts w:ascii="Times New Roman" w:hAnsi="Times New Roman" w:cs="Times New Roman"/>
+          <w:sz w:val="24"/>
+          <w:szCs w:val="24"/>
+        </w:rPr>
+        <w:t>no ramo industrial.</w:t>
+      </w:r>
+    </w:p>
+    <w:p>
+      <w:pPr>
+        <w:spacing w:after="0" w:line="360" w:lineRule="auto"/>
+        <w:ind w:firstLine="709"/>
+        <w:jc w:val="both"/>
+        <w:rPr>
+          <w:rFonts w:ascii="Times New Roman" w:hAnsi="Times New Roman" w:cs="Times New Roman"/>
+          <w:sz w:val="24"/>
+          <w:szCs w:val="24"/>
+        </w:rPr>
+      </w:pPr>
+      <w:r>
+        <w:rPr>
+          <w:rFonts w:ascii="Times New Roman" w:hAnsi="Times New Roman" w:cs="Times New Roman"/>
+          <w:sz w:val="24"/>
+          <w:szCs w:val="24"/>
+        </w:rPr>
+        <w:t>A importância do estudo da viscoelasticidade aplicada a tecidos não se restringe apenas à engenharia, tendo também importâncias nas áreas médicas, como demonstrado por Rossetto [8] que demonstra que esse conhecimento é de suma importância para melhor compreensão do comportamento dos tendões, permitindo que melhores análises possam ser feitas para determinar o treinamento físico</w:t>
+      </w:r>
+      <w:r>
+        <w:rPr>
+          <w:rFonts w:ascii="Times New Roman" w:hAnsi="Times New Roman" w:cs="Times New Roman"/>
+          <w:sz w:val="24"/>
+          <w:szCs w:val="24"/>
+        </w:rPr>
+        <w:t xml:space="preserve">, como nos casos de terapêuticos das </w:t>
+      </w:r>
+      <w:r>
+        <w:rPr>
+          <w:rFonts w:ascii="Times New Roman" w:hAnsi="Times New Roman" w:cs="Times New Roman"/>
+          <w:sz w:val="24"/>
+          <w:szCs w:val="24"/>
+        </w:rPr>
+        <w:t>tendinopatias</w:t>
+      </w:r>
+      <w:r>
+        <w:rPr>
+          <w:rFonts w:ascii="Times New Roman" w:hAnsi="Times New Roman" w:cs="Times New Roman"/>
+          <w:sz w:val="24"/>
+          <w:szCs w:val="24"/>
+        </w:rPr>
+        <w:t>.</w:t>
+      </w:r>
+      <w:r>
+        <w:rPr>
+          <w:rFonts w:ascii="Times New Roman" w:hAnsi="Times New Roman" w:cs="Times New Roman"/>
+          <w:sz w:val="24"/>
+          <w:szCs w:val="24"/>
+        </w:rPr>
+        <w:t xml:space="preserve"> Além disso, também é visto grandes preocupações em se saber as forças aplicadas em tendões, como abordado por Bernardes et. all [9], que buscou determinar os parâmetros biomecânicos para o modelamento da articulação do joelho humano através de exercícios extensivos, junto de imagens raio-X obtidas por </w:t>
+      </w:r>
+      <w:r>
+        <w:rPr>
+          <w:rFonts w:ascii="Times New Roman" w:hAnsi="Times New Roman" w:cs="Times New Roman"/>
+          <w:sz w:val="24"/>
+          <w:szCs w:val="24"/>
+        </w:rPr>
+        <w:t>videofluoroscopia</w:t>
+      </w:r>
+      <w:r>
+        <w:rPr>
+          <w:rFonts w:ascii="Times New Roman" w:hAnsi="Times New Roman" w:cs="Times New Roman"/>
+          <w:sz w:val="24"/>
+          <w:szCs w:val="24"/>
+        </w:rPr>
+        <w:t xml:space="preserve">, e Zheng, et all, que, também em cima do joelho humano, que buscou modelar analiticamente </w:t>
+      </w:r>
+      <w:r>
+        <w:rPr>
+          <w:rFonts w:ascii="Times New Roman" w:hAnsi="Times New Roman" w:cs="Times New Roman"/>
+          <w:sz w:val="24"/>
+          <w:szCs w:val="24"/>
+        </w:rPr>
+        <w:t>das forças internas durante um exercício físico, além disso, usaram um programa para otimizar os resultados e minimizar os erros.</w:t>
+      </w:r>
+    </w:p>
+    <w:p>
+      <w:pPr>
+        <w:spacing w:after="0" w:line="360" w:lineRule="auto"/>
+        <w:ind w:firstLine="709"/>
+        <w:jc w:val="both"/>
+        <w:rPr>
+          <w:rFonts w:ascii="Times New Roman" w:hAnsi="Times New Roman" w:cs="Times New Roman"/>
+          <w:sz w:val="24"/>
+          <w:szCs w:val="24"/>
+        </w:rPr>
+      </w:pPr>
+    </w:p>
+    <w:p>
+      <w:pPr>
+        <w:spacing w:after="0" w:line="360" w:lineRule="auto"/>
+        <w:ind w:firstLine="709"/>
+        <w:jc w:val="both"/>
+        <w:rPr>
+          <w:rFonts w:ascii="Times New Roman" w:hAnsi="Times New Roman" w:cs="Times New Roman"/>
+          <w:sz w:val="24"/>
+          <w:szCs w:val="24"/>
+        </w:rPr>
+      </w:pPr>
+      <w:commentRangeStart w:id="0"/>
+      <w:r>
+        <w:rPr>
+          <w:rFonts w:ascii="Times New Roman" w:hAnsi="Times New Roman" w:cs="Times New Roman"/>
+          <w:sz w:val="24"/>
+          <w:szCs w:val="24"/>
+        </w:rPr>
+        <w:t>Neste</w:t>
+      </w:r>
+      <w:commentRangeEnd w:id="0"/>
+      <w:r>
+        <w:rPr>
+          <w:rStyle w:val="Refdecomentrio"/>
+        </w:rPr>
+        <w:commentReference w:id="0"/>
+      </w:r>
+      <w:r>
+        <w:rPr>
+          <w:rFonts w:ascii="Times New Roman" w:hAnsi="Times New Roman" w:cs="Times New Roman"/>
+          <w:sz w:val="24"/>
+          <w:szCs w:val="24"/>
+        </w:rPr>
+        <w:t xml:space="preserve"> estudo, diversos conceitos da área de ciência da computação serão visitados devido ao objetivo deste trabalho, sendo assim, vale citar cada um deles e explicá-los. </w:t>
+      </w:r>
+      <w:r>
+        <w:rPr>
+          <w:rFonts w:ascii="Times New Roman" w:hAnsi="Times New Roman" w:cs="Times New Roman"/>
+          <w:sz w:val="24"/>
+          <w:szCs w:val="24"/>
+        </w:rPr>
+        <w:t>Sendo o primeiro, a linguagem de programação escolhida, a</w:t>
       </w:r>
       <w:r>
         <w:rPr>
@@ -435,7 +403,60 @@
           <w:sz w:val="24"/>
           <w:szCs w:val="24"/>
         </w:rPr>
-        <w:t>, segundo a Microsoft [3], “é uma linguagem de programação moderna, orientada a objeto e de tipo seguro”,</w:t>
+        <w:t xml:space="preserve"> que</w:t>
+      </w:r>
+      <w:r>
+        <w:rPr>
+          <w:rFonts w:ascii="Times New Roman" w:hAnsi="Times New Roman" w:cs="Times New Roman"/>
+          <w:sz w:val="24"/>
+          <w:szCs w:val="24"/>
+        </w:rPr>
+        <w:t xml:space="preserve"> segundo a Microsoft [3], </w:t>
+      </w:r>
+      <w:r>
+        <w:rPr>
+          <w:rFonts w:ascii="Times New Roman" w:hAnsi="Times New Roman" w:cs="Times New Roman"/>
+          <w:sz w:val="24"/>
+          <w:szCs w:val="24"/>
+        </w:rPr>
+        <w:lastRenderedPageBreak/>
+        <w:t xml:space="preserve">“é uma linguagem de programação moderna, orientada a objeto e de tipo seguro”, sendo comumente utilizada no desenvolvimento de sistemas por empresas por seu poder computacional, possuir uma vasta documentação ofertada gratuitamente pela Microsoft e por estar atrelada à metodologia ágil, que também vem sendo utilizado com frequência. </w:t>
+      </w:r>
+    </w:p>
+    <w:p>
+      <w:pPr>
+        <w:spacing w:after="0" w:line="360" w:lineRule="auto"/>
+        <w:ind w:firstLine="709"/>
+        <w:jc w:val="both"/>
+        <w:rPr>
+          <w:rFonts w:ascii="Times New Roman" w:hAnsi="Times New Roman" w:cs="Times New Roman"/>
+          <w:sz w:val="24"/>
+          <w:szCs w:val="24"/>
+        </w:rPr>
+      </w:pPr>
+      <w:r>
+        <w:rPr>
+          <w:rFonts w:ascii="Times New Roman" w:hAnsi="Times New Roman" w:cs="Times New Roman"/>
+          <w:sz w:val="24"/>
+          <w:szCs w:val="24"/>
+        </w:rPr>
+        <w:t xml:space="preserve">O próximo conceito é a </w:t>
+      </w:r>
+      <w:r>
+        <w:rPr>
+          <w:rFonts w:ascii="Times New Roman" w:hAnsi="Times New Roman" w:cs="Times New Roman"/>
+          <w:sz w:val="24"/>
+          <w:szCs w:val="24"/>
+        </w:rPr>
+        <w:t>API, sigla para Application Programming Interface</w:t>
+      </w:r>
+      <w:r>
+        <w:rPr>
+          <w:rFonts w:ascii="Times New Roman" w:hAnsi="Times New Roman" w:cs="Times New Roman"/>
+          <w:sz w:val="24"/>
+          <w:szCs w:val="24"/>
+        </w:rPr>
+        <w:t>, que traz consigo mais diversos outros conceitos.</w:t>
       </w:r>
       <w:r>
         <w:rPr>
@@ -451,15 +472,23 @@
           <w:sz w:val="24"/>
           <w:szCs w:val="24"/>
         </w:rPr>
-        <w:t>sendo</w:t>
-      </w:r>
-      <w:r>
-        <w:rPr>
-          <w:rFonts w:ascii="Times New Roman" w:hAnsi="Times New Roman" w:cs="Times New Roman"/>
-          <w:sz w:val="24"/>
-          <w:szCs w:val="24"/>
-        </w:rPr>
-        <w:t xml:space="preserve"> comumente utilizada no desenvolvimento de</w:t>
+        <w:t>S</w:t>
+      </w:r>
+      <w:r>
+        <w:rPr>
+          <w:rFonts w:ascii="Times New Roman" w:hAnsi="Times New Roman" w:cs="Times New Roman"/>
+          <w:sz w:val="24"/>
+          <w:szCs w:val="24"/>
+        </w:rPr>
+        <w:t>egundo a Microsoft</w:t>
+      </w:r>
+      <w:r>
+        <w:rPr>
+          <w:rFonts w:ascii="Times New Roman" w:hAnsi="Times New Roman" w:cs="Times New Roman"/>
+          <w:sz w:val="24"/>
+          <w:szCs w:val="24"/>
+        </w:rPr>
+        <w:t>, a API</w:t>
       </w:r>
       <w:r>
         <w:rPr>
@@ -475,15 +504,71 @@
           <w:sz w:val="24"/>
           <w:szCs w:val="24"/>
         </w:rPr>
-        <w:t>s</w:t>
-      </w:r>
-      <w:r>
-        <w:rPr>
-          <w:rFonts w:ascii="Times New Roman" w:hAnsi="Times New Roman" w:cs="Times New Roman"/>
-          <w:sz w:val="24"/>
-          <w:szCs w:val="24"/>
-        </w:rPr>
-        <w:t>istemas</w:t>
+        <w:t xml:space="preserve">[1] </w:t>
+      </w:r>
+      <w:r>
+        <w:rPr>
+          <w:rFonts w:ascii="Times New Roman" w:hAnsi="Times New Roman" w:cs="Times New Roman"/>
+          <w:sz w:val="24"/>
+          <w:szCs w:val="24"/>
+        </w:rPr>
+        <w:t>“</w:t>
+      </w:r>
+      <w:r>
+        <w:rPr>
+          <w:rFonts w:ascii="Times New Roman" w:hAnsi="Times New Roman" w:cs="Times New Roman"/>
+          <w:sz w:val="24"/>
+          <w:szCs w:val="24"/>
+        </w:rPr>
+        <w:t>especifica como os componentes e sistemas de software devem interagir uns com os outros”</w:t>
+      </w:r>
+      <w:r>
+        <w:rPr>
+          <w:rFonts w:ascii="Times New Roman" w:hAnsi="Times New Roman" w:cs="Times New Roman"/>
+          <w:sz w:val="24"/>
+          <w:szCs w:val="24"/>
+        </w:rPr>
+        <w:t xml:space="preserve"> e, segundo TechTudo [2],</w:t>
+      </w:r>
+      <w:r>
+        <w:rPr>
+          <w:rFonts w:ascii="Times New Roman" w:hAnsi="Times New Roman" w:cs="Times New Roman"/>
+          <w:sz w:val="24"/>
+          <w:szCs w:val="24"/>
+        </w:rPr>
+        <w:t xml:space="preserve"> corresponde </w:t>
+      </w:r>
+      <w:r>
+        <w:rPr>
+          <w:rFonts w:ascii="Times New Roman" w:hAnsi="Times New Roman" w:cs="Times New Roman"/>
+          <w:sz w:val="24"/>
+          <w:szCs w:val="24"/>
+        </w:rPr>
+        <w:t xml:space="preserve">a um conjunto de normas que possibilitam a comunicação entre </w:t>
+      </w:r>
+      <w:r>
+        <w:rPr>
+          <w:rFonts w:ascii="Times New Roman" w:hAnsi="Times New Roman" w:cs="Times New Roman"/>
+          <w:sz w:val="24"/>
+          <w:szCs w:val="24"/>
+        </w:rPr>
+        <w:t>sistemas</w:t>
+      </w:r>
+      <w:r>
+        <w:rPr>
+          <w:rFonts w:ascii="Times New Roman" w:hAnsi="Times New Roman" w:cs="Times New Roman"/>
+          <w:sz w:val="24"/>
+          <w:szCs w:val="24"/>
+        </w:rPr>
+        <w:t xml:space="preserve"> através de uma série de padrões</w:t>
+      </w:r>
+      <w:r>
+        <w:rPr>
+          <w:rFonts w:ascii="Times New Roman" w:hAnsi="Times New Roman" w:cs="Times New Roman"/>
+          <w:sz w:val="24"/>
+          <w:szCs w:val="24"/>
+        </w:rPr>
+        <w:t>, como</w:t>
       </w:r>
       <w:r>
         <w:rPr>
@@ -499,15 +584,267 @@
           <w:sz w:val="24"/>
           <w:szCs w:val="24"/>
         </w:rPr>
-        <w:t>por empresas por seu poder computacional</w:t>
-      </w:r>
-      <w:r>
-        <w:rPr>
-          <w:rFonts w:ascii="Times New Roman" w:hAnsi="Times New Roman" w:cs="Times New Roman"/>
-          <w:sz w:val="24"/>
-          <w:szCs w:val="24"/>
-        </w:rPr>
-        <w:t>, possuir uma vasta documentação ofertada gratuitamente pela Microsoft e</w:t>
+        <w:t xml:space="preserve">SOLID, que expõe princípios de boas práticas de programação orientada a objeto (POO) de modo a tornar o código limpo, de fácil de manutenção e escalável, </w:t>
+      </w:r>
+      <w:r>
+        <w:rPr>
+          <w:rFonts w:ascii="Times New Roman" w:hAnsi="Times New Roman" w:cs="Times New Roman"/>
+          <w:sz w:val="24"/>
+          <w:szCs w:val="24"/>
+        </w:rPr>
+        <w:t xml:space="preserve">e protocolos, como </w:t>
+      </w:r>
+      <w:r>
+        <w:rPr>
+          <w:rFonts w:ascii="Times New Roman" w:hAnsi="Times New Roman" w:cs="Times New Roman"/>
+          <w:sz w:val="24"/>
+          <w:szCs w:val="24"/>
+        </w:rPr>
+        <w:t xml:space="preserve">HTTP, que determina </w:t>
+      </w:r>
+      <w:r>
+        <w:rPr>
+          <w:rFonts w:ascii="Times New Roman" w:hAnsi="Times New Roman" w:cs="Times New Roman"/>
+          <w:sz w:val="24"/>
+          <w:szCs w:val="24"/>
+        </w:rPr>
+        <w:t>a estrutura básica</w:t>
+      </w:r>
+      <w:r>
+        <w:rPr>
+          <w:rFonts w:ascii="Times New Roman" w:hAnsi="Times New Roman" w:cs="Times New Roman"/>
+          <w:sz w:val="24"/>
+          <w:szCs w:val="24"/>
+        </w:rPr>
+        <w:t xml:space="preserve"> de comunicação </w:t>
+      </w:r>
+      <w:r>
+        <w:rPr>
+          <w:rFonts w:ascii="Times New Roman" w:hAnsi="Times New Roman" w:cs="Times New Roman"/>
+          <w:sz w:val="24"/>
+          <w:szCs w:val="24"/>
+        </w:rPr>
+        <w:t>a ser usada por aplicações WEB</w:t>
+      </w:r>
+      <w:r>
+        <w:rPr>
+          <w:rFonts w:ascii="Times New Roman" w:hAnsi="Times New Roman" w:cs="Times New Roman"/>
+          <w:sz w:val="24"/>
+          <w:szCs w:val="24"/>
+        </w:rPr>
+        <w:t>.</w:t>
+      </w:r>
+      <w:r>
+        <w:rPr>
+          <w:rFonts w:ascii="Times New Roman" w:hAnsi="Times New Roman" w:cs="Times New Roman"/>
+          <w:sz w:val="24"/>
+          <w:szCs w:val="24"/>
+        </w:rPr>
+        <w:t xml:space="preserve"> Vale salientar que esse protocolo e esse padrão </w:t>
+      </w:r>
+      <w:r>
+        <w:rPr>
+          <w:rFonts w:ascii="Times New Roman" w:hAnsi="Times New Roman" w:cs="Times New Roman"/>
+          <w:sz w:val="24"/>
+          <w:szCs w:val="24"/>
+        </w:rPr>
+        <w:t xml:space="preserve">foram </w:t>
+      </w:r>
+      <w:r>
+        <w:rPr>
+          <w:rFonts w:ascii="Times New Roman" w:hAnsi="Times New Roman" w:cs="Times New Roman"/>
+          <w:sz w:val="24"/>
+          <w:szCs w:val="24"/>
+        </w:rPr>
+        <w:t xml:space="preserve">utilizados </w:t>
+      </w:r>
+      <w:r>
+        <w:rPr>
+          <w:rFonts w:ascii="Times New Roman" w:hAnsi="Times New Roman" w:cs="Times New Roman"/>
+          <w:sz w:val="24"/>
+          <w:szCs w:val="24"/>
+        </w:rPr>
+        <w:t>no desenvolvimento do código para este trabalho</w:t>
+      </w:r>
+      <w:r>
+        <w:rPr>
+          <w:rFonts w:ascii="Times New Roman" w:hAnsi="Times New Roman" w:cs="Times New Roman"/>
+          <w:sz w:val="24"/>
+          <w:szCs w:val="24"/>
+        </w:rPr>
+        <w:t xml:space="preserve"> com o objetivo de criar um código com grande poder computacional, de fácil compreensão e manutenibilidade</w:t>
+      </w:r>
+      <w:r>
+        <w:rPr>
+          <w:rFonts w:ascii="Times New Roman" w:hAnsi="Times New Roman" w:cs="Times New Roman"/>
+          <w:sz w:val="24"/>
+          <w:szCs w:val="24"/>
+        </w:rPr>
+        <w:t>.</w:t>
+      </w:r>
+    </w:p>
+    <w:p>
+      <w:pPr>
+        <w:spacing w:after="0" w:line="360" w:lineRule="auto"/>
+        <w:ind w:firstLine="709"/>
+        <w:jc w:val="both"/>
+        <w:rPr>
+          <w:rFonts w:ascii="Times New Roman" w:hAnsi="Times New Roman" w:cs="Times New Roman"/>
+          <w:sz w:val="24"/>
+          <w:szCs w:val="24"/>
+        </w:rPr>
+      </w:pPr>
+      <w:r>
+        <w:rPr>
+          <w:rFonts w:ascii="Times New Roman" w:hAnsi="Times New Roman" w:cs="Times New Roman"/>
+          <w:sz w:val="24"/>
+          <w:szCs w:val="24"/>
+        </w:rPr>
+        <w:t xml:space="preserve">Por utilizar os protocolos HTTP, pode-se chamar a aplicação desenvolvida para este estudo de API RESTful. [11][13] A sigla REST significa </w:t>
+      </w:r>
+      <w:r>
+        <w:rPr>
+          <w:rFonts w:ascii="Times New Roman" w:hAnsi="Times New Roman" w:cs="Times New Roman"/>
+          <w:i/>
+          <w:iCs/>
+          <w:sz w:val="24"/>
+          <w:szCs w:val="24"/>
+        </w:rPr>
+        <w:t>Representational State Transfer</w:t>
+      </w:r>
+      <w:r>
+        <w:rPr>
+          <w:rFonts w:ascii="Times New Roman" w:hAnsi="Times New Roman" w:cs="Times New Roman"/>
+          <w:sz w:val="24"/>
+          <w:szCs w:val="24"/>
+        </w:rPr>
+        <w:t xml:space="preserve">, que traduzido para o português significa </w:t>
+      </w:r>
+      <w:r>
+        <w:rPr>
+          <w:rFonts w:ascii="Times New Roman" w:hAnsi="Times New Roman" w:cs="Times New Roman"/>
+          <w:sz w:val="24"/>
+          <w:szCs w:val="24"/>
+        </w:rPr>
+        <w:t>Transferência Representacional de Estado</w:t>
+      </w:r>
+      <w:r>
+        <w:rPr>
+          <w:rFonts w:ascii="Times New Roman" w:hAnsi="Times New Roman" w:cs="Times New Roman"/>
+          <w:sz w:val="24"/>
+          <w:szCs w:val="24"/>
+        </w:rPr>
+        <w:t xml:space="preserve">, e, por sua utilização por completo na API, recebe o sufixo “ful”. </w:t>
+      </w:r>
+      <w:r>
+        <w:rPr>
+          <w:rFonts w:ascii="Times New Roman" w:hAnsi="Times New Roman" w:cs="Times New Roman"/>
+          <w:sz w:val="24"/>
+          <w:szCs w:val="24"/>
+        </w:rPr>
+        <w:t xml:space="preserve">Devido a isso, foram utilizados alguns recursos essenciais para o correto funcionamento da API RESTful, como entrada e saída de dados usando formatação JSON, </w:t>
+      </w:r>
+      <w:r>
+        <w:rPr>
+          <w:rFonts w:ascii="Times New Roman" w:hAnsi="Times New Roman" w:cs="Times New Roman"/>
+          <w:sz w:val="24"/>
+          <w:szCs w:val="24"/>
+        </w:rPr>
+        <w:t xml:space="preserve">chamadas HTTP através de </w:t>
+      </w:r>
+      <w:r>
+        <w:rPr>
+          <w:rFonts w:ascii="Times New Roman" w:hAnsi="Times New Roman" w:cs="Times New Roman"/>
+          <w:i/>
+          <w:iCs/>
+          <w:sz w:val="24"/>
+          <w:szCs w:val="24"/>
+        </w:rPr>
+        <w:t>endpoint</w:t>
+      </w:r>
+      <w:r>
+        <w:rPr>
+          <w:rFonts w:ascii="Times New Roman" w:hAnsi="Times New Roman" w:cs="Times New Roman"/>
+          <w:sz w:val="24"/>
+          <w:szCs w:val="24"/>
+        </w:rPr>
+        <w:t xml:space="preserve">, que possuem verbos HTTP específicos para cada tipo de tarefa, </w:t>
+      </w:r>
+      <w:r>
+        <w:rPr>
+          <w:rFonts w:ascii="Times New Roman" w:hAnsi="Times New Roman" w:cs="Times New Roman"/>
+          <w:sz w:val="24"/>
+          <w:szCs w:val="24"/>
+        </w:rPr>
+        <w:t xml:space="preserve">status </w:t>
+      </w:r>
+      <w:r>
+        <w:rPr>
+          <w:rFonts w:ascii="Times New Roman" w:hAnsi="Times New Roman" w:cs="Times New Roman"/>
+          <w:sz w:val="24"/>
+          <w:szCs w:val="24"/>
+        </w:rPr>
+        <w:t xml:space="preserve">HTTP </w:t>
+      </w:r>
+      <w:r>
+        <w:rPr>
+          <w:rFonts w:ascii="Times New Roman" w:hAnsi="Times New Roman" w:cs="Times New Roman"/>
+          <w:sz w:val="24"/>
+          <w:szCs w:val="24"/>
+        </w:rPr>
+        <w:t>na resposta da operação</w:t>
+      </w:r>
+      <w:r>
+        <w:rPr>
+          <w:rFonts w:ascii="Times New Roman" w:hAnsi="Times New Roman" w:cs="Times New Roman"/>
+          <w:sz w:val="24"/>
+          <w:szCs w:val="24"/>
+        </w:rPr>
+        <w:t xml:space="preserve"> e estrutura de criação de URLs estáticas, sendo escolhido o framework ASP.NET MVC</w:t>
+      </w:r>
+      <w:r>
+        <w:rPr>
+          <w:rFonts w:ascii="Times New Roman" w:hAnsi="Times New Roman" w:cs="Times New Roman"/>
+          <w:sz w:val="24"/>
+          <w:szCs w:val="24"/>
+        </w:rPr>
+        <w:t>. Dessa forma, diversos conceitos são injetados neste contexto, sendo necessário uma melhor explicação sobre cada.</w:t>
+      </w:r>
+    </w:p>
+    <w:p>
+      <w:pPr>
+        <w:spacing w:after="0" w:line="360" w:lineRule="auto"/>
+        <w:ind w:firstLine="709"/>
+        <w:jc w:val="both"/>
+        <w:rPr>
+          <w:rFonts w:ascii="Times New Roman" w:hAnsi="Times New Roman" w:cs="Times New Roman"/>
+          <w:sz w:val="24"/>
+          <w:szCs w:val="24"/>
+        </w:rPr>
+      </w:pPr>
+      <w:r>
+        <w:rPr>
+          <w:rFonts w:ascii="Times New Roman" w:hAnsi="Times New Roman" w:cs="Times New Roman"/>
+          <w:sz w:val="24"/>
+          <w:szCs w:val="24"/>
+        </w:rPr>
+        <w:t xml:space="preserve">O primeiro </w:t>
+      </w:r>
+      <w:r>
+        <w:rPr>
+          <w:rFonts w:ascii="Times New Roman" w:hAnsi="Times New Roman" w:cs="Times New Roman"/>
+          <w:sz w:val="24"/>
+          <w:szCs w:val="24"/>
+        </w:rPr>
+        <w:t xml:space="preserve">conceito </w:t>
+      </w:r>
+      <w:r>
+        <w:rPr>
+          <w:rFonts w:ascii="Times New Roman" w:hAnsi="Times New Roman" w:cs="Times New Roman"/>
+          <w:sz w:val="24"/>
+          <w:szCs w:val="24"/>
+        </w:rPr>
+        <w:t>que pode ser comentado é</w:t>
       </w:r>
       <w:r>
         <w:rPr>
@@ -523,7 +860,2367 @@
           <w:sz w:val="24"/>
           <w:szCs w:val="24"/>
         </w:rPr>
-        <w:t>por estar atrelada à metodologia ágil, que também vem sendo utilizado com frequência</w:t>
+        <w:t>JSON</w:t>
+      </w:r>
+      <w:r>
+        <w:rPr>
+          <w:rFonts w:ascii="Times New Roman" w:hAnsi="Times New Roman" w:cs="Times New Roman"/>
+          <w:sz w:val="24"/>
+          <w:szCs w:val="24"/>
+        </w:rPr>
+        <w:t xml:space="preserve"> [12]</w:t>
+      </w:r>
+      <w:r>
+        <w:rPr>
+          <w:rFonts w:ascii="Times New Roman" w:hAnsi="Times New Roman" w:cs="Times New Roman"/>
+          <w:sz w:val="24"/>
+          <w:szCs w:val="24"/>
+        </w:rPr>
+        <w:t>, sigla para</w:t>
+      </w:r>
+      <w:r>
+        <w:rPr>
+          <w:rFonts w:ascii="Times New Roman" w:hAnsi="Times New Roman" w:cs="Times New Roman"/>
+          <w:sz w:val="24"/>
+          <w:szCs w:val="24"/>
+        </w:rPr>
+        <w:t xml:space="preserve"> </w:t>
+      </w:r>
+      <w:r>
+        <w:rPr>
+          <w:rFonts w:ascii="Times New Roman" w:hAnsi="Times New Roman" w:cs="Times New Roman"/>
+          <w:i/>
+          <w:iCs/>
+          <w:sz w:val="24"/>
+          <w:szCs w:val="24"/>
+        </w:rPr>
+        <w:t>JavaScript Object Notation</w:t>
+      </w:r>
+      <w:r>
+        <w:rPr>
+          <w:rFonts w:ascii="Times New Roman" w:hAnsi="Times New Roman" w:cs="Times New Roman"/>
+          <w:sz w:val="24"/>
+          <w:szCs w:val="24"/>
+        </w:rPr>
+        <w:t xml:space="preserve"> ou</w:t>
+      </w:r>
+      <w:r>
+        <w:rPr>
+          <w:rFonts w:ascii="Times New Roman" w:hAnsi="Times New Roman" w:cs="Times New Roman"/>
+          <w:sz w:val="24"/>
+          <w:szCs w:val="24"/>
+        </w:rPr>
+        <w:t>, em português,</w:t>
+      </w:r>
+      <w:r>
+        <w:rPr>
+          <w:rFonts w:ascii="Times New Roman" w:hAnsi="Times New Roman" w:cs="Times New Roman"/>
+          <w:sz w:val="24"/>
+          <w:szCs w:val="24"/>
+        </w:rPr>
+        <w:t xml:space="preserve"> Notação de Objetos JavaScript</w:t>
+      </w:r>
+      <w:r>
+        <w:rPr>
+          <w:rFonts w:ascii="Times New Roman" w:hAnsi="Times New Roman" w:cs="Times New Roman"/>
+          <w:sz w:val="24"/>
+          <w:szCs w:val="24"/>
+        </w:rPr>
+        <w:t xml:space="preserve">, </w:t>
+      </w:r>
+      <w:r>
+        <w:rPr>
+          <w:rFonts w:ascii="Times New Roman" w:hAnsi="Times New Roman" w:cs="Times New Roman"/>
+          <w:sz w:val="24"/>
+          <w:szCs w:val="24"/>
+        </w:rPr>
+        <w:t>que é uma formatação leve de troca de dados, por simples de ler e escrever para o ser humano e de fácil interpretação e geração para máquinas, é independente de linguagem, por usar convenções que são familiares a diversas linguagens de programação</w:t>
+      </w:r>
+      <w:r>
+        <w:rPr>
+          <w:rFonts w:ascii="Times New Roman" w:hAnsi="Times New Roman" w:cs="Times New Roman"/>
+          <w:sz w:val="24"/>
+          <w:szCs w:val="24"/>
+        </w:rPr>
+        <w:t xml:space="preserve">, conforme pode ser visto na figura </w:t>
+      </w:r>
+      <w:r>
+        <w:rPr>
+          <w:rFonts w:ascii="Times New Roman" w:hAnsi="Times New Roman" w:cs="Times New Roman"/>
+          <w:color w:val="FF0000"/>
+          <w:sz w:val="24"/>
+          <w:szCs w:val="24"/>
+        </w:rPr>
+        <w:t>1.1</w:t>
+      </w:r>
+      <w:r>
+        <w:rPr>
+          <w:rFonts w:ascii="Times New Roman" w:hAnsi="Times New Roman" w:cs="Times New Roman"/>
+          <w:sz w:val="24"/>
+          <w:szCs w:val="24"/>
+        </w:rPr>
+        <w:t xml:space="preserve">. O JSON é construído em duas estruturas: uma coleção de pares nome-valor, conhecido no C# como objeto ou estrutura; e uma lista ordenada de valores, caracterizado como lista, sequência ou vetor. No contexto atual, será amplamente utilizada na serialização de objetos, isto é, converter uma cadeia de texto em um objeto utilizado internamente pelo código, e desserialização de objetos que é o caminho </w:t>
+      </w:r>
+      <w:r>
+        <w:rPr>
+          <w:rFonts w:ascii="Times New Roman" w:hAnsi="Times New Roman" w:cs="Times New Roman"/>
+          <w:sz w:val="24"/>
+          <w:szCs w:val="24"/>
+        </w:rPr>
+        <w:lastRenderedPageBreak/>
+        <w:t>inverso da serialização, ambos são usados, principalmente, pelo Swagger na entrada e saída de dados, respectivamente.</w:t>
+      </w:r>
+    </w:p>
+    <w:p>
+      <w:pPr>
+        <w:spacing w:after="0" w:line="360" w:lineRule="auto"/>
+        <w:ind w:firstLine="709"/>
+        <w:jc w:val="both"/>
+        <w:rPr>
+          <w:rFonts w:ascii="Times New Roman" w:hAnsi="Times New Roman" w:cs="Times New Roman"/>
+          <w:sz w:val="24"/>
+          <w:szCs w:val="24"/>
+        </w:rPr>
+      </w:pPr>
+    </w:p>
+    <w:p>
+      <w:pPr>
+        <w:spacing w:after="0" w:line="360" w:lineRule="auto"/>
+        <w:ind w:firstLine="709"/>
+        <w:jc w:val="both"/>
+        <w:rPr>
+          <w:rFonts w:ascii="Times New Roman" w:hAnsi="Times New Roman" w:cs="Times New Roman"/>
+          <w:sz w:val="24"/>
+          <w:szCs w:val="24"/>
+        </w:rPr>
+      </w:pPr>
+      <w:r>
+        <w:rPr>
+          <w:noProof/>
+        </w:rPr>
+        <w:drawing>
+          <wp:inline distT="0" distB="0" distL="0" distR="0" wp14:anchorId="14EB6F62" wp14:editId="271CC13E">
+            <wp:extent cx="3019425" cy="3286125"/>
+            <wp:effectExtent l="0" t="0" r="9525" b="9525"/>
+            <wp:docPr id="6" name="Imagem 6" descr="Texto&#10;&#10;Descrição gerada automaticamente"/>
+            <wp:cNvGraphicFramePr>
+              <a:graphicFrameLocks xmlns:a="http://schemas.openxmlformats.org/drawingml/2006/main" noChangeAspect="1"/>
+            </wp:cNvGraphicFramePr>
+            <a:graphic xmlns:a="http://schemas.openxmlformats.org/drawingml/2006/main">
+              <a:graphicData uri="http://schemas.openxmlformats.org/drawingml/2006/picture">
+                <pic:pic xmlns:pic="http://schemas.openxmlformats.org/drawingml/2006/picture">
+                  <pic:nvPicPr>
+                    <pic:cNvPr id="6" name="Imagem 6" descr="Texto&#10;&#10;Descrição gerada automaticamente"/>
+                    <pic:cNvPicPr/>
+                  </pic:nvPicPr>
+                  <pic:blipFill>
+                    <a:blip r:embed="rId12"/>
+                    <a:stretch>
+                      <a:fillRect/>
+                    </a:stretch>
+                  </pic:blipFill>
+                  <pic:spPr>
+                    <a:xfrm>
+                      <a:off x="0" y="0"/>
+                      <a:ext cx="3019425" cy="3286125"/>
+                    </a:xfrm>
+                    <a:prstGeom prst="rect">
+                      <a:avLst/>
+                    </a:prstGeom>
+                  </pic:spPr>
+                </pic:pic>
+              </a:graphicData>
+            </a:graphic>
+          </wp:inline>
+        </w:drawing>
+      </w:r>
+    </w:p>
+    <w:p>
+      <w:pPr>
+        <w:spacing w:after="0" w:line="360" w:lineRule="auto"/>
+        <w:ind w:firstLine="709"/>
+        <w:jc w:val="both"/>
+        <w:rPr>
+          <w:rFonts w:ascii="Times New Roman" w:hAnsi="Times New Roman" w:cs="Times New Roman"/>
+          <w:sz w:val="24"/>
+          <w:szCs w:val="24"/>
+        </w:rPr>
+      </w:pPr>
+      <w:r>
+        <w:rPr>
+          <w:rFonts w:ascii="Times New Roman" w:hAnsi="Times New Roman" w:cs="Times New Roman"/>
+          <w:sz w:val="24"/>
+          <w:szCs w:val="24"/>
+        </w:rPr>
+        <w:t>Figura 1.1 – Exemplo de formatação JSON</w:t>
+      </w:r>
+    </w:p>
+    <w:p>
+      <w:pPr>
+        <w:spacing w:after="0" w:line="360" w:lineRule="auto"/>
+        <w:ind w:firstLine="709"/>
+        <w:jc w:val="both"/>
+        <w:rPr>
+          <w:rFonts w:ascii="Times New Roman" w:hAnsi="Times New Roman" w:cs="Times New Roman"/>
+          <w:sz w:val="24"/>
+          <w:szCs w:val="24"/>
+        </w:rPr>
+      </w:pPr>
+    </w:p>
+    <w:p>
+      <w:pPr>
+        <w:spacing w:after="0" w:line="360" w:lineRule="auto"/>
+        <w:ind w:firstLine="709"/>
+        <w:jc w:val="both"/>
+        <w:rPr>
+          <w:rFonts w:ascii="Times New Roman" w:hAnsi="Times New Roman" w:cs="Times New Roman"/>
+          <w:sz w:val="24"/>
+          <w:szCs w:val="24"/>
+        </w:rPr>
+      </w:pPr>
+      <w:r>
+        <w:rPr>
+          <w:rFonts w:ascii="Times New Roman" w:hAnsi="Times New Roman" w:cs="Times New Roman"/>
+          <w:sz w:val="24"/>
+          <w:szCs w:val="24"/>
+        </w:rPr>
+        <w:t>Em seguida</w:t>
+      </w:r>
+      <w:r>
+        <w:rPr>
+          <w:rFonts w:ascii="Times New Roman" w:hAnsi="Times New Roman" w:cs="Times New Roman"/>
+          <w:sz w:val="24"/>
+          <w:szCs w:val="24"/>
+        </w:rPr>
+        <w:t xml:space="preserve"> que pode ser citado</w:t>
+      </w:r>
+      <w:r>
+        <w:rPr>
+          <w:rFonts w:ascii="Times New Roman" w:hAnsi="Times New Roman" w:cs="Times New Roman"/>
+          <w:sz w:val="24"/>
+          <w:szCs w:val="24"/>
+        </w:rPr>
+        <w:t xml:space="preserve"> é o </w:t>
+      </w:r>
+      <w:r>
+        <w:rPr>
+          <w:rFonts w:ascii="Times New Roman" w:hAnsi="Times New Roman" w:cs="Times New Roman"/>
+          <w:i/>
+          <w:iCs/>
+          <w:sz w:val="24"/>
+          <w:szCs w:val="24"/>
+        </w:rPr>
+        <w:t>endpoint</w:t>
+      </w:r>
+      <w:r>
+        <w:rPr>
+          <w:rFonts w:ascii="Times New Roman" w:hAnsi="Times New Roman" w:cs="Times New Roman"/>
+          <w:i/>
+          <w:iCs/>
+          <w:sz w:val="24"/>
+          <w:szCs w:val="24"/>
+        </w:rPr>
+        <w:t xml:space="preserve"> </w:t>
+      </w:r>
+      <w:r>
+        <w:rPr>
+          <w:rFonts w:ascii="Times New Roman" w:hAnsi="Times New Roman" w:cs="Times New Roman"/>
+          <w:sz w:val="24"/>
+          <w:szCs w:val="24"/>
+        </w:rPr>
+        <w:t xml:space="preserve">[10][11], esse é um termo em inglês que pode ser traduzido para pontos de extremidade, que, no caso abordado neste documento, possui de fato esta característica, sendo o ponto de extremidade da aplicação. </w:t>
+      </w:r>
+      <w:r>
+        <w:rPr>
+          <w:rFonts w:ascii="Times New Roman" w:hAnsi="Times New Roman" w:cs="Times New Roman"/>
+          <w:sz w:val="24"/>
+          <w:szCs w:val="24"/>
+        </w:rPr>
+        <w:t xml:space="preserve">Nesse contexto, o endpoint </w:t>
+      </w:r>
+      <w:r>
+        <w:rPr>
+          <w:rFonts w:ascii="Times New Roman" w:hAnsi="Times New Roman" w:cs="Times New Roman"/>
+          <w:sz w:val="24"/>
+          <w:szCs w:val="24"/>
+        </w:rPr>
+        <w:t>corresponde</w:t>
+      </w:r>
+      <w:r>
+        <w:rPr>
+          <w:rFonts w:ascii="Times New Roman" w:hAnsi="Times New Roman" w:cs="Times New Roman"/>
+          <w:sz w:val="24"/>
+          <w:szCs w:val="24"/>
+        </w:rPr>
+        <w:t>rá</w:t>
+      </w:r>
+      <w:r>
+        <w:rPr>
+          <w:rFonts w:ascii="Times New Roman" w:hAnsi="Times New Roman" w:cs="Times New Roman"/>
+          <w:sz w:val="24"/>
+          <w:szCs w:val="24"/>
+        </w:rPr>
+        <w:t xml:space="preserve"> a uma URL </w:t>
+      </w:r>
+      <w:r>
+        <w:rPr>
+          <w:rFonts w:ascii="Times New Roman" w:hAnsi="Times New Roman" w:cs="Times New Roman"/>
+          <w:sz w:val="24"/>
+          <w:szCs w:val="24"/>
+        </w:rPr>
+        <w:t xml:space="preserve">por </w:t>
+      </w:r>
+      <w:r>
+        <w:rPr>
+          <w:rFonts w:ascii="Times New Roman" w:hAnsi="Times New Roman" w:cs="Times New Roman"/>
+          <w:sz w:val="24"/>
+          <w:szCs w:val="24"/>
+        </w:rPr>
+        <w:t>onde são feitas as requisições</w:t>
+      </w:r>
+      <w:r>
+        <w:rPr>
+          <w:rFonts w:ascii="Times New Roman" w:hAnsi="Times New Roman" w:cs="Times New Roman"/>
+          <w:sz w:val="24"/>
+          <w:szCs w:val="24"/>
+        </w:rPr>
+        <w:t xml:space="preserve"> possibilitando que</w:t>
+      </w:r>
+      <w:r>
+        <w:rPr>
+          <w:rFonts w:ascii="Times New Roman" w:hAnsi="Times New Roman" w:cs="Times New Roman"/>
+          <w:sz w:val="24"/>
+          <w:szCs w:val="24"/>
+        </w:rPr>
+        <w:t xml:space="preserve"> as operação em uma API </w:t>
+      </w:r>
+      <w:r>
+        <w:rPr>
+          <w:rFonts w:ascii="Times New Roman" w:hAnsi="Times New Roman" w:cs="Times New Roman"/>
+          <w:sz w:val="24"/>
+          <w:szCs w:val="24"/>
+        </w:rPr>
+        <w:t>sejam</w:t>
+      </w:r>
+      <w:r>
+        <w:rPr>
+          <w:rFonts w:ascii="Times New Roman" w:hAnsi="Times New Roman" w:cs="Times New Roman"/>
+          <w:sz w:val="24"/>
+          <w:szCs w:val="24"/>
+        </w:rPr>
+        <w:t xml:space="preserve"> acessadas</w:t>
+      </w:r>
+      <w:r>
+        <w:rPr>
+          <w:rFonts w:ascii="Times New Roman" w:hAnsi="Times New Roman" w:cs="Times New Roman"/>
+          <w:sz w:val="24"/>
+          <w:szCs w:val="24"/>
+        </w:rPr>
+        <w:t xml:space="preserve">. Para efetuar essa requisição, é necessário definir dois parâmetros: o verbo HTTP definido pelo programador, que pode ser GET, para uma busca de dados, POST, para criar um dado, PUT, para atualizar algum dado, e DELETE, para excluir um dado; e o conjunto de dados da requisição passado pelo usuário. Este último pode </w:t>
+      </w:r>
+      <w:r>
+        <w:rPr>
+          <w:rFonts w:ascii="Times New Roman" w:hAnsi="Times New Roman" w:cs="Times New Roman"/>
+          <w:sz w:val="24"/>
+          <w:szCs w:val="24"/>
+        </w:rPr>
+        <w:t>preenchido</w:t>
+      </w:r>
+      <w:r>
+        <w:rPr>
+          <w:rFonts w:ascii="Times New Roman" w:hAnsi="Times New Roman" w:cs="Times New Roman"/>
+          <w:sz w:val="24"/>
+          <w:szCs w:val="24"/>
+        </w:rPr>
+        <w:t xml:space="preserve"> de</w:t>
+      </w:r>
+      <w:r>
+        <w:rPr>
+          <w:rFonts w:ascii="Times New Roman" w:hAnsi="Times New Roman" w:cs="Times New Roman"/>
+          <w:sz w:val="24"/>
+          <w:szCs w:val="24"/>
+        </w:rPr>
+        <w:t xml:space="preserve"> três maneiras diferentes</w:t>
+      </w:r>
+      <w:r>
+        <w:rPr>
+          <w:rFonts w:ascii="Times New Roman" w:hAnsi="Times New Roman" w:cs="Times New Roman"/>
+          <w:sz w:val="24"/>
+          <w:szCs w:val="24"/>
+        </w:rPr>
+        <w:t xml:space="preserve">: na URL, escrita juntamente à </w:t>
+      </w:r>
+      <w:r>
+        <w:rPr>
+          <w:rFonts w:ascii="Times New Roman" w:hAnsi="Times New Roman" w:cs="Times New Roman"/>
+          <w:sz w:val="24"/>
+          <w:szCs w:val="24"/>
+        </w:rPr>
+        <w:t xml:space="preserve">rota do </w:t>
+      </w:r>
+      <w:r>
+        <w:rPr>
+          <w:rFonts w:ascii="Times New Roman" w:hAnsi="Times New Roman" w:cs="Times New Roman"/>
+          <w:i/>
+          <w:iCs/>
+          <w:sz w:val="24"/>
+          <w:szCs w:val="24"/>
+        </w:rPr>
+        <w:t>enpoint</w:t>
+      </w:r>
+      <w:r>
+        <w:rPr>
+          <w:rFonts w:ascii="Times New Roman" w:hAnsi="Times New Roman" w:cs="Times New Roman"/>
+          <w:sz w:val="24"/>
+          <w:szCs w:val="24"/>
+        </w:rPr>
+        <w:t xml:space="preserve">; por </w:t>
+      </w:r>
+      <w:r>
+        <w:rPr>
+          <w:rFonts w:ascii="Times New Roman" w:hAnsi="Times New Roman" w:cs="Times New Roman"/>
+          <w:i/>
+          <w:iCs/>
+          <w:sz w:val="24"/>
+          <w:szCs w:val="24"/>
+        </w:rPr>
+        <w:t>query</w:t>
+      </w:r>
+      <w:r>
+        <w:rPr>
+          <w:rFonts w:ascii="Times New Roman" w:hAnsi="Times New Roman" w:cs="Times New Roman"/>
+          <w:sz w:val="24"/>
+          <w:szCs w:val="24"/>
+        </w:rPr>
+        <w:t>, em que no Swagger permite escrever cada parâmetro separado; e no corpo da requisição, usando formatação JSON.</w:t>
+      </w:r>
+    </w:p>
+    <w:p>
+      <w:pPr>
+        <w:spacing w:after="0" w:line="360" w:lineRule="auto"/>
+        <w:ind w:firstLine="709"/>
+        <w:jc w:val="both"/>
+        <w:rPr>
+          <w:rFonts w:ascii="Times New Roman" w:hAnsi="Times New Roman" w:cs="Times New Roman"/>
+          <w:sz w:val="24"/>
+          <w:szCs w:val="24"/>
+        </w:rPr>
+      </w:pPr>
+    </w:p>
+    <w:p>
+      <w:pPr>
+        <w:spacing w:after="0" w:line="360" w:lineRule="auto"/>
+        <w:jc w:val="both"/>
+        <w:rPr>
+          <w:rFonts w:ascii="Times New Roman" w:hAnsi="Times New Roman" w:cs="Times New Roman"/>
+          <w:sz w:val="24"/>
+          <w:szCs w:val="24"/>
+        </w:rPr>
+      </w:pPr>
+      <w:r>
+        <w:rPr>
+          <w:rFonts w:ascii="Times New Roman" w:hAnsi="Times New Roman" w:cs="Times New Roman"/>
+          <w:noProof/>
+          <w:sz w:val="24"/>
+          <w:szCs w:val="24"/>
+        </w:rPr>
+        <w:lastRenderedPageBreak/>
+        <w:drawing>
+          <wp:inline distT="0" distB="0" distL="0" distR="0" wp14:anchorId="4724A909" wp14:editId="6E234A03">
+            <wp:extent cx="2700000" cy="1396460"/>
+            <wp:effectExtent l="0" t="0" r="5715" b="0"/>
+            <wp:docPr id="3" name="Imagem 3"/>
+            <wp:cNvGraphicFramePr>
+              <a:graphicFrameLocks xmlns:a="http://schemas.openxmlformats.org/drawingml/2006/main" noChangeAspect="1"/>
+            </wp:cNvGraphicFramePr>
+            <a:graphic xmlns:a="http://schemas.openxmlformats.org/drawingml/2006/main">
+              <a:graphicData uri="http://schemas.openxmlformats.org/drawingml/2006/picture">
+                <pic:pic xmlns:pic="http://schemas.openxmlformats.org/drawingml/2006/picture">
+                  <pic:nvPicPr>
+                    <pic:cNvPr id="0" name="Picture 2"/>
+                    <pic:cNvPicPr>
+                      <a:picLocks noChangeAspect="1" noChangeArrowheads="1"/>
+                    </pic:cNvPicPr>
+                  </pic:nvPicPr>
+                  <pic:blipFill>
+                    <a:blip r:embed="rId13" cstate="print">
+                      <a:extLst>
+                        <a:ext uri="{28A0092B-C50C-407E-A947-70E740481C1C}">
+                          <a14:useLocalDpi xmlns:a14="http://schemas.microsoft.com/office/drawing/2010/main" val="0"/>
+                        </a:ext>
+                      </a:extLst>
+                    </a:blip>
+                    <a:srcRect/>
+                    <a:stretch>
+                      <a:fillRect/>
+                    </a:stretch>
+                  </pic:blipFill>
+                  <pic:spPr bwMode="auto">
+                    <a:xfrm>
+                      <a:off x="0" y="0"/>
+                      <a:ext cx="2700000" cy="1396460"/>
+                    </a:xfrm>
+                    <a:prstGeom prst="rect">
+                      <a:avLst/>
+                    </a:prstGeom>
+                    <a:noFill/>
+                    <a:ln>
+                      <a:noFill/>
+                    </a:ln>
+                  </pic:spPr>
+                </pic:pic>
+              </a:graphicData>
+            </a:graphic>
+          </wp:inline>
+        </w:drawing>
+      </w:r>
+      <w:r>
+        <w:rPr>
+          <w:rFonts w:ascii="Times New Roman" w:hAnsi="Times New Roman" w:cs="Times New Roman"/>
+          <w:sz w:val="24"/>
+          <w:szCs w:val="24"/>
+        </w:rPr>
+        <w:t xml:space="preserve">         </w:t>
+      </w:r>
+      <w:r>
+        <w:rPr>
+          <w:rFonts w:ascii="Times New Roman" w:hAnsi="Times New Roman" w:cs="Times New Roman"/>
+          <w:noProof/>
+          <w:sz w:val="24"/>
+          <w:szCs w:val="24"/>
+        </w:rPr>
+        <w:drawing>
+          <wp:inline distT="0" distB="0" distL="0" distR="0" wp14:anchorId="784D3F8C" wp14:editId="10B9DC0A">
+            <wp:extent cx="2700000" cy="1399735"/>
+            <wp:effectExtent l="0" t="0" r="5715" b="0"/>
+            <wp:docPr id="4" name="Imagem 4"/>
+            <wp:cNvGraphicFramePr>
+              <a:graphicFrameLocks xmlns:a="http://schemas.openxmlformats.org/drawingml/2006/main" noChangeAspect="1"/>
+            </wp:cNvGraphicFramePr>
+            <a:graphic xmlns:a="http://schemas.openxmlformats.org/drawingml/2006/main">
+              <a:graphicData uri="http://schemas.openxmlformats.org/drawingml/2006/picture">
+                <pic:pic xmlns:pic="http://schemas.openxmlformats.org/drawingml/2006/picture">
+                  <pic:nvPicPr>
+                    <pic:cNvPr id="0" name="Picture 3"/>
+                    <pic:cNvPicPr>
+                      <a:picLocks noChangeAspect="1" noChangeArrowheads="1"/>
+                    </pic:cNvPicPr>
+                  </pic:nvPicPr>
+                  <pic:blipFill>
+                    <a:blip r:embed="rId14" cstate="print">
+                      <a:extLst>
+                        <a:ext uri="{28A0092B-C50C-407E-A947-70E740481C1C}">
+                          <a14:useLocalDpi xmlns:a14="http://schemas.microsoft.com/office/drawing/2010/main" val="0"/>
+                        </a:ext>
+                      </a:extLst>
+                    </a:blip>
+                    <a:srcRect/>
+                    <a:stretch>
+                      <a:fillRect/>
+                    </a:stretch>
+                  </pic:blipFill>
+                  <pic:spPr bwMode="auto">
+                    <a:xfrm>
+                      <a:off x="0" y="0"/>
+                      <a:ext cx="2700000" cy="1399735"/>
+                    </a:xfrm>
+                    <a:prstGeom prst="rect">
+                      <a:avLst/>
+                    </a:prstGeom>
+                    <a:noFill/>
+                    <a:ln>
+                      <a:noFill/>
+                    </a:ln>
+                  </pic:spPr>
+                </pic:pic>
+              </a:graphicData>
+            </a:graphic>
+          </wp:inline>
+        </w:drawing>
+      </w:r>
+    </w:p>
+    <w:p>
+      <w:pPr>
+        <w:tabs>
+          <w:tab w:val="left" w:pos="4820"/>
+        </w:tabs>
+        <w:spacing w:after="0" w:line="360" w:lineRule="auto"/>
+        <w:jc w:val="both"/>
+        <w:rPr>
+          <w:rFonts w:ascii="Times New Roman" w:hAnsi="Times New Roman" w:cs="Times New Roman"/>
+          <w:sz w:val="24"/>
+          <w:szCs w:val="24"/>
+        </w:rPr>
+      </w:pPr>
+      <w:r>
+        <w:rPr>
+          <w:rFonts w:ascii="Times New Roman" w:hAnsi="Times New Roman" w:cs="Times New Roman"/>
+          <w:sz w:val="24"/>
+          <w:szCs w:val="24"/>
+        </w:rPr>
+        <w:t>(a) Corpo da requisição no formato JSON</w:t>
+      </w:r>
+      <w:r>
+        <w:rPr>
+          <w:rFonts w:ascii="Times New Roman" w:hAnsi="Times New Roman" w:cs="Times New Roman"/>
+          <w:sz w:val="24"/>
+          <w:szCs w:val="24"/>
+        </w:rPr>
+        <w:tab/>
+        <w:t xml:space="preserve">(b) Dados de requisição por </w:t>
+      </w:r>
+      <w:r>
+        <w:rPr>
+          <w:rFonts w:ascii="Times New Roman" w:hAnsi="Times New Roman" w:cs="Times New Roman"/>
+          <w:i/>
+          <w:iCs/>
+          <w:sz w:val="24"/>
+          <w:szCs w:val="24"/>
+        </w:rPr>
+        <w:t>query</w:t>
+      </w:r>
+    </w:p>
+    <w:p>
+      <w:pPr>
+        <w:spacing w:after="0" w:line="360" w:lineRule="auto"/>
+        <w:jc w:val="center"/>
+        <w:rPr>
+          <w:rFonts w:ascii="Times New Roman" w:hAnsi="Times New Roman" w:cs="Times New Roman"/>
+          <w:sz w:val="24"/>
+          <w:szCs w:val="24"/>
+        </w:rPr>
+      </w:pPr>
+      <w:r>
+        <w:rPr>
+          <w:rFonts w:ascii="Times New Roman" w:hAnsi="Times New Roman" w:cs="Times New Roman"/>
+          <w:noProof/>
+          <w:sz w:val="24"/>
+          <w:szCs w:val="24"/>
+        </w:rPr>
+        <w:drawing>
+          <wp:inline distT="0" distB="0" distL="0" distR="0" wp14:anchorId="298EB6D5" wp14:editId="461409A9">
+            <wp:extent cx="2700000" cy="1433984"/>
+            <wp:effectExtent l="0" t="0" r="5715" b="0"/>
+            <wp:docPr id="5" name="Imagem 5"/>
+            <wp:cNvGraphicFramePr>
+              <a:graphicFrameLocks xmlns:a="http://schemas.openxmlformats.org/drawingml/2006/main" noChangeAspect="1"/>
+            </wp:cNvGraphicFramePr>
+            <a:graphic xmlns:a="http://schemas.openxmlformats.org/drawingml/2006/main">
+              <a:graphicData uri="http://schemas.openxmlformats.org/drawingml/2006/picture">
+                <pic:pic xmlns:pic="http://schemas.openxmlformats.org/drawingml/2006/picture">
+                  <pic:nvPicPr>
+                    <pic:cNvPr id="0" name="Picture 4"/>
+                    <pic:cNvPicPr>
+                      <a:picLocks noChangeAspect="1" noChangeArrowheads="1"/>
+                    </pic:cNvPicPr>
+                  </pic:nvPicPr>
+                  <pic:blipFill>
+                    <a:blip r:embed="rId15" cstate="print">
+                      <a:extLst>
+                        <a:ext uri="{28A0092B-C50C-407E-A947-70E740481C1C}">
+                          <a14:useLocalDpi xmlns:a14="http://schemas.microsoft.com/office/drawing/2010/main" val="0"/>
+                        </a:ext>
+                      </a:extLst>
+                    </a:blip>
+                    <a:srcRect/>
+                    <a:stretch>
+                      <a:fillRect/>
+                    </a:stretch>
+                  </pic:blipFill>
+                  <pic:spPr bwMode="auto">
+                    <a:xfrm>
+                      <a:off x="0" y="0"/>
+                      <a:ext cx="2700000" cy="1433984"/>
+                    </a:xfrm>
+                    <a:prstGeom prst="rect">
+                      <a:avLst/>
+                    </a:prstGeom>
+                    <a:noFill/>
+                    <a:ln>
+                      <a:noFill/>
+                    </a:ln>
+                  </pic:spPr>
+                </pic:pic>
+              </a:graphicData>
+            </a:graphic>
+          </wp:inline>
+        </w:drawing>
+      </w:r>
+    </w:p>
+    <w:p>
+      <w:pPr>
+        <w:spacing w:after="0" w:line="360" w:lineRule="auto"/>
+        <w:jc w:val="center"/>
+        <w:rPr>
+          <w:rFonts w:ascii="Times New Roman" w:hAnsi="Times New Roman" w:cs="Times New Roman"/>
+          <w:sz w:val="24"/>
+          <w:szCs w:val="24"/>
+        </w:rPr>
+      </w:pPr>
+      <w:r>
+        <w:rPr>
+          <w:rFonts w:ascii="Times New Roman" w:hAnsi="Times New Roman" w:cs="Times New Roman"/>
+          <w:sz w:val="24"/>
+          <w:szCs w:val="24"/>
+        </w:rPr>
+        <w:t>(c) Dados de requisição a partir da URL</w:t>
+      </w:r>
+    </w:p>
+    <w:p>
+      <w:pPr>
+        <w:spacing w:after="0" w:line="360" w:lineRule="auto"/>
+        <w:jc w:val="both"/>
+        <w:rPr>
+          <w:rFonts w:ascii="Times New Roman" w:hAnsi="Times New Roman" w:cs="Times New Roman"/>
+          <w:sz w:val="24"/>
+          <w:szCs w:val="24"/>
+        </w:rPr>
+      </w:pPr>
+      <w:r>
+        <w:rPr>
+          <w:rFonts w:ascii="Times New Roman" w:hAnsi="Times New Roman" w:cs="Times New Roman"/>
+          <w:sz w:val="24"/>
+          <w:szCs w:val="24"/>
+        </w:rPr>
+        <w:t xml:space="preserve">Figura </w:t>
+      </w:r>
+      <w:r>
+        <w:rPr>
+          <w:rFonts w:ascii="Times New Roman" w:hAnsi="Times New Roman" w:cs="Times New Roman"/>
+          <w:color w:val="FF0000"/>
+          <w:sz w:val="24"/>
+          <w:szCs w:val="24"/>
+        </w:rPr>
+        <w:t>1.</w:t>
+      </w:r>
+      <w:r>
+        <w:rPr>
+          <w:rFonts w:ascii="Times New Roman" w:hAnsi="Times New Roman" w:cs="Times New Roman"/>
+          <w:color w:val="FF0000"/>
+          <w:sz w:val="24"/>
+          <w:szCs w:val="24"/>
+        </w:rPr>
+        <w:t>2</w:t>
+      </w:r>
+      <w:r>
+        <w:rPr>
+          <w:rFonts w:ascii="Times New Roman" w:hAnsi="Times New Roman" w:cs="Times New Roman"/>
+          <w:color w:val="FF0000"/>
+          <w:sz w:val="24"/>
+          <w:szCs w:val="24"/>
+        </w:rPr>
+        <w:t xml:space="preserve"> </w:t>
+      </w:r>
+      <w:r>
+        <w:rPr>
+          <w:rFonts w:ascii="Times New Roman" w:hAnsi="Times New Roman" w:cs="Times New Roman"/>
+          <w:sz w:val="24"/>
+          <w:szCs w:val="24"/>
+        </w:rPr>
+        <w:t>– Formas de passar</w:t>
+      </w:r>
+      <w:r>
+        <w:rPr>
+          <w:rFonts w:ascii="Times New Roman" w:hAnsi="Times New Roman" w:cs="Times New Roman"/>
+          <w:sz w:val="24"/>
+          <w:szCs w:val="24"/>
+        </w:rPr>
+        <w:t xml:space="preserve"> o conjunto de dados da requisição no Swagger</w:t>
+      </w:r>
+    </w:p>
+    <w:p>
+      <w:pPr>
+        <w:spacing w:after="0" w:line="360" w:lineRule="auto"/>
+        <w:jc w:val="both"/>
+        <w:rPr>
+          <w:rFonts w:ascii="Times New Roman" w:hAnsi="Times New Roman" w:cs="Times New Roman"/>
+          <w:sz w:val="24"/>
+          <w:szCs w:val="24"/>
+        </w:rPr>
+      </w:pPr>
+    </w:p>
+    <w:p>
+      <w:pPr>
+        <w:spacing w:after="0" w:line="360" w:lineRule="auto"/>
+        <w:ind w:firstLine="709"/>
+        <w:jc w:val="both"/>
+        <w:rPr>
+          <w:rFonts w:ascii="Times New Roman" w:hAnsi="Times New Roman" w:cs="Times New Roman"/>
+          <w:sz w:val="24"/>
+          <w:szCs w:val="24"/>
+        </w:rPr>
+      </w:pPr>
+      <w:r>
+        <w:rPr>
+          <w:rFonts w:ascii="Times New Roman" w:hAnsi="Times New Roman" w:cs="Times New Roman"/>
+          <w:sz w:val="24"/>
+          <w:szCs w:val="24"/>
+        </w:rPr>
+        <w:t>O próximo conceito é</w:t>
+      </w:r>
+      <w:r>
+        <w:rPr>
+          <w:rFonts w:ascii="Times New Roman" w:hAnsi="Times New Roman" w:cs="Times New Roman"/>
+          <w:sz w:val="24"/>
+          <w:szCs w:val="24"/>
+        </w:rPr>
+        <w:t xml:space="preserve"> o Swagger [9] que é uma ferramenta </w:t>
+      </w:r>
+      <w:r>
+        <w:rPr>
+          <w:rFonts w:ascii="Times New Roman" w:hAnsi="Times New Roman" w:cs="Times New Roman"/>
+          <w:i/>
+          <w:iCs/>
+          <w:sz w:val="24"/>
+          <w:szCs w:val="24"/>
+        </w:rPr>
+        <w:t>open source</w:t>
+      </w:r>
+      <w:r>
+        <w:rPr>
+          <w:rFonts w:ascii="Times New Roman" w:hAnsi="Times New Roman" w:cs="Times New Roman"/>
+          <w:sz w:val="24"/>
+          <w:szCs w:val="24"/>
+        </w:rPr>
+        <w:t xml:space="preserve"> para desenvolvimento de APIs, facilitando no design, construção, documentação, teste e padronização, além disso permite ao usuário acessar os </w:t>
+      </w:r>
+      <w:r>
+        <w:rPr>
+          <w:rFonts w:ascii="Times New Roman" w:hAnsi="Times New Roman" w:cs="Times New Roman"/>
+          <w:i/>
+          <w:iCs/>
+          <w:sz w:val="24"/>
+          <w:szCs w:val="24"/>
+        </w:rPr>
+        <w:t>endpoint</w:t>
+      </w:r>
+      <w:r>
+        <w:rPr>
+          <w:rFonts w:ascii="Times New Roman" w:hAnsi="Times New Roman" w:cs="Times New Roman"/>
+          <w:sz w:val="24"/>
+          <w:szCs w:val="24"/>
+        </w:rPr>
+        <w:t xml:space="preserve"> disponíveis através de uma interface </w:t>
+      </w:r>
+      <w:r>
+        <w:rPr>
+          <w:rFonts w:ascii="Times New Roman" w:hAnsi="Times New Roman" w:cs="Times New Roman"/>
+          <w:sz w:val="24"/>
+          <w:szCs w:val="24"/>
+        </w:rPr>
+        <w:t xml:space="preserve">simples e </w:t>
+      </w:r>
+      <w:r>
+        <w:rPr>
+          <w:rFonts w:ascii="Times New Roman" w:hAnsi="Times New Roman" w:cs="Times New Roman"/>
+          <w:sz w:val="24"/>
+          <w:szCs w:val="24"/>
+        </w:rPr>
+        <w:t xml:space="preserve">de fácil compreensão </w:t>
+      </w:r>
+      <w:r>
+        <w:rPr>
+          <w:rFonts w:ascii="Times New Roman" w:hAnsi="Times New Roman" w:cs="Times New Roman"/>
+          <w:sz w:val="24"/>
+          <w:szCs w:val="24"/>
+        </w:rPr>
+        <w:t>com documentações, exemplos e explicações sobre os recursos</w:t>
+      </w:r>
+      <w:r>
+        <w:rPr>
+          <w:rFonts w:ascii="Times New Roman" w:hAnsi="Times New Roman" w:cs="Times New Roman"/>
+          <w:sz w:val="24"/>
+          <w:szCs w:val="24"/>
+        </w:rPr>
+        <w:t xml:space="preserve">, conforme pode ser visto na figura </w:t>
+      </w:r>
+      <w:r>
+        <w:rPr>
+          <w:rFonts w:ascii="Times New Roman" w:hAnsi="Times New Roman" w:cs="Times New Roman"/>
+          <w:color w:val="FF0000"/>
+          <w:sz w:val="24"/>
+          <w:szCs w:val="24"/>
+        </w:rPr>
+        <w:t>1.</w:t>
+      </w:r>
+      <w:r>
+        <w:rPr>
+          <w:rFonts w:ascii="Times New Roman" w:hAnsi="Times New Roman" w:cs="Times New Roman"/>
+          <w:color w:val="FF0000"/>
+          <w:sz w:val="24"/>
+          <w:szCs w:val="24"/>
+        </w:rPr>
+        <w:t>3</w:t>
+      </w:r>
+      <w:r>
+        <w:rPr>
+          <w:rFonts w:ascii="Times New Roman" w:hAnsi="Times New Roman" w:cs="Times New Roman"/>
+          <w:sz w:val="24"/>
+          <w:szCs w:val="24"/>
+        </w:rPr>
+        <w:t xml:space="preserve">. </w:t>
+      </w:r>
+    </w:p>
+    <w:p>
+      <w:pPr>
+        <w:spacing w:after="0" w:line="360" w:lineRule="auto"/>
+        <w:ind w:firstLine="709"/>
+        <w:jc w:val="both"/>
+        <w:rPr>
+          <w:rFonts w:ascii="Times New Roman" w:hAnsi="Times New Roman" w:cs="Times New Roman"/>
+          <w:sz w:val="24"/>
+          <w:szCs w:val="24"/>
+        </w:rPr>
+      </w:pPr>
+    </w:p>
+    <w:p>
+      <w:pPr>
+        <w:spacing w:after="0" w:line="360" w:lineRule="auto"/>
+        <w:ind w:firstLine="709"/>
+        <w:jc w:val="both"/>
+        <w:rPr>
+          <w:rFonts w:ascii="Times New Roman" w:hAnsi="Times New Roman" w:cs="Times New Roman"/>
+          <w:sz w:val="24"/>
+          <w:szCs w:val="24"/>
+        </w:rPr>
+      </w:pPr>
+      <w:r>
+        <w:rPr>
+          <w:rFonts w:ascii="Times New Roman" w:hAnsi="Times New Roman" w:cs="Times New Roman"/>
+          <w:sz w:val="24"/>
+          <w:szCs w:val="24"/>
+        </w:rPr>
+        <w:t>COLOCAR AQUI UMA IMAGEM DO SWAGGER DA API DEPOIS DE TER AS DOCUMENTAÇÕES NELA</w:t>
+      </w:r>
+    </w:p>
+    <w:p>
+      <w:pPr>
+        <w:spacing w:after="0" w:line="360" w:lineRule="auto"/>
+        <w:ind w:firstLine="709"/>
+        <w:jc w:val="both"/>
+        <w:rPr>
+          <w:rFonts w:ascii="Times New Roman" w:hAnsi="Times New Roman" w:cs="Times New Roman"/>
+          <w:sz w:val="24"/>
+          <w:szCs w:val="24"/>
+        </w:rPr>
+      </w:pPr>
+      <w:r>
+        <w:rPr>
+          <w:rFonts w:ascii="Times New Roman" w:hAnsi="Times New Roman" w:cs="Times New Roman"/>
+          <w:sz w:val="24"/>
+          <w:szCs w:val="24"/>
+        </w:rPr>
+        <w:t xml:space="preserve">Figura </w:t>
+      </w:r>
+      <w:r>
+        <w:rPr>
+          <w:rFonts w:ascii="Times New Roman" w:hAnsi="Times New Roman" w:cs="Times New Roman"/>
+          <w:color w:val="FF0000"/>
+          <w:sz w:val="24"/>
+          <w:szCs w:val="24"/>
+        </w:rPr>
+        <w:t>1.</w:t>
+      </w:r>
+      <w:r>
+        <w:rPr>
+          <w:rFonts w:ascii="Times New Roman" w:hAnsi="Times New Roman" w:cs="Times New Roman"/>
+          <w:color w:val="FF0000"/>
+          <w:sz w:val="24"/>
+          <w:szCs w:val="24"/>
+        </w:rPr>
+        <w:t>3</w:t>
+      </w:r>
+      <w:r>
+        <w:rPr>
+          <w:rFonts w:ascii="Times New Roman" w:hAnsi="Times New Roman" w:cs="Times New Roman"/>
+          <w:sz w:val="24"/>
+          <w:szCs w:val="24"/>
+        </w:rPr>
+        <w:t xml:space="preserve"> – Swagger da API desenvolvida para este estudo</w:t>
+      </w:r>
+    </w:p>
+    <w:p>
+      <w:pPr>
+        <w:spacing w:after="0" w:line="360" w:lineRule="auto"/>
+        <w:ind w:firstLine="709"/>
+        <w:jc w:val="both"/>
+        <w:rPr>
+          <w:rFonts w:ascii="Times New Roman" w:hAnsi="Times New Roman" w:cs="Times New Roman"/>
+          <w:sz w:val="24"/>
+          <w:szCs w:val="24"/>
+        </w:rPr>
+      </w:pPr>
+    </w:p>
+    <w:p>
+      <w:pPr>
+        <w:spacing w:after="0" w:line="360" w:lineRule="auto"/>
+        <w:ind w:firstLine="709"/>
+        <w:jc w:val="both"/>
+        <w:rPr>
+          <w:rFonts w:ascii="Times New Roman" w:hAnsi="Times New Roman" w:cs="Times New Roman"/>
+          <w:sz w:val="24"/>
+          <w:szCs w:val="24"/>
+        </w:rPr>
+      </w:pPr>
+      <w:r>
+        <w:rPr>
+          <w:rFonts w:ascii="Times New Roman" w:hAnsi="Times New Roman" w:cs="Times New Roman"/>
+          <w:sz w:val="24"/>
+          <w:szCs w:val="24"/>
+        </w:rPr>
+        <w:t xml:space="preserve">Além disso, este recurso permite expor ao usuário a resposta detalhada da operação, que nada mais é do que uma cópia da estrutura da classe cuja responsabilidade única é conter essas informações, no caso deste estudo, todas as classes de resposta possuem a mesma estrutura com as seguintes propriedades: </w:t>
+      </w:r>
+      <w:r>
+        <w:rPr>
+          <w:rFonts w:ascii="Times New Roman" w:hAnsi="Times New Roman" w:cs="Times New Roman"/>
+          <w:i/>
+          <w:iCs/>
+          <w:sz w:val="24"/>
+          <w:szCs w:val="24"/>
+        </w:rPr>
+        <w:t>Success</w:t>
+      </w:r>
+      <w:r>
+        <w:rPr>
+          <w:rFonts w:ascii="Times New Roman" w:hAnsi="Times New Roman" w:cs="Times New Roman"/>
+          <w:sz w:val="24"/>
+          <w:szCs w:val="24"/>
+        </w:rPr>
+        <w:t xml:space="preserve">, que é do tipo booleano, ou seja, pode ser verdadeiro, quando a operação executar corretamente, e falso, caso falhe; HttpStatusCode, que contém o status HTTP da operação; </w:t>
+      </w:r>
+      <w:r>
+        <w:rPr>
+          <w:rFonts w:ascii="Times New Roman" w:hAnsi="Times New Roman" w:cs="Times New Roman"/>
+          <w:i/>
+          <w:iCs/>
+          <w:sz w:val="24"/>
+          <w:szCs w:val="24"/>
+        </w:rPr>
+        <w:t>Errors</w:t>
+      </w:r>
+      <w:r>
+        <w:rPr>
+          <w:rFonts w:ascii="Times New Roman" w:hAnsi="Times New Roman" w:cs="Times New Roman"/>
+          <w:sz w:val="24"/>
+          <w:szCs w:val="24"/>
+        </w:rPr>
+        <w:t xml:space="preserve">, que é uma lista onde são escritos os erros que ocorrem durante a aplicação, juntamente a um código pré-definido para facilitar a compreensão do motivo do erro; e </w:t>
+      </w:r>
+      <w:r>
+        <w:rPr>
+          <w:rFonts w:ascii="Times New Roman" w:hAnsi="Times New Roman" w:cs="Times New Roman"/>
+          <w:i/>
+          <w:iCs/>
+          <w:sz w:val="24"/>
+          <w:szCs w:val="24"/>
+        </w:rPr>
+        <w:t>Data</w:t>
+      </w:r>
+      <w:r>
+        <w:rPr>
+          <w:rFonts w:ascii="Times New Roman" w:hAnsi="Times New Roman" w:cs="Times New Roman"/>
+          <w:sz w:val="24"/>
+          <w:szCs w:val="24"/>
+        </w:rPr>
+        <w:t xml:space="preserve">, que contém os dados principais da resposta, variando através da necessidade de cada </w:t>
+      </w:r>
+      <w:r>
+        <w:rPr>
+          <w:rFonts w:ascii="Times New Roman" w:hAnsi="Times New Roman" w:cs="Times New Roman"/>
+          <w:sz w:val="24"/>
+          <w:szCs w:val="24"/>
+        </w:rPr>
+        <w:lastRenderedPageBreak/>
+        <w:t>operação, já que em cada caso há informações  diferentes que são importantes de retornar para o usuário.</w:t>
+      </w:r>
+    </w:p>
+    <w:p>
+      <w:pPr>
+        <w:spacing w:after="0" w:line="360" w:lineRule="auto"/>
+        <w:ind w:firstLine="709"/>
+        <w:jc w:val="both"/>
+        <w:rPr>
+          <w:rFonts w:ascii="Times New Roman" w:hAnsi="Times New Roman" w:cs="Times New Roman"/>
+          <w:sz w:val="24"/>
+          <w:szCs w:val="24"/>
+        </w:rPr>
+      </w:pPr>
+      <w:r>
+        <w:rPr>
+          <w:rFonts w:ascii="Times New Roman" w:hAnsi="Times New Roman" w:cs="Times New Roman"/>
+          <w:sz w:val="24"/>
+          <w:szCs w:val="24"/>
+        </w:rPr>
+        <w:t xml:space="preserve">Devido a sua grande gama de informações, vale informar que somente alguns status HTTP foram utilizados neste estudo, já que este pode informar diversos acontecimentos com a API, conforme demonstrado pela empresa Runscope [16] em seu site dedicado a isso. Os valores utilizados serão descritos abaixo na tabela </w:t>
+      </w:r>
+      <w:r>
+        <w:rPr>
+          <w:rFonts w:ascii="Times New Roman" w:hAnsi="Times New Roman" w:cs="Times New Roman"/>
+          <w:color w:val="FF0000"/>
+          <w:sz w:val="24"/>
+          <w:szCs w:val="24"/>
+        </w:rPr>
+        <w:t>1.1</w:t>
+      </w:r>
+      <w:r>
+        <w:rPr>
+          <w:rFonts w:ascii="Times New Roman" w:hAnsi="Times New Roman" w:cs="Times New Roman"/>
+          <w:sz w:val="24"/>
+          <w:szCs w:val="24"/>
+        </w:rPr>
+        <w:t xml:space="preserve"> com sua nomenclatura, significado e dados de resposta obrigatórios.</w:t>
+      </w:r>
+    </w:p>
+    <w:p>
+      <w:pPr>
+        <w:spacing w:after="0" w:line="360" w:lineRule="auto"/>
+        <w:ind w:firstLine="709"/>
+        <w:jc w:val="both"/>
+        <w:rPr>
+          <w:rFonts w:ascii="Times New Roman" w:hAnsi="Times New Roman" w:cs="Times New Roman"/>
+          <w:sz w:val="24"/>
+          <w:szCs w:val="24"/>
+        </w:rPr>
+      </w:pPr>
+    </w:p>
+    <w:tbl>
+      <w:tblPr>
+        <w:tblStyle w:val="Tabelacomgrade"/>
+        <w:tblW w:w="9067" w:type="dxa"/>
+        <w:tblLook w:val="04A0" w:firstRow="1" w:lastRow="0" w:firstColumn="1" w:lastColumn="0" w:noHBand="0" w:noVBand="1"/>
+      </w:tblPr>
+      <w:tblGrid>
+        <w:gridCol w:w="1583"/>
+        <w:gridCol w:w="1696"/>
+        <w:gridCol w:w="2812"/>
+        <w:gridCol w:w="2976"/>
+      </w:tblGrid>
+      <w:tr>
+        <w:tc>
+          <w:tcPr>
+            <w:tcW w:w="1583" w:type="dxa"/>
+          </w:tcPr>
+          <w:p>
+            <w:pPr>
+              <w:spacing w:line="360" w:lineRule="auto"/>
+              <w:rPr>
+                <w:rFonts w:ascii="Times New Roman" w:hAnsi="Times New Roman" w:cs="Times New Roman"/>
+                <w:sz w:val="24"/>
+                <w:szCs w:val="24"/>
+              </w:rPr>
+            </w:pPr>
+            <w:r>
+              <w:rPr>
+                <w:rFonts w:ascii="Times New Roman" w:hAnsi="Times New Roman" w:cs="Times New Roman"/>
+                <w:sz w:val="24"/>
+                <w:szCs w:val="24"/>
+              </w:rPr>
+              <w:t>Status HTTP</w:t>
+            </w:r>
+          </w:p>
+        </w:tc>
+        <w:tc>
+          <w:tcPr>
+            <w:tcW w:w="1696" w:type="dxa"/>
+          </w:tcPr>
+          <w:p>
+            <w:pPr>
+              <w:spacing w:line="360" w:lineRule="auto"/>
+              <w:rPr>
+                <w:rFonts w:ascii="Times New Roman" w:hAnsi="Times New Roman" w:cs="Times New Roman"/>
+                <w:sz w:val="24"/>
+                <w:szCs w:val="24"/>
+              </w:rPr>
+            </w:pPr>
+            <w:r>
+              <w:rPr>
+                <w:rFonts w:ascii="Times New Roman" w:hAnsi="Times New Roman" w:cs="Times New Roman"/>
+                <w:sz w:val="24"/>
+                <w:szCs w:val="24"/>
+              </w:rPr>
+              <w:t>Nomenclatura</w:t>
+            </w:r>
+          </w:p>
+        </w:tc>
+        <w:tc>
+          <w:tcPr>
+            <w:tcW w:w="2812" w:type="dxa"/>
+          </w:tcPr>
+          <w:p>
+            <w:pPr>
+              <w:spacing w:line="360" w:lineRule="auto"/>
+              <w:rPr>
+                <w:rFonts w:ascii="Times New Roman" w:hAnsi="Times New Roman" w:cs="Times New Roman"/>
+                <w:sz w:val="24"/>
+                <w:szCs w:val="24"/>
+              </w:rPr>
+            </w:pPr>
+            <w:r>
+              <w:rPr>
+                <w:rFonts w:ascii="Times New Roman" w:hAnsi="Times New Roman" w:cs="Times New Roman"/>
+                <w:sz w:val="24"/>
+                <w:szCs w:val="24"/>
+              </w:rPr>
+              <w:t>Significado</w:t>
+            </w:r>
+          </w:p>
+        </w:tc>
+        <w:tc>
+          <w:tcPr>
+            <w:tcW w:w="2976" w:type="dxa"/>
+          </w:tcPr>
+          <w:p>
+            <w:pPr>
+              <w:spacing w:line="360" w:lineRule="auto"/>
+              <w:rPr>
+                <w:rFonts w:ascii="Times New Roman" w:hAnsi="Times New Roman" w:cs="Times New Roman"/>
+                <w:sz w:val="24"/>
+                <w:szCs w:val="24"/>
+              </w:rPr>
+            </w:pPr>
+            <w:r>
+              <w:rPr>
+                <w:rFonts w:ascii="Times New Roman" w:hAnsi="Times New Roman" w:cs="Times New Roman"/>
+                <w:sz w:val="24"/>
+                <w:szCs w:val="24"/>
+              </w:rPr>
+              <w:t>Dados de resposta obrigatórios</w:t>
+            </w:r>
+          </w:p>
+        </w:tc>
+      </w:tr>
+      <w:tr>
+        <w:tc>
+          <w:tcPr>
+            <w:tcW w:w="1583" w:type="dxa"/>
+          </w:tcPr>
+          <w:p>
+            <w:pPr>
+              <w:spacing w:line="360" w:lineRule="auto"/>
+              <w:rPr>
+                <w:rFonts w:ascii="Times New Roman" w:hAnsi="Times New Roman" w:cs="Times New Roman"/>
+                <w:sz w:val="24"/>
+                <w:szCs w:val="24"/>
+              </w:rPr>
+            </w:pPr>
+            <w:r>
+              <w:rPr>
+                <w:rFonts w:ascii="Times New Roman" w:hAnsi="Times New Roman" w:cs="Times New Roman"/>
+                <w:sz w:val="24"/>
+                <w:szCs w:val="24"/>
+              </w:rPr>
+              <w:t>200</w:t>
+            </w:r>
+          </w:p>
+        </w:tc>
+        <w:tc>
+          <w:tcPr>
+            <w:tcW w:w="1696" w:type="dxa"/>
+          </w:tcPr>
+          <w:p>
+            <w:pPr>
+              <w:spacing w:line="360" w:lineRule="auto"/>
+              <w:rPr>
+                <w:rFonts w:ascii="Times New Roman" w:hAnsi="Times New Roman" w:cs="Times New Roman"/>
+                <w:sz w:val="24"/>
+                <w:szCs w:val="24"/>
+              </w:rPr>
+            </w:pPr>
+            <w:r>
+              <w:rPr>
+                <w:rFonts w:ascii="Times New Roman" w:hAnsi="Times New Roman" w:cs="Times New Roman"/>
+                <w:sz w:val="24"/>
+                <w:szCs w:val="24"/>
+              </w:rPr>
+              <w:t>OK</w:t>
+            </w:r>
+          </w:p>
+        </w:tc>
+        <w:tc>
+          <w:tcPr>
+            <w:tcW w:w="2812" w:type="dxa"/>
+          </w:tcPr>
+          <w:p>
+            <w:pPr>
+              <w:spacing w:line="360" w:lineRule="auto"/>
+              <w:rPr>
+                <w:rFonts w:ascii="Times New Roman" w:hAnsi="Times New Roman" w:cs="Times New Roman"/>
+                <w:sz w:val="24"/>
+                <w:szCs w:val="24"/>
+              </w:rPr>
+            </w:pPr>
+            <w:r>
+              <w:rPr>
+                <w:rFonts w:ascii="Times New Roman" w:hAnsi="Times New Roman" w:cs="Times New Roman"/>
+                <w:sz w:val="24"/>
+                <w:szCs w:val="24"/>
+              </w:rPr>
+              <w:t>Operação executada com sucesso.</w:t>
+            </w:r>
+          </w:p>
+        </w:tc>
+        <w:tc>
+          <w:tcPr>
+            <w:tcW w:w="2976" w:type="dxa"/>
+          </w:tcPr>
+          <w:p>
+            <w:pPr>
+              <w:spacing w:line="360" w:lineRule="auto"/>
+              <w:rPr>
+                <w:rFonts w:ascii="Times New Roman" w:hAnsi="Times New Roman" w:cs="Times New Roman"/>
+                <w:sz w:val="24"/>
+                <w:szCs w:val="24"/>
+              </w:rPr>
+            </w:pPr>
+            <w:r>
+              <w:rPr>
+                <w:rFonts w:ascii="Times New Roman" w:hAnsi="Times New Roman" w:cs="Times New Roman"/>
+                <w:sz w:val="24"/>
+                <w:szCs w:val="24"/>
+              </w:rPr>
+              <w:t>Não tem.</w:t>
+            </w:r>
+          </w:p>
+        </w:tc>
+      </w:tr>
+      <w:tr>
+        <w:tc>
+          <w:tcPr>
+            <w:tcW w:w="1583" w:type="dxa"/>
+          </w:tcPr>
+          <w:p>
+            <w:pPr>
+              <w:spacing w:line="360" w:lineRule="auto"/>
+              <w:rPr>
+                <w:rFonts w:ascii="Times New Roman" w:hAnsi="Times New Roman" w:cs="Times New Roman"/>
+                <w:sz w:val="24"/>
+                <w:szCs w:val="24"/>
+              </w:rPr>
+            </w:pPr>
+            <w:r>
+              <w:rPr>
+                <w:rFonts w:ascii="Times New Roman" w:hAnsi="Times New Roman" w:cs="Times New Roman"/>
+                <w:sz w:val="24"/>
+                <w:szCs w:val="24"/>
+              </w:rPr>
+              <w:t>201</w:t>
+            </w:r>
+          </w:p>
+        </w:tc>
+        <w:tc>
+          <w:tcPr>
+            <w:tcW w:w="1696" w:type="dxa"/>
+          </w:tcPr>
+          <w:p>
+            <w:pPr>
+              <w:spacing w:line="360" w:lineRule="auto"/>
+              <w:rPr>
+                <w:rFonts w:ascii="Times New Roman" w:hAnsi="Times New Roman" w:cs="Times New Roman"/>
+                <w:sz w:val="24"/>
+                <w:szCs w:val="24"/>
+              </w:rPr>
+            </w:pPr>
+            <w:r>
+              <w:rPr>
+                <w:rFonts w:ascii="Times New Roman" w:hAnsi="Times New Roman" w:cs="Times New Roman"/>
+                <w:sz w:val="24"/>
+                <w:szCs w:val="24"/>
+              </w:rPr>
+              <w:t>Created</w:t>
+            </w:r>
+          </w:p>
+        </w:tc>
+        <w:tc>
+          <w:tcPr>
+            <w:tcW w:w="2812" w:type="dxa"/>
+          </w:tcPr>
+          <w:p>
+            <w:pPr>
+              <w:spacing w:line="360" w:lineRule="auto"/>
+              <w:rPr>
+                <w:rFonts w:ascii="Times New Roman" w:hAnsi="Times New Roman" w:cs="Times New Roman"/>
+                <w:sz w:val="24"/>
+                <w:szCs w:val="24"/>
+              </w:rPr>
+            </w:pPr>
+            <w:r>
+              <w:rPr>
+                <w:rFonts w:ascii="Times New Roman" w:hAnsi="Times New Roman" w:cs="Times New Roman"/>
+                <w:sz w:val="24"/>
+                <w:szCs w:val="24"/>
+              </w:rPr>
+              <w:t>Arquivo gerado com sucesso.</w:t>
+            </w:r>
+          </w:p>
+        </w:tc>
+        <w:tc>
+          <w:tcPr>
+            <w:tcW w:w="2976" w:type="dxa"/>
+          </w:tcPr>
+          <w:p>
+            <w:pPr>
+              <w:spacing w:line="360" w:lineRule="auto"/>
+              <w:rPr>
+                <w:rFonts w:ascii="Times New Roman" w:hAnsi="Times New Roman" w:cs="Times New Roman"/>
+                <w:sz w:val="24"/>
+                <w:szCs w:val="24"/>
+              </w:rPr>
+            </w:pPr>
+            <w:r>
+              <w:rPr>
+                <w:rFonts w:ascii="Times New Roman" w:hAnsi="Times New Roman" w:cs="Times New Roman"/>
+                <w:sz w:val="24"/>
+                <w:szCs w:val="24"/>
+              </w:rPr>
+              <w:t>Caminho do arquivo.</w:t>
+            </w:r>
+          </w:p>
+        </w:tc>
+      </w:tr>
+      <w:tr>
+        <w:tc>
+          <w:tcPr>
+            <w:tcW w:w="1583" w:type="dxa"/>
+          </w:tcPr>
+          <w:p>
+            <w:pPr>
+              <w:spacing w:line="360" w:lineRule="auto"/>
+              <w:rPr>
+                <w:rFonts w:ascii="Times New Roman" w:hAnsi="Times New Roman" w:cs="Times New Roman"/>
+                <w:sz w:val="24"/>
+                <w:szCs w:val="24"/>
+              </w:rPr>
+            </w:pPr>
+            <w:r>
+              <w:rPr>
+                <w:rFonts w:ascii="Times New Roman" w:hAnsi="Times New Roman" w:cs="Times New Roman"/>
+                <w:sz w:val="24"/>
+                <w:szCs w:val="24"/>
+              </w:rPr>
+              <w:t>202</w:t>
+            </w:r>
+          </w:p>
+        </w:tc>
+        <w:tc>
+          <w:tcPr>
+            <w:tcW w:w="1696" w:type="dxa"/>
+          </w:tcPr>
+          <w:p>
+            <w:pPr>
+              <w:spacing w:line="360" w:lineRule="auto"/>
+              <w:rPr>
+                <w:rFonts w:ascii="Times New Roman" w:hAnsi="Times New Roman" w:cs="Times New Roman"/>
+                <w:sz w:val="24"/>
+                <w:szCs w:val="24"/>
+              </w:rPr>
+            </w:pPr>
+            <w:r>
+              <w:rPr>
+                <w:rFonts w:ascii="Times New Roman" w:hAnsi="Times New Roman" w:cs="Times New Roman"/>
+                <w:sz w:val="24"/>
+                <w:szCs w:val="24"/>
+              </w:rPr>
+              <w:t>Accepted</w:t>
+            </w:r>
+          </w:p>
+        </w:tc>
+        <w:tc>
+          <w:tcPr>
+            <w:tcW w:w="2812" w:type="dxa"/>
+          </w:tcPr>
+          <w:p>
+            <w:pPr>
+              <w:spacing w:line="360" w:lineRule="auto"/>
+              <w:rPr>
+                <w:rFonts w:ascii="Times New Roman" w:hAnsi="Times New Roman" w:cs="Times New Roman"/>
+                <w:sz w:val="24"/>
+                <w:szCs w:val="24"/>
+              </w:rPr>
+            </w:pPr>
+            <w:r>
+              <w:rPr>
+                <w:rFonts w:ascii="Times New Roman" w:hAnsi="Times New Roman" w:cs="Times New Roman"/>
+                <w:sz w:val="24"/>
+                <w:szCs w:val="24"/>
+              </w:rPr>
+              <w:t>Dados de requisição válidos e aceitos para executar a operação.</w:t>
+            </w:r>
+          </w:p>
+        </w:tc>
+        <w:tc>
+          <w:tcPr>
+            <w:tcW w:w="2976" w:type="dxa"/>
+          </w:tcPr>
+          <w:p>
+            <w:pPr>
+              <w:spacing w:line="360" w:lineRule="auto"/>
+              <w:rPr>
+                <w:rFonts w:ascii="Times New Roman" w:hAnsi="Times New Roman" w:cs="Times New Roman"/>
+                <w:sz w:val="24"/>
+                <w:szCs w:val="24"/>
+              </w:rPr>
+            </w:pPr>
+            <w:r>
+              <w:rPr>
+                <w:rFonts w:ascii="Times New Roman" w:hAnsi="Times New Roman" w:cs="Times New Roman"/>
+                <w:sz w:val="24"/>
+                <w:szCs w:val="24"/>
+              </w:rPr>
+              <w:t>Não tem.</w:t>
+            </w:r>
+          </w:p>
+        </w:tc>
+      </w:tr>
+      <w:tr>
+        <w:tc>
+          <w:tcPr>
+            <w:tcW w:w="1583" w:type="dxa"/>
+          </w:tcPr>
+          <w:p>
+            <w:pPr>
+              <w:spacing w:line="360" w:lineRule="auto"/>
+              <w:rPr>
+                <w:rFonts w:ascii="Times New Roman" w:hAnsi="Times New Roman" w:cs="Times New Roman"/>
+                <w:sz w:val="24"/>
+                <w:szCs w:val="24"/>
+              </w:rPr>
+            </w:pPr>
+            <w:r>
+              <w:rPr>
+                <w:rFonts w:ascii="Times New Roman" w:hAnsi="Times New Roman" w:cs="Times New Roman"/>
+                <w:sz w:val="24"/>
+                <w:szCs w:val="24"/>
+              </w:rPr>
+              <w:t>400</w:t>
+            </w:r>
+          </w:p>
+        </w:tc>
+        <w:tc>
+          <w:tcPr>
+            <w:tcW w:w="1696" w:type="dxa"/>
+          </w:tcPr>
+          <w:p>
+            <w:pPr>
+              <w:spacing w:line="360" w:lineRule="auto"/>
+              <w:rPr>
+                <w:rFonts w:ascii="Times New Roman" w:hAnsi="Times New Roman" w:cs="Times New Roman"/>
+                <w:sz w:val="24"/>
+                <w:szCs w:val="24"/>
+              </w:rPr>
+            </w:pPr>
+            <w:r>
+              <w:rPr>
+                <w:rFonts w:ascii="Times New Roman" w:hAnsi="Times New Roman" w:cs="Times New Roman"/>
+                <w:sz w:val="24"/>
+                <w:szCs w:val="24"/>
+              </w:rPr>
+              <w:t>Bad Request</w:t>
+            </w:r>
+          </w:p>
+        </w:tc>
+        <w:tc>
+          <w:tcPr>
+            <w:tcW w:w="2812" w:type="dxa"/>
+          </w:tcPr>
+          <w:p>
+            <w:pPr>
+              <w:spacing w:line="360" w:lineRule="auto"/>
+              <w:rPr>
+                <w:rFonts w:ascii="Times New Roman" w:hAnsi="Times New Roman" w:cs="Times New Roman"/>
+                <w:sz w:val="24"/>
+                <w:szCs w:val="24"/>
+              </w:rPr>
+            </w:pPr>
+            <w:r>
+              <w:rPr>
+                <w:rFonts w:ascii="Times New Roman" w:hAnsi="Times New Roman" w:cs="Times New Roman"/>
+                <w:sz w:val="24"/>
+                <w:szCs w:val="24"/>
+              </w:rPr>
+              <w:t>Dados de requisição inválidos.</w:t>
+            </w:r>
+          </w:p>
+        </w:tc>
+        <w:tc>
+          <w:tcPr>
+            <w:tcW w:w="2976" w:type="dxa"/>
+          </w:tcPr>
+          <w:p>
+            <w:pPr>
+              <w:spacing w:line="360" w:lineRule="auto"/>
+              <w:rPr>
+                <w:rFonts w:ascii="Times New Roman" w:hAnsi="Times New Roman" w:cs="Times New Roman"/>
+                <w:sz w:val="24"/>
+                <w:szCs w:val="24"/>
+              </w:rPr>
+            </w:pPr>
+            <w:r>
+              <w:rPr>
+                <w:rFonts w:ascii="Times New Roman" w:hAnsi="Times New Roman" w:cs="Times New Roman"/>
+                <w:sz w:val="24"/>
+                <w:szCs w:val="24"/>
+              </w:rPr>
+              <w:t>Motivo do erro</w:t>
+            </w:r>
+            <w:r>
+              <w:rPr>
+                <w:rFonts w:ascii="Times New Roman" w:hAnsi="Times New Roman" w:cs="Times New Roman"/>
+                <w:sz w:val="24"/>
+                <w:szCs w:val="24"/>
+              </w:rPr>
+              <w:t xml:space="preserve"> descrevendo quais dados estão inválidos</w:t>
+            </w:r>
+            <w:r>
+              <w:rPr>
+                <w:rFonts w:ascii="Times New Roman" w:hAnsi="Times New Roman" w:cs="Times New Roman"/>
+                <w:sz w:val="24"/>
+                <w:szCs w:val="24"/>
+              </w:rPr>
+              <w:t>.</w:t>
+            </w:r>
+          </w:p>
+        </w:tc>
+      </w:tr>
+      <w:tr>
+        <w:tc>
+          <w:tcPr>
+            <w:tcW w:w="1583" w:type="dxa"/>
+          </w:tcPr>
+          <w:p>
+            <w:pPr>
+              <w:spacing w:line="360" w:lineRule="auto"/>
+              <w:rPr>
+                <w:rFonts w:ascii="Times New Roman" w:hAnsi="Times New Roman" w:cs="Times New Roman"/>
+                <w:sz w:val="24"/>
+                <w:szCs w:val="24"/>
+              </w:rPr>
+            </w:pPr>
+            <w:r>
+              <w:rPr>
+                <w:rFonts w:ascii="Times New Roman" w:hAnsi="Times New Roman" w:cs="Times New Roman"/>
+                <w:sz w:val="24"/>
+                <w:szCs w:val="24"/>
+              </w:rPr>
+              <w:t>401</w:t>
+            </w:r>
+          </w:p>
+        </w:tc>
+        <w:tc>
+          <w:tcPr>
+            <w:tcW w:w="1696" w:type="dxa"/>
+          </w:tcPr>
+          <w:p>
+            <w:pPr>
+              <w:spacing w:line="360" w:lineRule="auto"/>
+              <w:rPr>
+                <w:rFonts w:ascii="Times New Roman" w:hAnsi="Times New Roman" w:cs="Times New Roman"/>
+                <w:sz w:val="24"/>
+                <w:szCs w:val="24"/>
+              </w:rPr>
+            </w:pPr>
+            <w:r>
+              <w:rPr>
+                <w:rFonts w:ascii="Times New Roman" w:hAnsi="Times New Roman" w:cs="Times New Roman"/>
+                <w:sz w:val="24"/>
+                <w:szCs w:val="24"/>
+              </w:rPr>
+              <w:t>Unauthorized</w:t>
+            </w:r>
+          </w:p>
+        </w:tc>
+        <w:tc>
+          <w:tcPr>
+            <w:tcW w:w="2812" w:type="dxa"/>
+          </w:tcPr>
+          <w:p>
+            <w:pPr>
+              <w:spacing w:line="360" w:lineRule="auto"/>
+              <w:rPr>
+                <w:rFonts w:ascii="Times New Roman" w:hAnsi="Times New Roman" w:cs="Times New Roman"/>
+                <w:sz w:val="24"/>
+                <w:szCs w:val="24"/>
+              </w:rPr>
+            </w:pPr>
+            <w:r>
+              <w:rPr>
+                <w:rFonts w:ascii="Times New Roman" w:hAnsi="Times New Roman" w:cs="Times New Roman"/>
+                <w:sz w:val="24"/>
+                <w:szCs w:val="24"/>
+              </w:rPr>
+              <w:t xml:space="preserve">Usuário não tem autorização para acessar o </w:t>
+            </w:r>
+            <w:r>
+              <w:rPr>
+                <w:rFonts w:ascii="Times New Roman" w:hAnsi="Times New Roman" w:cs="Times New Roman"/>
+                <w:i/>
+                <w:iCs/>
+                <w:sz w:val="24"/>
+                <w:szCs w:val="24"/>
+              </w:rPr>
+              <w:t>endpoint</w:t>
+            </w:r>
+            <w:r>
+              <w:rPr>
+                <w:rFonts w:ascii="Times New Roman" w:hAnsi="Times New Roman" w:cs="Times New Roman"/>
+                <w:sz w:val="24"/>
+                <w:szCs w:val="24"/>
+              </w:rPr>
+              <w:t>.</w:t>
+            </w:r>
+          </w:p>
+        </w:tc>
+        <w:tc>
+          <w:tcPr>
+            <w:tcW w:w="2976" w:type="dxa"/>
+          </w:tcPr>
+          <w:p>
+            <w:pPr>
+              <w:spacing w:line="360" w:lineRule="auto"/>
+              <w:rPr>
+                <w:rFonts w:ascii="Times New Roman" w:hAnsi="Times New Roman" w:cs="Times New Roman"/>
+                <w:sz w:val="24"/>
+                <w:szCs w:val="24"/>
+              </w:rPr>
+            </w:pPr>
+            <w:r>
+              <w:rPr>
+                <w:rFonts w:ascii="Times New Roman" w:hAnsi="Times New Roman" w:cs="Times New Roman"/>
+                <w:sz w:val="24"/>
+                <w:szCs w:val="24"/>
+              </w:rPr>
+              <w:t>Não tem.</w:t>
+            </w:r>
+          </w:p>
+        </w:tc>
+      </w:tr>
+      <w:tr>
+        <w:tc>
+          <w:tcPr>
+            <w:tcW w:w="1583" w:type="dxa"/>
+          </w:tcPr>
+          <w:p>
+            <w:pPr>
+              <w:spacing w:line="360" w:lineRule="auto"/>
+              <w:rPr>
+                <w:rFonts w:ascii="Times New Roman" w:hAnsi="Times New Roman" w:cs="Times New Roman"/>
+                <w:sz w:val="24"/>
+                <w:szCs w:val="24"/>
+              </w:rPr>
+            </w:pPr>
+            <w:r>
+              <w:rPr>
+                <w:rFonts w:ascii="Times New Roman" w:hAnsi="Times New Roman" w:cs="Times New Roman"/>
+                <w:sz w:val="24"/>
+                <w:szCs w:val="24"/>
+              </w:rPr>
+              <w:t>404</w:t>
+            </w:r>
+          </w:p>
+        </w:tc>
+        <w:tc>
+          <w:tcPr>
+            <w:tcW w:w="1696" w:type="dxa"/>
+          </w:tcPr>
+          <w:p>
+            <w:pPr>
+              <w:spacing w:line="360" w:lineRule="auto"/>
+              <w:rPr>
+                <w:rFonts w:ascii="Times New Roman" w:hAnsi="Times New Roman" w:cs="Times New Roman"/>
+                <w:sz w:val="24"/>
+                <w:szCs w:val="24"/>
+              </w:rPr>
+            </w:pPr>
+            <w:r>
+              <w:rPr>
+                <w:rFonts w:ascii="Times New Roman" w:hAnsi="Times New Roman" w:cs="Times New Roman"/>
+                <w:sz w:val="24"/>
+                <w:szCs w:val="24"/>
+              </w:rPr>
+              <w:t>Not found</w:t>
+            </w:r>
+          </w:p>
+        </w:tc>
+        <w:tc>
+          <w:tcPr>
+            <w:tcW w:w="2812" w:type="dxa"/>
+          </w:tcPr>
+          <w:p>
+            <w:pPr>
+              <w:spacing w:line="360" w:lineRule="auto"/>
+              <w:rPr>
+                <w:rFonts w:ascii="Times New Roman" w:hAnsi="Times New Roman" w:cs="Times New Roman"/>
+                <w:sz w:val="24"/>
+                <w:szCs w:val="24"/>
+              </w:rPr>
+            </w:pPr>
+            <w:r>
+              <w:rPr>
+                <w:rFonts w:ascii="Times New Roman" w:hAnsi="Times New Roman" w:cs="Times New Roman"/>
+                <w:sz w:val="24"/>
+                <w:szCs w:val="24"/>
+              </w:rPr>
+              <w:t>Nenhum dado foi encontrado de acordo com o filtro passado.</w:t>
+            </w:r>
+          </w:p>
+        </w:tc>
+        <w:tc>
+          <w:tcPr>
+            <w:tcW w:w="2976" w:type="dxa"/>
+          </w:tcPr>
+          <w:p>
+            <w:pPr>
+              <w:spacing w:line="360" w:lineRule="auto"/>
+              <w:rPr>
+                <w:rFonts w:ascii="Times New Roman" w:hAnsi="Times New Roman" w:cs="Times New Roman"/>
+                <w:sz w:val="24"/>
+                <w:szCs w:val="24"/>
+              </w:rPr>
+            </w:pPr>
+            <w:r>
+              <w:rPr>
+                <w:rFonts w:ascii="Times New Roman" w:hAnsi="Times New Roman" w:cs="Times New Roman"/>
+                <w:sz w:val="24"/>
+                <w:szCs w:val="24"/>
+              </w:rPr>
+              <w:t>O dado que não foi encontrado.</w:t>
+            </w:r>
+          </w:p>
+        </w:tc>
+      </w:tr>
+      <w:tr>
+        <w:tc>
+          <w:tcPr>
+            <w:tcW w:w="1583" w:type="dxa"/>
+          </w:tcPr>
+          <w:p>
+            <w:pPr>
+              <w:spacing w:line="360" w:lineRule="auto"/>
+              <w:rPr>
+                <w:rFonts w:ascii="Times New Roman" w:hAnsi="Times New Roman" w:cs="Times New Roman"/>
+                <w:sz w:val="24"/>
+                <w:szCs w:val="24"/>
+              </w:rPr>
+            </w:pPr>
+            <w:r>
+              <w:rPr>
+                <w:rFonts w:ascii="Times New Roman" w:hAnsi="Times New Roman" w:cs="Times New Roman"/>
+                <w:sz w:val="24"/>
+                <w:szCs w:val="24"/>
+              </w:rPr>
+              <w:t>500</w:t>
+            </w:r>
+          </w:p>
+        </w:tc>
+        <w:tc>
+          <w:tcPr>
+            <w:tcW w:w="1696" w:type="dxa"/>
+          </w:tcPr>
+          <w:p>
+            <w:pPr>
+              <w:spacing w:line="360" w:lineRule="auto"/>
+              <w:rPr>
+                <w:rFonts w:ascii="Times New Roman" w:hAnsi="Times New Roman" w:cs="Times New Roman"/>
+                <w:sz w:val="24"/>
+                <w:szCs w:val="24"/>
+              </w:rPr>
+            </w:pPr>
+            <w:r>
+              <w:rPr>
+                <w:rFonts w:ascii="Times New Roman" w:hAnsi="Times New Roman" w:cs="Times New Roman"/>
+                <w:sz w:val="24"/>
+                <w:szCs w:val="24"/>
+              </w:rPr>
+              <w:t>Internal Server Error</w:t>
+            </w:r>
+          </w:p>
+        </w:tc>
+        <w:tc>
+          <w:tcPr>
+            <w:tcW w:w="2812" w:type="dxa"/>
+          </w:tcPr>
+          <w:p>
+            <w:pPr>
+              <w:spacing w:line="360" w:lineRule="auto"/>
+              <w:rPr>
+                <w:rFonts w:ascii="Times New Roman" w:hAnsi="Times New Roman" w:cs="Times New Roman"/>
+                <w:sz w:val="24"/>
+                <w:szCs w:val="24"/>
+              </w:rPr>
+            </w:pPr>
+            <w:r>
+              <w:rPr>
+                <w:rFonts w:ascii="Times New Roman" w:hAnsi="Times New Roman" w:cs="Times New Roman"/>
+                <w:sz w:val="24"/>
+                <w:szCs w:val="24"/>
+              </w:rPr>
+              <w:t>Erro interno.</w:t>
+            </w:r>
+          </w:p>
+        </w:tc>
+        <w:tc>
+          <w:tcPr>
+            <w:tcW w:w="2976" w:type="dxa"/>
+          </w:tcPr>
+          <w:p>
+            <w:pPr>
+              <w:spacing w:line="360" w:lineRule="auto"/>
+              <w:rPr>
+                <w:rFonts w:ascii="Times New Roman" w:hAnsi="Times New Roman" w:cs="Times New Roman"/>
+                <w:sz w:val="24"/>
+                <w:szCs w:val="24"/>
+              </w:rPr>
+            </w:pPr>
+            <w:r>
+              <w:rPr>
+                <w:rFonts w:ascii="Times New Roman" w:hAnsi="Times New Roman" w:cs="Times New Roman"/>
+                <w:sz w:val="24"/>
+                <w:szCs w:val="24"/>
+              </w:rPr>
+              <w:t>Descrição detalhada do motivo do erro.</w:t>
+            </w:r>
+          </w:p>
+        </w:tc>
+      </w:tr>
+      <w:tr>
+        <w:tc>
+          <w:tcPr>
+            <w:tcW w:w="1583" w:type="dxa"/>
+          </w:tcPr>
+          <w:p>
+            <w:pPr>
+              <w:spacing w:line="360" w:lineRule="auto"/>
+              <w:rPr>
+                <w:rFonts w:ascii="Times New Roman" w:hAnsi="Times New Roman" w:cs="Times New Roman"/>
+                <w:sz w:val="24"/>
+                <w:szCs w:val="24"/>
+              </w:rPr>
+            </w:pPr>
+            <w:r>
+              <w:rPr>
+                <w:rFonts w:ascii="Times New Roman" w:hAnsi="Times New Roman" w:cs="Times New Roman"/>
+                <w:sz w:val="24"/>
+                <w:szCs w:val="24"/>
+              </w:rPr>
+              <w:t>501</w:t>
+            </w:r>
+          </w:p>
+        </w:tc>
+        <w:tc>
+          <w:tcPr>
+            <w:tcW w:w="1696" w:type="dxa"/>
+          </w:tcPr>
+          <w:p>
+            <w:pPr>
+              <w:spacing w:line="360" w:lineRule="auto"/>
+              <w:rPr>
+                <w:rFonts w:ascii="Times New Roman" w:hAnsi="Times New Roman" w:cs="Times New Roman"/>
+                <w:sz w:val="24"/>
+                <w:szCs w:val="24"/>
+              </w:rPr>
+            </w:pPr>
+            <w:r>
+              <w:rPr>
+                <w:rFonts w:ascii="Times New Roman" w:hAnsi="Times New Roman" w:cs="Times New Roman"/>
+                <w:sz w:val="24"/>
+                <w:szCs w:val="24"/>
+              </w:rPr>
+              <w:t>Not Implemented</w:t>
+            </w:r>
+          </w:p>
+        </w:tc>
+        <w:tc>
+          <w:tcPr>
+            <w:tcW w:w="2812" w:type="dxa"/>
+          </w:tcPr>
+          <w:p>
+            <w:pPr>
+              <w:spacing w:line="360" w:lineRule="auto"/>
+              <w:rPr>
+                <w:rFonts w:ascii="Times New Roman" w:hAnsi="Times New Roman" w:cs="Times New Roman"/>
+                <w:sz w:val="24"/>
+                <w:szCs w:val="24"/>
+              </w:rPr>
+            </w:pPr>
+            <w:r>
+              <w:rPr>
+                <w:rFonts w:ascii="Times New Roman" w:hAnsi="Times New Roman" w:cs="Times New Roman"/>
+                <w:sz w:val="24"/>
+                <w:szCs w:val="24"/>
+              </w:rPr>
+              <w:t>Recurso não implementado.</w:t>
+            </w:r>
+          </w:p>
+        </w:tc>
+        <w:tc>
+          <w:tcPr>
+            <w:tcW w:w="2976" w:type="dxa"/>
+          </w:tcPr>
+          <w:p>
+            <w:pPr>
+              <w:spacing w:line="360" w:lineRule="auto"/>
+              <w:rPr>
+                <w:rFonts w:ascii="Times New Roman" w:hAnsi="Times New Roman" w:cs="Times New Roman"/>
+                <w:sz w:val="24"/>
+                <w:szCs w:val="24"/>
+              </w:rPr>
+            </w:pPr>
+            <w:r>
+              <w:rPr>
+                <w:rFonts w:ascii="Times New Roman" w:hAnsi="Times New Roman" w:cs="Times New Roman"/>
+                <w:sz w:val="24"/>
+                <w:szCs w:val="24"/>
+              </w:rPr>
+              <w:t>Descrição do recurso que não foi implementado.</w:t>
+            </w:r>
+          </w:p>
+        </w:tc>
+      </w:tr>
+    </w:tbl>
+    <w:p>
+      <w:pPr>
+        <w:spacing w:after="0" w:line="360" w:lineRule="auto"/>
+        <w:ind w:firstLine="709"/>
+        <w:jc w:val="both"/>
+        <w:rPr>
+          <w:rFonts w:ascii="Times New Roman" w:hAnsi="Times New Roman" w:cs="Times New Roman"/>
+          <w:sz w:val="24"/>
+          <w:szCs w:val="24"/>
+        </w:rPr>
+      </w:pPr>
+    </w:p>
+    <w:p>
+      <w:pPr>
+        <w:spacing w:after="0" w:line="360" w:lineRule="auto"/>
+        <w:ind w:firstLine="709"/>
+        <w:jc w:val="both"/>
+        <w:rPr>
+          <w:rFonts w:ascii="Times New Roman" w:hAnsi="Times New Roman" w:cs="Times New Roman"/>
+          <w:sz w:val="24"/>
+          <w:szCs w:val="24"/>
+        </w:rPr>
+      </w:pPr>
+      <w:r>
+        <w:rPr>
+          <w:rFonts w:ascii="Times New Roman" w:hAnsi="Times New Roman" w:cs="Times New Roman"/>
+          <w:sz w:val="24"/>
+          <w:szCs w:val="24"/>
+        </w:rPr>
+        <w:t xml:space="preserve">Para que a aplicação possa expor na WEB seus recursos, faz-se necessário a utilização de alguma ferramenta que possibilita isso, sendo escolhida para este trabalho o framework ASP.NET MVC, que possibilita criar sites estáticos com facilidade, sendo interpretado com </w:t>
+      </w:r>
+      <w:r>
+        <w:rPr>
+          <w:rFonts w:ascii="Times New Roman" w:hAnsi="Times New Roman" w:cs="Times New Roman"/>
+          <w:sz w:val="24"/>
+          <w:szCs w:val="24"/>
+        </w:rPr>
+        <w:lastRenderedPageBreak/>
+        <w:t xml:space="preserve">facilidade pelo Swagger, logo, trabalhando em conjunto com este recurso. </w:t>
+      </w:r>
+      <w:r>
+        <w:rPr>
+          <w:rFonts w:ascii="Times New Roman" w:hAnsi="Times New Roman" w:cs="Times New Roman"/>
+          <w:sz w:val="24"/>
+          <w:szCs w:val="24"/>
+        </w:rPr>
+        <w:t xml:space="preserve">[14][15] </w:t>
+      </w:r>
+      <w:r>
+        <w:rPr>
+          <w:rFonts w:ascii="Times New Roman" w:hAnsi="Times New Roman" w:cs="Times New Roman"/>
+          <w:sz w:val="24"/>
+          <w:szCs w:val="24"/>
+        </w:rPr>
+        <w:t>ASP.NET</w:t>
+      </w:r>
+      <w:r>
+        <w:rPr>
+          <w:rFonts w:ascii="Times New Roman" w:hAnsi="Times New Roman" w:cs="Times New Roman"/>
+          <w:sz w:val="24"/>
+          <w:szCs w:val="24"/>
+        </w:rPr>
+        <w:t xml:space="preserve"> é uma plataforma da Microsoft criada para desenvolvimento WEB e a sigla MVC vem de </w:t>
+      </w:r>
+      <w:r>
+        <w:rPr>
+          <w:rFonts w:ascii="Times New Roman" w:hAnsi="Times New Roman" w:cs="Times New Roman"/>
+          <w:i/>
+          <w:iCs/>
+          <w:sz w:val="24"/>
+          <w:szCs w:val="24"/>
+        </w:rPr>
+        <w:t>Model View Controller</w:t>
+      </w:r>
+      <w:r>
+        <w:rPr>
+          <w:rFonts w:ascii="Times New Roman" w:hAnsi="Times New Roman" w:cs="Times New Roman"/>
+          <w:sz w:val="24"/>
+          <w:szCs w:val="24"/>
+        </w:rPr>
+        <w:t xml:space="preserve">, sendo este conjunto responsável pela apresentação da aplicação, visando criar um código que não possua conexão forte entre as partes, pois facilita a manutenção e adição de funcionalidades. Dentro deste padrão, há três componentes principais: </w:t>
+      </w:r>
+      <w:r>
+        <w:rPr>
+          <w:rFonts w:ascii="Times New Roman" w:hAnsi="Times New Roman" w:cs="Times New Roman"/>
+          <w:i/>
+          <w:iCs/>
+          <w:sz w:val="24"/>
+          <w:szCs w:val="24"/>
+        </w:rPr>
+        <w:t>model</w:t>
+      </w:r>
+      <w:r>
+        <w:rPr>
+          <w:rFonts w:ascii="Times New Roman" w:hAnsi="Times New Roman" w:cs="Times New Roman"/>
+          <w:sz w:val="24"/>
+          <w:szCs w:val="24"/>
+        </w:rPr>
+        <w:t>, responsável por representar a entidade da lógica de negócio da aplicação, ou seja, a operação</w:t>
+      </w:r>
+      <w:r>
+        <w:rPr>
+          <w:rFonts w:ascii="Times New Roman" w:hAnsi="Times New Roman" w:cs="Times New Roman"/>
+          <w:sz w:val="24"/>
+          <w:szCs w:val="24"/>
+        </w:rPr>
+        <w:t xml:space="preserve">; </w:t>
+      </w:r>
+      <w:r>
+        <w:rPr>
+          <w:rFonts w:ascii="Times New Roman" w:hAnsi="Times New Roman" w:cs="Times New Roman"/>
+          <w:i/>
+          <w:iCs/>
+          <w:sz w:val="24"/>
+          <w:szCs w:val="24"/>
+        </w:rPr>
+        <w:t>view</w:t>
+      </w:r>
+      <w:r>
+        <w:rPr>
+          <w:rFonts w:ascii="Times New Roman" w:hAnsi="Times New Roman" w:cs="Times New Roman"/>
+          <w:sz w:val="24"/>
+          <w:szCs w:val="24"/>
+        </w:rPr>
+        <w:t xml:space="preserve">, responsável por apresentar uma interface para o usuário, que neste caso estará em conjunto com o Swagger; e </w:t>
+      </w:r>
+      <w:r>
+        <w:rPr>
+          <w:rFonts w:ascii="Times New Roman" w:hAnsi="Times New Roman" w:cs="Times New Roman"/>
+          <w:i/>
+          <w:iCs/>
+          <w:sz w:val="24"/>
+          <w:szCs w:val="24"/>
+        </w:rPr>
+        <w:t>controller</w:t>
+      </w:r>
+      <w:r>
+        <w:rPr>
+          <w:rFonts w:ascii="Times New Roman" w:hAnsi="Times New Roman" w:cs="Times New Roman"/>
+          <w:sz w:val="24"/>
+          <w:szCs w:val="24"/>
+        </w:rPr>
+        <w:t xml:space="preserve">, que é responsável pelo controle dos elementos, propiciando uma ligação entre eles. Um exemplo de código escrito no </w:t>
+      </w:r>
+      <w:r>
+        <w:rPr>
+          <w:rFonts w:ascii="Times New Roman" w:hAnsi="Times New Roman" w:cs="Times New Roman"/>
+          <w:i/>
+          <w:iCs/>
+          <w:sz w:val="24"/>
+          <w:szCs w:val="24"/>
+        </w:rPr>
+        <w:t>controller</w:t>
+      </w:r>
+      <w:r>
+        <w:rPr>
+          <w:rFonts w:ascii="Times New Roman" w:hAnsi="Times New Roman" w:cs="Times New Roman"/>
+          <w:sz w:val="24"/>
+          <w:szCs w:val="24"/>
+        </w:rPr>
+        <w:t xml:space="preserve"> pode ser visto na figura </w:t>
+      </w:r>
+      <w:r>
+        <w:rPr>
+          <w:rFonts w:ascii="Times New Roman" w:hAnsi="Times New Roman" w:cs="Times New Roman"/>
+          <w:color w:val="FF0000"/>
+          <w:sz w:val="24"/>
+          <w:szCs w:val="24"/>
+        </w:rPr>
+        <w:t>1.</w:t>
+      </w:r>
+      <w:r>
+        <w:rPr>
+          <w:rFonts w:ascii="Times New Roman" w:hAnsi="Times New Roman" w:cs="Times New Roman"/>
+          <w:color w:val="FF0000"/>
+          <w:sz w:val="24"/>
+          <w:szCs w:val="24"/>
+        </w:rPr>
+        <w:t>4</w:t>
+      </w:r>
+      <w:r>
+        <w:rPr>
+          <w:rFonts w:ascii="Times New Roman" w:hAnsi="Times New Roman" w:cs="Times New Roman"/>
+          <w:sz w:val="24"/>
+          <w:szCs w:val="24"/>
+        </w:rPr>
+        <w:t xml:space="preserve">, estando destaca em vermelho </w:t>
+      </w:r>
+      <w:r>
+        <w:rPr>
+          <w:rFonts w:ascii="Times New Roman" w:hAnsi="Times New Roman" w:cs="Times New Roman"/>
+          <w:sz w:val="24"/>
+          <w:szCs w:val="24"/>
+        </w:rPr>
+        <w:t>a parte</w:t>
+      </w:r>
+      <w:r>
+        <w:rPr>
+          <w:rFonts w:ascii="Times New Roman" w:hAnsi="Times New Roman" w:cs="Times New Roman"/>
+          <w:sz w:val="24"/>
+          <w:szCs w:val="24"/>
+        </w:rPr>
+        <w:t xml:space="preserve"> que representa a operação e em azul a parte que representa os dados de entrada passados pelo usuário através do Swagger.</w:t>
+      </w:r>
+    </w:p>
+    <w:p>
+      <w:pPr>
+        <w:spacing w:after="0" w:line="360" w:lineRule="auto"/>
+        <w:ind w:firstLine="709"/>
+        <w:jc w:val="both"/>
+        <w:rPr>
+          <w:rFonts w:ascii="Times New Roman" w:hAnsi="Times New Roman" w:cs="Times New Roman"/>
+          <w:sz w:val="24"/>
+          <w:szCs w:val="24"/>
+        </w:rPr>
+      </w:pPr>
+    </w:p>
+    <w:p>
+      <w:pPr>
+        <w:spacing w:after="0" w:line="360" w:lineRule="auto"/>
+        <w:jc w:val="both"/>
+        <w:rPr>
+          <w:rFonts w:ascii="Times New Roman" w:hAnsi="Times New Roman" w:cs="Times New Roman"/>
+          <w:sz w:val="24"/>
+          <w:szCs w:val="24"/>
+        </w:rPr>
+      </w:pPr>
+      <w:r>
+        <w:rPr>
+          <w:noProof/>
+        </w:rPr>
+        <w:drawing>
+          <wp:inline distT="0" distB="0" distL="0" distR="0" wp14:anchorId="7F2BC190" wp14:editId="4E2CE58A">
+            <wp:extent cx="5760085" cy="3017520"/>
+            <wp:effectExtent l="0" t="0" r="0" b="0"/>
+            <wp:docPr id="8" name="Imagem 8" descr="Texto&#10;&#10;Descrição gerada automaticamente"/>
+            <wp:cNvGraphicFramePr>
+              <a:graphicFrameLocks xmlns:a="http://schemas.openxmlformats.org/drawingml/2006/main" noChangeAspect="1"/>
+            </wp:cNvGraphicFramePr>
+            <a:graphic xmlns:a="http://schemas.openxmlformats.org/drawingml/2006/main">
+              <a:graphicData uri="http://schemas.openxmlformats.org/drawingml/2006/picture">
+                <pic:pic xmlns:pic="http://schemas.openxmlformats.org/drawingml/2006/picture">
+                  <pic:nvPicPr>
+                    <pic:cNvPr id="8" name="Imagem 8" descr="Texto&#10;&#10;Descrição gerada automaticamente"/>
+                    <pic:cNvPicPr/>
+                  </pic:nvPicPr>
+                  <pic:blipFill>
+                    <a:blip r:embed="rId16"/>
+                    <a:stretch>
+                      <a:fillRect/>
+                    </a:stretch>
+                  </pic:blipFill>
+                  <pic:spPr>
+                    <a:xfrm>
+                      <a:off x="0" y="0"/>
+                      <a:ext cx="5760085" cy="3017520"/>
+                    </a:xfrm>
+                    <a:prstGeom prst="rect">
+                      <a:avLst/>
+                    </a:prstGeom>
+                  </pic:spPr>
+                </pic:pic>
+              </a:graphicData>
+            </a:graphic>
+          </wp:inline>
+        </w:drawing>
+      </w:r>
+    </w:p>
+    <w:p>
+      <w:pPr>
+        <w:spacing w:after="0" w:line="360" w:lineRule="auto"/>
+        <w:jc w:val="both"/>
+        <w:rPr>
+          <w:rFonts w:ascii="Times New Roman" w:hAnsi="Times New Roman" w:cs="Times New Roman"/>
+          <w:i/>
+          <w:iCs/>
+          <w:sz w:val="24"/>
+          <w:szCs w:val="24"/>
+        </w:rPr>
+      </w:pPr>
+      <w:r>
+        <w:rPr>
+          <w:rFonts w:ascii="Times New Roman" w:hAnsi="Times New Roman" w:cs="Times New Roman"/>
+          <w:sz w:val="24"/>
+          <w:szCs w:val="24"/>
+        </w:rPr>
+        <w:t xml:space="preserve">Figura </w:t>
+      </w:r>
+      <w:r>
+        <w:rPr>
+          <w:rFonts w:ascii="Times New Roman" w:hAnsi="Times New Roman" w:cs="Times New Roman"/>
+          <w:color w:val="FF0000"/>
+          <w:sz w:val="24"/>
+          <w:szCs w:val="24"/>
+        </w:rPr>
+        <w:t>1.4</w:t>
+      </w:r>
+      <w:r>
+        <w:rPr>
+          <w:rFonts w:ascii="Times New Roman" w:hAnsi="Times New Roman" w:cs="Times New Roman"/>
+          <w:sz w:val="24"/>
+          <w:szCs w:val="24"/>
+        </w:rPr>
+        <w:t xml:space="preserve"> – Exemplo de código presente no </w:t>
+      </w:r>
+      <w:r>
+        <w:rPr>
+          <w:rFonts w:ascii="Times New Roman" w:hAnsi="Times New Roman" w:cs="Times New Roman"/>
+          <w:i/>
+          <w:iCs/>
+          <w:sz w:val="24"/>
+          <w:szCs w:val="24"/>
+        </w:rPr>
+        <w:t>controller</w:t>
+      </w:r>
+    </w:p>
+    <w:p>
+      <w:pPr>
+        <w:spacing w:after="0" w:line="360" w:lineRule="auto"/>
+        <w:jc w:val="both"/>
+        <w:rPr>
+          <w:rFonts w:ascii="Times New Roman" w:hAnsi="Times New Roman" w:cs="Times New Roman"/>
+          <w:sz w:val="24"/>
+          <w:szCs w:val="24"/>
+        </w:rPr>
+      </w:pPr>
+    </w:p>
+    <w:p>
+      <w:pPr>
+        <w:spacing w:after="0" w:line="360" w:lineRule="auto"/>
+        <w:ind w:firstLine="708"/>
+        <w:jc w:val="both"/>
+        <w:rPr>
+          <w:rFonts w:ascii="Times New Roman" w:hAnsi="Times New Roman" w:cs="Times New Roman"/>
+          <w:sz w:val="24"/>
+          <w:szCs w:val="24"/>
+        </w:rPr>
+      </w:pPr>
+      <w:r>
+        <w:rPr>
+          <w:rFonts w:ascii="Times New Roman" w:hAnsi="Times New Roman" w:cs="Times New Roman"/>
+          <w:sz w:val="24"/>
+          <w:szCs w:val="24"/>
+        </w:rPr>
+        <w:t>EXPLICAR COMO FUNCIONA O FLUXO CONVENCIONAL DA OPERAÇÃO</w:t>
       </w:r>
       <w:r>
         <w:rPr>
@@ -533,6 +3230,116 @@
         </w:rPr>
         <w:t>.</w:t>
       </w:r>
+    </w:p>
+    <w:p>
+      <w:pPr>
+        <w:spacing w:after="0" w:line="360" w:lineRule="auto"/>
+        <w:ind w:firstLine="709"/>
+        <w:jc w:val="both"/>
+        <w:rPr>
+          <w:rFonts w:ascii="Times New Roman" w:hAnsi="Times New Roman" w:cs="Times New Roman"/>
+          <w:sz w:val="24"/>
+          <w:szCs w:val="24"/>
+        </w:rPr>
+      </w:pPr>
+      <w:r>
+        <w:rPr>
+          <w:rFonts w:ascii="Times New Roman" w:hAnsi="Times New Roman" w:cs="Times New Roman"/>
+          <w:sz w:val="24"/>
+          <w:szCs w:val="24"/>
+        </w:rPr>
+        <w:t xml:space="preserve">Com o objetivo de tornar a aplicação </w:t>
+      </w:r>
+      <w:r>
+        <w:rPr>
+          <w:rFonts w:ascii="Times New Roman" w:hAnsi="Times New Roman" w:cs="Times New Roman"/>
+          <w:sz w:val="24"/>
+          <w:szCs w:val="24"/>
+        </w:rPr>
+        <w:t>mais otimizada e rápida, foi utilizado o conceito de paralelismo e tarefas assíncronas, permitindo que várias tarefas sejam executadas em paralelo otimizando o tempo gasto. EXPLICAR SOBRE PARALELISMO E TAREFAS ASSÍNCRONAS COM REFERENCIAS, EXPLICAR MELHOR O MOTIVO, EXPLICAR QUAL HTTP STATUS CODE DEVE SER UTILIZADO QUANDO ALGUMA OPERAÇÃO É EXECUTADA DE MANEIRA ASSÍNCRONA, EXPLICAR COMO FICA O FLUXO DA OPERAÇÃO QUANDO EXECUTADA DE MANEIRA ASSÍNCRONA.</w:t>
+      </w:r>
+    </w:p>
+    <w:p>
+      <w:pPr>
+        <w:spacing w:after="0" w:line="360" w:lineRule="auto"/>
+        <w:ind w:firstLine="709"/>
+        <w:jc w:val="both"/>
+        <w:rPr>
+          <w:rFonts w:ascii="Times New Roman" w:hAnsi="Times New Roman" w:cs="Times New Roman"/>
+          <w:sz w:val="24"/>
+          <w:szCs w:val="24"/>
+        </w:rPr>
+      </w:pPr>
+    </w:p>
+    <w:p>
+      <w:pPr>
+        <w:spacing w:after="0" w:line="360" w:lineRule="auto"/>
+        <w:ind w:firstLine="709"/>
+        <w:jc w:val="both"/>
+        <w:rPr>
+          <w:rFonts w:ascii="Times New Roman" w:hAnsi="Times New Roman" w:cs="Times New Roman"/>
+          <w:sz w:val="24"/>
+          <w:szCs w:val="24"/>
+        </w:rPr>
+      </w:pPr>
+      <w:r>
+        <w:rPr>
+          <w:rFonts w:ascii="Times New Roman" w:hAnsi="Times New Roman" w:cs="Times New Roman"/>
+          <w:sz w:val="24"/>
+          <w:szCs w:val="24"/>
+        </w:rPr>
+        <w:t xml:space="preserve">[9] </w:t>
+      </w:r>
+      <w:hyperlink r:id="rId17" w:history="1">
+        <w:r>
+          <w:rPr>
+            <w:rStyle w:val="Hyperlink"/>
+            <w:rFonts w:ascii="Times New Roman" w:hAnsi="Times New Roman" w:cs="Times New Roman"/>
+            <w:sz w:val="24"/>
+            <w:szCs w:val="24"/>
+          </w:rPr>
+          <w:t>https://swagger.io/about/</w:t>
+        </w:r>
+      </w:hyperlink>
+      <w:r>
+        <w:rPr>
+          <w:rFonts w:ascii="Times New Roman" w:hAnsi="Times New Roman" w:cs="Times New Roman"/>
+          <w:sz w:val="24"/>
+          <w:szCs w:val="24"/>
+        </w:rPr>
+        <w:t xml:space="preserve"> (29/04/2021)</w:t>
+      </w:r>
+    </w:p>
+    <w:p>
+      <w:pPr>
+        <w:spacing w:after="0" w:line="360" w:lineRule="auto"/>
+        <w:ind w:firstLine="709"/>
+        <w:jc w:val="both"/>
+        <w:rPr>
+          <w:rFonts w:ascii="Times New Roman" w:hAnsi="Times New Roman" w:cs="Times New Roman"/>
+          <w:sz w:val="24"/>
+          <w:szCs w:val="24"/>
+        </w:rPr>
+      </w:pPr>
+      <w:r>
+        <w:rPr>
+          <w:rFonts w:ascii="Times New Roman" w:hAnsi="Times New Roman" w:cs="Times New Roman"/>
+          <w:sz w:val="24"/>
+          <w:szCs w:val="24"/>
+        </w:rPr>
+        <w:t xml:space="preserve">[10] </w:t>
+      </w:r>
+      <w:hyperlink r:id="rId18" w:history="1">
+        <w:r>
+          <w:rPr>
+            <w:rStyle w:val="Hyperlink"/>
+            <w:rFonts w:ascii="Times New Roman" w:hAnsi="Times New Roman" w:cs="Times New Roman"/>
+            <w:sz w:val="24"/>
+            <w:szCs w:val="24"/>
+          </w:rPr>
+          <w:t>https://milvus.com.br/o-que-e-endpoint/</w:t>
+        </w:r>
+      </w:hyperlink>
       <w:r>
         <w:rPr>
           <w:rFonts w:ascii="Times New Roman" w:hAnsi="Times New Roman" w:cs="Times New Roman"/>
@@ -540,6 +3347,250 @@
           <w:szCs w:val="24"/>
         </w:rPr>
         <w:t xml:space="preserve"> </w:t>
+      </w:r>
+      <w:r>
+        <w:rPr>
+          <w:rFonts w:ascii="Times New Roman" w:hAnsi="Times New Roman" w:cs="Times New Roman"/>
+          <w:sz w:val="24"/>
+          <w:szCs w:val="24"/>
+        </w:rPr>
+        <w:t>(29/04/2021)</w:t>
+      </w:r>
+    </w:p>
+    <w:p>
+      <w:pPr>
+        <w:spacing w:after="0" w:line="360" w:lineRule="auto"/>
+        <w:ind w:firstLine="709"/>
+        <w:jc w:val="both"/>
+        <w:rPr>
+          <w:rFonts w:ascii="Times New Roman" w:hAnsi="Times New Roman" w:cs="Times New Roman"/>
+          <w:sz w:val="24"/>
+          <w:szCs w:val="24"/>
+        </w:rPr>
+      </w:pPr>
+      <w:r>
+        <w:rPr>
+          <w:rFonts w:ascii="Times New Roman" w:hAnsi="Times New Roman" w:cs="Times New Roman"/>
+          <w:sz w:val="24"/>
+          <w:szCs w:val="24"/>
+        </w:rPr>
+        <w:t xml:space="preserve">[11] </w:t>
+      </w:r>
+      <w:hyperlink r:id="rId19" w:history="1">
+        <w:r>
+          <w:rPr>
+            <w:rStyle w:val="Hyperlink"/>
+            <w:rFonts w:ascii="Times New Roman" w:hAnsi="Times New Roman" w:cs="Times New Roman"/>
+            <w:sz w:val="24"/>
+            <w:szCs w:val="24"/>
+          </w:rPr>
+          <w:t>https://www.hostgator.com.br/blog/api-restful/</w:t>
+        </w:r>
+      </w:hyperlink>
+      <w:r>
+        <w:rPr>
+          <w:rFonts w:ascii="Times New Roman" w:hAnsi="Times New Roman" w:cs="Times New Roman"/>
+          <w:sz w:val="24"/>
+          <w:szCs w:val="24"/>
+        </w:rPr>
+        <w:t xml:space="preserve"> </w:t>
+      </w:r>
+      <w:r>
+        <w:rPr>
+          <w:rFonts w:ascii="Times New Roman" w:hAnsi="Times New Roman" w:cs="Times New Roman"/>
+          <w:sz w:val="24"/>
+          <w:szCs w:val="24"/>
+        </w:rPr>
+        <w:t>(29/04/2021)</w:t>
+      </w:r>
+    </w:p>
+    <w:p>
+      <w:pPr>
+        <w:spacing w:after="0" w:line="360" w:lineRule="auto"/>
+        <w:ind w:firstLine="709"/>
+        <w:jc w:val="both"/>
+        <w:rPr>
+          <w:rFonts w:ascii="Times New Roman" w:hAnsi="Times New Roman" w:cs="Times New Roman"/>
+          <w:sz w:val="24"/>
+          <w:szCs w:val="24"/>
+        </w:rPr>
+      </w:pPr>
+      <w:r>
+        <w:rPr>
+          <w:rFonts w:ascii="Times New Roman" w:hAnsi="Times New Roman" w:cs="Times New Roman"/>
+          <w:sz w:val="24"/>
+          <w:szCs w:val="24"/>
+        </w:rPr>
+        <w:t xml:space="preserve">[12] </w:t>
+      </w:r>
+      <w:hyperlink r:id="rId20" w:history="1">
+        <w:r>
+          <w:rPr>
+            <w:rStyle w:val="Hyperlink"/>
+            <w:rFonts w:ascii="Times New Roman" w:hAnsi="Times New Roman" w:cs="Times New Roman"/>
+            <w:sz w:val="24"/>
+            <w:szCs w:val="24"/>
+          </w:rPr>
+          <w:t>https://www.json.org/json-pt.html#:~:text=JSON%20(JavaScript%20Object%20Notation%20%2D%20Nota%C3%A7%C3%A3o,3a%20Edi%C3%A7%C3%A3o%20%2DDezembro%20%2D%201999</w:t>
+        </w:r>
+      </w:hyperlink>
+      <w:r>
+        <w:rPr>
+          <w:rFonts w:ascii="Times New Roman" w:hAnsi="Times New Roman" w:cs="Times New Roman"/>
+          <w:sz w:val="24"/>
+          <w:szCs w:val="24"/>
+        </w:rPr>
+        <w:t>.</w:t>
+      </w:r>
+      <w:r>
+        <w:rPr>
+          <w:rFonts w:ascii="Times New Roman" w:hAnsi="Times New Roman" w:cs="Times New Roman"/>
+          <w:sz w:val="24"/>
+          <w:szCs w:val="24"/>
+        </w:rPr>
+        <w:t xml:space="preserve"> (29/04/2021)</w:t>
+      </w:r>
+    </w:p>
+    <w:p>
+      <w:pPr>
+        <w:spacing w:after="0" w:line="360" w:lineRule="auto"/>
+        <w:ind w:firstLine="709"/>
+        <w:jc w:val="both"/>
+        <w:rPr>
+          <w:rFonts w:ascii="Times New Roman" w:hAnsi="Times New Roman" w:cs="Times New Roman"/>
+          <w:sz w:val="24"/>
+          <w:szCs w:val="24"/>
+        </w:rPr>
+      </w:pPr>
+      <w:r>
+        <w:rPr>
+          <w:rFonts w:ascii="Times New Roman" w:hAnsi="Times New Roman" w:cs="Times New Roman"/>
+          <w:sz w:val="24"/>
+          <w:szCs w:val="24"/>
+        </w:rPr>
+        <w:t xml:space="preserve">[13] </w:t>
+      </w:r>
+      <w:hyperlink r:id="rId21" w:history="1">
+        <w:r>
+          <w:rPr>
+            <w:rStyle w:val="Hyperlink"/>
+            <w:rFonts w:ascii="Times New Roman" w:hAnsi="Times New Roman" w:cs="Times New Roman"/>
+            <w:sz w:val="24"/>
+            <w:szCs w:val="24"/>
+          </w:rPr>
+          <w:t>https://www.redhat.com/pt-br/topics/api/what-is-a-rest-api</w:t>
+        </w:r>
+      </w:hyperlink>
+      <w:r>
+        <w:rPr>
+          <w:rFonts w:ascii="Times New Roman" w:hAnsi="Times New Roman" w:cs="Times New Roman"/>
+          <w:sz w:val="24"/>
+          <w:szCs w:val="24"/>
+        </w:rPr>
+        <w:t xml:space="preserve"> (29/04/2021)</w:t>
+      </w:r>
+    </w:p>
+    <w:p>
+      <w:pPr>
+        <w:spacing w:after="0" w:line="360" w:lineRule="auto"/>
+        <w:ind w:firstLine="709"/>
+        <w:jc w:val="both"/>
+        <w:rPr>
+          <w:rFonts w:ascii="Times New Roman" w:hAnsi="Times New Roman" w:cs="Times New Roman"/>
+          <w:sz w:val="24"/>
+          <w:szCs w:val="24"/>
+        </w:rPr>
+      </w:pPr>
+      <w:r>
+        <w:rPr>
+          <w:rFonts w:ascii="Times New Roman" w:hAnsi="Times New Roman" w:cs="Times New Roman"/>
+          <w:sz w:val="24"/>
+          <w:szCs w:val="24"/>
+        </w:rPr>
+        <w:t xml:space="preserve">[14] </w:t>
+      </w:r>
+      <w:hyperlink r:id="rId22" w:history="1">
+        <w:r>
+          <w:rPr>
+            <w:rStyle w:val="Hyperlink"/>
+            <w:rFonts w:ascii="Times New Roman" w:hAnsi="Times New Roman" w:cs="Times New Roman"/>
+            <w:sz w:val="24"/>
+            <w:szCs w:val="24"/>
+          </w:rPr>
+          <w:t>https://docs.microsoft.com/pt-br/aspnet/overview</w:t>
+        </w:r>
+      </w:hyperlink>
+      <w:r>
+        <w:rPr>
+          <w:rFonts w:ascii="Times New Roman" w:hAnsi="Times New Roman" w:cs="Times New Roman"/>
+          <w:sz w:val="24"/>
+          <w:szCs w:val="24"/>
+        </w:rPr>
+        <w:t xml:space="preserve"> (29/04/2021)</w:t>
+      </w:r>
+    </w:p>
+    <w:p>
+      <w:pPr>
+        <w:spacing w:after="0" w:line="360" w:lineRule="auto"/>
+        <w:ind w:firstLine="709"/>
+        <w:jc w:val="both"/>
+        <w:rPr>
+          <w:rFonts w:ascii="Times New Roman" w:hAnsi="Times New Roman" w:cs="Times New Roman"/>
+          <w:sz w:val="24"/>
+          <w:szCs w:val="24"/>
+        </w:rPr>
+      </w:pPr>
+      <w:r>
+        <w:rPr>
+          <w:rFonts w:ascii="Times New Roman" w:hAnsi="Times New Roman" w:cs="Times New Roman"/>
+          <w:sz w:val="24"/>
+          <w:szCs w:val="24"/>
+        </w:rPr>
+        <w:t xml:space="preserve">[15] </w:t>
+      </w:r>
+      <w:r>
+        <w:rPr>
+          <w:rFonts w:ascii="Times New Roman" w:hAnsi="Times New Roman" w:cs="Times New Roman"/>
+          <w:sz w:val="24"/>
+          <w:szCs w:val="24"/>
+        </w:rPr>
+        <w:t>devmedia.com.br/introducao-ao-asp-net-mvc/31878</w:t>
+      </w:r>
+      <w:r>
+        <w:rPr>
+          <w:rFonts w:ascii="Times New Roman" w:hAnsi="Times New Roman" w:cs="Times New Roman"/>
+          <w:sz w:val="24"/>
+          <w:szCs w:val="24"/>
+        </w:rPr>
+        <w:t xml:space="preserve"> (29/04/2021)</w:t>
+      </w:r>
+    </w:p>
+    <w:p>
+      <w:pPr>
+        <w:spacing w:after="0" w:line="360" w:lineRule="auto"/>
+        <w:ind w:firstLine="709"/>
+        <w:jc w:val="both"/>
+        <w:rPr>
+          <w:rFonts w:ascii="Times New Roman" w:hAnsi="Times New Roman" w:cs="Times New Roman"/>
+          <w:sz w:val="24"/>
+          <w:szCs w:val="24"/>
+        </w:rPr>
+      </w:pPr>
+      <w:r>
+        <w:rPr>
+          <w:rFonts w:ascii="Times New Roman" w:hAnsi="Times New Roman" w:cs="Times New Roman"/>
+          <w:sz w:val="24"/>
+          <w:szCs w:val="24"/>
+        </w:rPr>
+        <w:t xml:space="preserve">[16] </w:t>
+      </w:r>
+      <w:r>
+        <w:rPr>
+          <w:rFonts w:ascii="Times New Roman" w:hAnsi="Times New Roman" w:cs="Times New Roman"/>
+          <w:sz w:val="24"/>
+          <w:szCs w:val="24"/>
+        </w:rPr>
+        <w:t>https://httpstatuses.com/</w:t>
       </w:r>
     </w:p>
     <w:p>
@@ -1530,7 +4581,7 @@
           <w:sz w:val="24"/>
           <w:szCs w:val="24"/>
         </w:rPr>
-        <w:t>DESCREVER COM MAIS DETALHES SOBRE MODELO DE MAXWELL.</w:t>
+        <w:t>O modelo linear de viscoelasticidade de Maxwell considera que o tecido mole é representado por um amortecedor e uma mola em série, conforme demonstrado na figura 3.1.</w:t>
       </w:r>
     </w:p>
     <w:p>
@@ -1558,11 +4609,43 @@
       </w:pPr>
       <w:r>
         <w:rPr>
-          <w:rFonts w:ascii="Times New Roman" w:hAnsi="Times New Roman" w:cs="Times New Roman"/>
-          <w:sz w:val="24"/>
-          <w:szCs w:val="24"/>
-        </w:rPr>
-        <w:br w:type="page"/>
+          <w:noProof/>
+        </w:rPr>
+        <w:drawing>
+          <wp:inline distT="0" distB="0" distL="0" distR="0" wp14:anchorId="77003D03" wp14:editId="5F318FC7">
+            <wp:extent cx="2726871" cy="827315"/>
+            <wp:effectExtent l="0" t="0" r="0" b="0"/>
+            <wp:docPr id="27" name="image3.png" descr="Diagrama&#10;&#10;Descrição gerada automaticamente"/>
+            <wp:cNvGraphicFramePr/>
+            <a:graphic xmlns:a="http://schemas.openxmlformats.org/drawingml/2006/main">
+              <a:graphicData uri="http://schemas.openxmlformats.org/drawingml/2006/picture">
+                <pic:pic xmlns:pic="http://schemas.openxmlformats.org/drawingml/2006/picture">
+                  <pic:nvPicPr>
+                    <pic:cNvPr id="27" name="image3.png" descr="Diagrama&#10;&#10;Descrição gerada automaticamente"/>
+                    <pic:cNvPicPr preferRelativeResize="0"/>
+                  </pic:nvPicPr>
+                  <pic:blipFill>
+                    <a:blip r:embed="rId23"/>
+                    <a:srcRect/>
+                    <a:stretch>
+                      <a:fillRect/>
+                    </a:stretch>
+                  </pic:blipFill>
+                  <pic:spPr>
+                    <a:xfrm>
+                      <a:off x="0" y="0"/>
+                      <a:ext cx="2740390" cy="831417"/>
+                    </a:xfrm>
+                    <a:prstGeom prst="rect">
+                      <a:avLst/>
+                    </a:prstGeom>
+                    <a:ln/>
+                  </pic:spPr>
+                </pic:pic>
+              </a:graphicData>
+            </a:graphic>
+          </wp:inline>
+        </w:drawing>
       </w:r>
     </w:p>
     <w:p>
@@ -1582,16 +4665,7 @@
           <w:sz w:val="24"/>
           <w:szCs w:val="24"/>
         </w:rPr>
-        <w:lastRenderedPageBreak/>
-        <w:t xml:space="preserve">4 </w:t>
-      </w:r>
-      <w:r>
-        <w:rPr>
-          <w:rFonts w:ascii="Times New Roman" w:hAnsi="Times New Roman" w:cs="Times New Roman"/>
-          <w:sz w:val="24"/>
-          <w:szCs w:val="24"/>
-        </w:rPr>
-        <w:t>Modelo Quase-Linear de Viscoelasticidade de Fung</w:t>
+        <w:t>Figura 3.1</w:t>
       </w:r>
     </w:p>
     <w:p>
@@ -1611,6 +4685,55 @@
           <w:sz w:val="24"/>
           <w:szCs w:val="24"/>
         </w:rPr>
+        <w:br w:type="page"/>
+      </w:r>
+    </w:p>
+    <w:p>
+      <w:pPr>
+        <w:spacing w:after="0" w:line="360" w:lineRule="auto"/>
+        <w:ind w:firstLine="709"/>
+        <w:jc w:val="both"/>
+        <w:rPr>
+          <w:rFonts w:ascii="Times New Roman" w:hAnsi="Times New Roman" w:cs="Times New Roman"/>
+          <w:sz w:val="24"/>
+          <w:szCs w:val="24"/>
+        </w:rPr>
+      </w:pPr>
+      <w:r>
+        <w:rPr>
+          <w:rFonts w:ascii="Times New Roman" w:hAnsi="Times New Roman" w:cs="Times New Roman"/>
+          <w:sz w:val="24"/>
+          <w:szCs w:val="24"/>
+        </w:rPr>
+        <w:lastRenderedPageBreak/>
+        <w:t xml:space="preserve">4 </w:t>
+      </w:r>
+      <w:r>
+        <w:rPr>
+          <w:rFonts w:ascii="Times New Roman" w:hAnsi="Times New Roman" w:cs="Times New Roman"/>
+          <w:sz w:val="24"/>
+          <w:szCs w:val="24"/>
+        </w:rPr>
+        <w:t>Modelo Quase-Linear de Viscoelasticidade de Fung</w:t>
+      </w:r>
+    </w:p>
+    <w:p>
+      <w:pPr>
+        <w:spacing w:after="0" w:line="360" w:lineRule="auto"/>
+        <w:ind w:firstLine="709"/>
+        <w:jc w:val="both"/>
+        <w:rPr>
+          <w:rFonts w:ascii="Times New Roman" w:hAnsi="Times New Roman" w:cs="Times New Roman"/>
+          <w:sz w:val="24"/>
+          <w:szCs w:val="24"/>
+        </w:rPr>
+      </w:pPr>
+      <w:r>
+        <w:rPr>
+          <w:rFonts w:ascii="Times New Roman" w:hAnsi="Times New Roman" w:cs="Times New Roman"/>
+          <w:sz w:val="24"/>
+          <w:szCs w:val="24"/>
+        </w:rPr>
         <w:t xml:space="preserve">O modelo de </w:t>
       </w:r>
       <w:r>
@@ -1763,7 +4886,27 @@
           <w:sz w:val="24"/>
           <w:szCs w:val="24"/>
         </w:rPr>
-        <w:t xml:space="preserve"> do tempo, já que a deformação depende deste parâmetro. Ademais, para este trabalho</w:t>
+        <w:t xml:space="preserve"> do tempo, já que a deformação depende deste parâmetro. </w:t>
+      </w:r>
+    </w:p>
+    <w:p>
+      <w:pPr>
+        <w:spacing w:after="0" w:line="360" w:lineRule="auto"/>
+        <w:ind w:firstLine="709"/>
+        <w:jc w:val="both"/>
+        <w:rPr>
+          <w:rFonts w:ascii="Times New Roman" w:hAnsi="Times New Roman" w:cs="Times New Roman"/>
+          <w:sz w:val="24"/>
+          <w:szCs w:val="24"/>
+        </w:rPr>
+      </w:pPr>
+      <w:r>
+        <w:rPr>
+          <w:rFonts w:ascii="Times New Roman" w:hAnsi="Times New Roman" w:cs="Times New Roman"/>
+          <w:sz w:val="24"/>
+          <w:szCs w:val="24"/>
+        </w:rPr>
+        <w:t>Ademais, para este trabalho</w:t>
       </w:r>
       <w:r>
         <w:rPr>
@@ -1885,16 +5028,14 @@
         </w:rPr>
         <w:t xml:space="preserve">devido </w:t>
       </w:r>
-      <w:proofErr w:type="spellStart"/>
-      <w:r>
-        <w:rPr>
-          <w:rFonts w:ascii="Times New Roman" w:hAnsi="Times New Roman" w:cs="Times New Roman"/>
-          <w:sz w:val="24"/>
-          <w:szCs w:val="24"/>
-        </w:rPr>
-        <w:t>a</w:t>
-      </w:r>
-      <w:proofErr w:type="spellEnd"/>
+      <w:r>
+        <w:rPr>
+          <w:rFonts w:ascii="Times New Roman" w:hAnsi="Times New Roman" w:cs="Times New Roman"/>
+          <w:sz w:val="24"/>
+          <w:szCs w:val="24"/>
+        </w:rPr>
+        <w:t>à</w:t>
+      </w:r>
       <w:r>
         <w:rPr>
           <w:rFonts w:ascii="Times New Roman" w:hAnsi="Times New Roman" w:cs="Times New Roman"/>
@@ -2476,8 +5617,8 @@
                 <w:szCs w:val="24"/>
               </w:rPr>
             </w:pPr>
-            <w:commentRangeStart w:id="0"/>
-            <w:commentRangeEnd w:id="0"/>
+            <w:commentRangeStart w:id="1"/>
+            <w:commentRangeEnd w:id="1"/>
             <w:r>
               <w:rPr>
                 <w:rStyle w:val="Refdecomentrio"/>
@@ -2485,7 +5626,7 @@
                 <w:sz w:val="24"/>
                 <w:szCs w:val="24"/>
               </w:rPr>
-              <w:commentReference w:id="0"/>
+              <w:commentReference w:id="1"/>
             </w:r>
             <m:oMath>
               <m:r>
@@ -4482,7 +7623,6 @@
         </w:rPr>
         <w:t xml:space="preserve">Os parâmetros A e B apresentados na equação representam, respectivamente, </w:t>
       </w:r>
-      <w:proofErr w:type="spellStart"/>
       <w:r>
         <w:rPr>
           <w:rFonts w:ascii="Times New Roman" w:hAnsi="Times New Roman" w:cs="Times New Roman"/>
@@ -4491,9 +7631,16 @@
           <w:sz w:val="24"/>
           <w:szCs w:val="24"/>
         </w:rPr>
-        <w:t>elastic</w:t>
-      </w:r>
-      <w:proofErr w:type="spellEnd"/>
+        <w:t xml:space="preserve">elastic stress constant </w:t>
+      </w:r>
+      <w:r>
+        <w:rPr>
+          <w:rFonts w:ascii="Times New Roman" w:hAnsi="Times New Roman" w:cs="Times New Roman"/>
+          <w:sz w:val="24"/>
+          <w:szCs w:val="24"/>
+        </w:rPr>
+        <w:t xml:space="preserve">e </w:t>
+      </w:r>
       <w:r>
         <w:rPr>
           <w:rFonts w:ascii="Times New Roman" w:hAnsi="Times New Roman" w:cs="Times New Roman"/>
@@ -4502,72 +7649,8 @@
           <w:sz w:val="24"/>
           <w:szCs w:val="24"/>
         </w:rPr>
-        <w:t xml:space="preserve"> stress </w:t>
-      </w:r>
-      <w:proofErr w:type="spellStart"/>
-      <w:r>
-        <w:rPr>
-          <w:rFonts w:ascii="Times New Roman" w:hAnsi="Times New Roman" w:cs="Times New Roman"/>
-          <w:i/>
-          <w:iCs/>
-          <w:sz w:val="24"/>
-          <w:szCs w:val="24"/>
-        </w:rPr>
-        <w:t>constant</w:t>
-      </w:r>
-      <w:proofErr w:type="spellEnd"/>
-      <w:r>
-        <w:rPr>
-          <w:rFonts w:ascii="Times New Roman" w:hAnsi="Times New Roman" w:cs="Times New Roman"/>
-          <w:i/>
-          <w:iCs/>
-          <w:sz w:val="24"/>
-          <w:szCs w:val="24"/>
-        </w:rPr>
-        <w:t xml:space="preserve"> </w:t>
-      </w:r>
-      <w:r>
-        <w:rPr>
-          <w:rFonts w:ascii="Times New Roman" w:hAnsi="Times New Roman" w:cs="Times New Roman"/>
-          <w:sz w:val="24"/>
-          <w:szCs w:val="24"/>
-        </w:rPr>
-        <w:t xml:space="preserve">e </w:t>
-      </w:r>
-      <w:proofErr w:type="spellStart"/>
-      <w:r>
-        <w:rPr>
-          <w:rFonts w:ascii="Times New Roman" w:hAnsi="Times New Roman" w:cs="Times New Roman"/>
-          <w:i/>
-          <w:iCs/>
-          <w:sz w:val="24"/>
-          <w:szCs w:val="24"/>
-        </w:rPr>
-        <w:t>elastic</w:t>
-      </w:r>
-      <w:proofErr w:type="spellEnd"/>
-      <w:r>
-        <w:rPr>
-          <w:rFonts w:ascii="Times New Roman" w:hAnsi="Times New Roman" w:cs="Times New Roman"/>
-          <w:i/>
-          <w:iCs/>
-          <w:sz w:val="24"/>
-          <w:szCs w:val="24"/>
-        </w:rPr>
-        <w:t xml:space="preserve"> stress </w:t>
-      </w:r>
-      <w:proofErr w:type="spellStart"/>
-      <w:r>
-        <w:rPr>
-          <w:rFonts w:ascii="Times New Roman" w:hAnsi="Times New Roman" w:cs="Times New Roman"/>
-          <w:i/>
-          <w:iCs/>
-          <w:sz w:val="24"/>
-          <w:szCs w:val="24"/>
-        </w:rPr>
-        <w:t>power</w:t>
-      </w:r>
-      <w:proofErr w:type="spellEnd"/>
+        <w:t>elastic stress power</w:t>
+      </w:r>
       <w:r>
         <w:rPr>
           <w:rFonts w:ascii="Times New Roman" w:hAnsi="Times New Roman" w:cs="Times New Roman"/>
@@ -5799,20 +8882,8 @@
           <w:sz w:val="24"/>
           <w:szCs w:val="24"/>
         </w:rPr>
-        <w:t xml:space="preserve">standard linear </w:t>
-      </w:r>
-      <w:proofErr w:type="spellStart"/>
-      <w:r>
-        <w:rPr>
-          <w:rFonts w:ascii="Times New Roman" w:hAnsi="Times New Roman" w:cs="Times New Roman"/>
-          <w:i/>
-          <w:iCs/>
-          <w:sz w:val="24"/>
-          <w:szCs w:val="24"/>
-        </w:rPr>
-        <w:t>solid</w:t>
-      </w:r>
-      <w:proofErr w:type="spellEnd"/>
+        <w:t>standard linear solid</w:t>
+      </w:r>
       <w:r>
         <w:rPr>
           <w:rFonts w:ascii="Times New Roman" w:hAnsi="Times New Roman" w:cs="Times New Roman"/>
@@ -16208,7 +19279,7 @@
                           </w:rPr>
                           <m:t>1+C</m:t>
                         </m:r>
-                        <w:bookmarkStart w:id="1" w:name="_Hlk69431781"/>
+                        <w:bookmarkStart w:id="2" w:name="_Hlk69431781"/>
                         <m:r>
                           <w:rPr>
                             <w:rFonts w:ascii="Cambria Math" w:hAnsi="Cambria Math" w:cs="Times New Roman"/>
@@ -16217,7 +19288,7 @@
                           </w:rPr>
                           <m:t>∙</m:t>
                         </m:r>
-                        <w:bookmarkEnd w:id="1"/>
+                        <w:bookmarkEnd w:id="2"/>
                         <m:func>
                           <m:funcPr>
                             <m:ctrlPr>
@@ -17934,7 +21005,7 @@
                 <w:szCs w:val="24"/>
               </w:rPr>
             </w:pPr>
-            <w:bookmarkStart w:id="2" w:name="_Hlk69778981"/>
+            <w:bookmarkStart w:id="3" w:name="_Hlk69778981"/>
             <m:oMathPara>
               <m:oMath>
                 <m:r>
@@ -18190,7 +21261,7 @@
                 </m:nary>
               </m:oMath>
             </m:oMathPara>
-            <w:bookmarkEnd w:id="2"/>
+            <w:bookmarkEnd w:id="3"/>
           </w:p>
         </w:tc>
         <w:tc>
@@ -18749,7 +21820,7 @@
         </w:rPr>
         <w:t xml:space="preserve"> no formato JSON e é desserializado para a classe responsável por conter os dados de requisição. </w:t>
       </w:r>
-      <w:commentRangeStart w:id="3"/>
+      <w:commentRangeStart w:id="4"/>
       <w:r>
         <w:rPr>
           <w:rFonts w:ascii="Times New Roman" w:hAnsi="Times New Roman" w:cs="Times New Roman"/>
@@ -18758,12 +21829,12 @@
         </w:rPr>
         <w:t>Após</w:t>
       </w:r>
-      <w:commentRangeEnd w:id="3"/>
+      <w:commentRangeEnd w:id="4"/>
       <w:r>
         <w:rPr>
           <w:rStyle w:val="Refdecomentrio"/>
         </w:rPr>
-        <w:commentReference w:id="3"/>
+        <w:commentReference w:id="4"/>
       </w:r>
       <w:r>
         <w:rPr>
@@ -18874,7 +21945,6 @@
         </w:rPr>
         <w:t xml:space="preserve"> paralelas, usando a classe </w:t>
       </w:r>
-      <w:proofErr w:type="spellStart"/>
       <w:r>
         <w:rPr>
           <w:rFonts w:ascii="Times New Roman" w:hAnsi="Times New Roman" w:cs="Times New Roman"/>
@@ -18883,18 +21953,7 @@
           <w:sz w:val="24"/>
           <w:szCs w:val="24"/>
         </w:rPr>
-        <w:t>Task</w:t>
-      </w:r>
-      <w:proofErr w:type="spellEnd"/>
-      <w:r>
-        <w:rPr>
-          <w:rFonts w:ascii="Times New Roman" w:hAnsi="Times New Roman" w:cs="Times New Roman"/>
-          <w:i/>
-          <w:iCs/>
-          <w:sz w:val="24"/>
-          <w:szCs w:val="24"/>
-        </w:rPr>
-        <w:t xml:space="preserve"> </w:t>
+        <w:t xml:space="preserve">Task </w:t>
       </w:r>
       <w:r>
         <w:rPr>
@@ -19013,7 +22072,6 @@
         </w:rPr>
         <w:t xml:space="preserve">A etapa mais importante que merece mais detalhamento é a sub-rotina </w:t>
       </w:r>
-      <w:proofErr w:type="spellStart"/>
       <w:r>
         <w:rPr>
           <w:rFonts w:ascii="Times New Roman" w:hAnsi="Times New Roman" w:cs="Times New Roman"/>
@@ -19022,9 +22080,24 @@
           <w:sz w:val="24"/>
           <w:szCs w:val="24"/>
         </w:rPr>
-        <w:t>Calculate</w:t>
-      </w:r>
-      <w:proofErr w:type="spellEnd"/>
+        <w:t>Calculate results</w:t>
+      </w:r>
+      <w:r>
+        <w:rPr>
+          <w:rFonts w:ascii="Times New Roman" w:hAnsi="Times New Roman" w:cs="Times New Roman"/>
+          <w:sz w:val="24"/>
+          <w:szCs w:val="24"/>
+        </w:rPr>
+        <w:t xml:space="preserve"> que, conforme o nome sugere, calcula de fato os resultados para o modelo. Na operação, essa sub-rotina </w:t>
+      </w:r>
+      <w:r>
+        <w:rPr>
+          <w:rFonts w:ascii="Times New Roman" w:hAnsi="Times New Roman" w:cs="Times New Roman"/>
+          <w:sz w:val="24"/>
+          <w:szCs w:val="24"/>
+        </w:rPr>
+        <w:t xml:space="preserve">está implementada em apenas uma linha de código em que é feita uma chamada ao método </w:t>
+      </w:r>
       <w:r>
         <w:rPr>
           <w:rFonts w:ascii="Times New Roman" w:hAnsi="Times New Roman" w:cs="Times New Roman"/>
@@ -19033,9 +22106,16 @@
           <w:sz w:val="24"/>
           <w:szCs w:val="24"/>
         </w:rPr>
-        <w:t xml:space="preserve"> </w:t>
-      </w:r>
-      <w:proofErr w:type="spellStart"/>
+        <w:t>CalculateResultsAsync</w:t>
+      </w:r>
+      <w:r>
+        <w:rPr>
+          <w:rFonts w:ascii="Times New Roman" w:hAnsi="Times New Roman" w:cs="Times New Roman"/>
+          <w:sz w:val="24"/>
+          <w:szCs w:val="24"/>
+        </w:rPr>
+        <w:t xml:space="preserve">, implementado na classe </w:t>
+      </w:r>
       <w:r>
         <w:rPr>
           <w:rFonts w:ascii="Times New Roman" w:hAnsi="Times New Roman" w:cs="Times New Roman"/>
@@ -19044,66 +22124,7 @@
           <w:sz w:val="24"/>
           <w:szCs w:val="24"/>
         </w:rPr>
-        <w:t>results</w:t>
-      </w:r>
-      <w:proofErr w:type="spellEnd"/>
-      <w:r>
-        <w:rPr>
-          <w:rFonts w:ascii="Times New Roman" w:hAnsi="Times New Roman" w:cs="Times New Roman"/>
-          <w:sz w:val="24"/>
-          <w:szCs w:val="24"/>
-        </w:rPr>
-        <w:t xml:space="preserve"> que, conforme o nome sugere, calcula de fato os resultados para o modelo. Na operação, essa sub-rotina </w:t>
-      </w:r>
-      <w:r>
-        <w:rPr>
-          <w:rFonts w:ascii="Times New Roman" w:hAnsi="Times New Roman" w:cs="Times New Roman"/>
-          <w:sz w:val="24"/>
-          <w:szCs w:val="24"/>
-        </w:rPr>
-        <w:t xml:space="preserve">está implementada em apenas uma linha de código em que é feita uma chamada ao método </w:t>
-      </w:r>
-      <w:proofErr w:type="spellStart"/>
-      <w:r>
-        <w:rPr>
-          <w:rFonts w:ascii="Times New Roman" w:hAnsi="Times New Roman" w:cs="Times New Roman"/>
-          <w:i/>
-          <w:iCs/>
-          <w:sz w:val="24"/>
-          <w:szCs w:val="24"/>
-        </w:rPr>
-        <w:t>CalculateResultsAsync</w:t>
-      </w:r>
-      <w:proofErr w:type="spellEnd"/>
-      <w:r>
-        <w:rPr>
-          <w:rFonts w:ascii="Times New Roman" w:hAnsi="Times New Roman" w:cs="Times New Roman"/>
-          <w:sz w:val="24"/>
-          <w:szCs w:val="24"/>
-        </w:rPr>
-        <w:t xml:space="preserve">, implementado na classe </w:t>
-      </w:r>
-      <w:proofErr w:type="spellStart"/>
-      <w:r>
-        <w:rPr>
-          <w:rFonts w:ascii="Times New Roman" w:hAnsi="Times New Roman" w:cs="Times New Roman"/>
-          <w:i/>
-          <w:iCs/>
-          <w:sz w:val="24"/>
-          <w:szCs w:val="24"/>
-        </w:rPr>
-        <w:t>QuasiLinearViscoelasticityModel</w:t>
-      </w:r>
-      <w:proofErr w:type="spellEnd"/>
-      <w:r>
-        <w:rPr>
-          <w:rFonts w:ascii="Times New Roman" w:hAnsi="Times New Roman" w:cs="Times New Roman"/>
-          <w:i/>
-          <w:iCs/>
-          <w:sz w:val="24"/>
-          <w:szCs w:val="24"/>
-        </w:rPr>
-        <w:t xml:space="preserve">, </w:t>
+        <w:t xml:space="preserve">QuasiLinearViscoelasticityModel, </w:t>
       </w:r>
       <w:r>
         <w:rPr>
@@ -19227,7 +22248,7 @@
                     </pic:cNvPicPr>
                   </pic:nvPicPr>
                   <pic:blipFill>
-                    <a:blip r:embed="rId11" cstate="print">
+                    <a:blip r:embed="rId24" cstate="print">
                       <a:extLst>
                         <a:ext uri="{28A0092B-C50C-407E-A947-70E740481C1C}">
                           <a14:useLocalDpi xmlns:a14="http://schemas.microsoft.com/office/drawing/2010/main" val="0"/>
@@ -19363,7 +22384,6 @@
         </w:rPr>
         <w:t xml:space="preserve">No decorrer desta implementação, percebeu-se que as equações utilizadas para a tensão precisavam ser otimizadas com o objetivo de reduzir o tempo de execução. Para isso, foram adotadas duas soluções, a primeira foi de executar cada cálculo de maneira paralela, usando a classe </w:t>
       </w:r>
-      <w:proofErr w:type="spellStart"/>
       <w:r>
         <w:rPr>
           <w:rFonts w:ascii="Times New Roman" w:hAnsi="Times New Roman" w:cs="Times New Roman"/>
@@ -19374,7 +22394,6 @@
         </w:rPr>
         <w:t>Task</w:t>
       </w:r>
-      <w:proofErr w:type="spellEnd"/>
       <w:r>
         <w:rPr>
           <w:rFonts w:ascii="Times New Roman" w:hAnsi="Times New Roman" w:cs="Times New Roman"/>
@@ -19383,7 +22402,6 @@
         </w:rPr>
         <w:t xml:space="preserve"> explicada anteriormente, a segunda foi reescrever as equações utilizadas com objetivo de encontrar equações específicas para cada intervalo de tempo, conforme demonstrado no Anexo 1 deste documento. Estas propostas de fato auxiliaram e atingiram seu objetivo, entretanto, para a segunda solução, inicialmente eram utilizadas vários </w:t>
       </w:r>
-      <w:proofErr w:type="spellStart"/>
       <w:r>
         <w:rPr>
           <w:rFonts w:ascii="Times New Roman" w:hAnsi="Times New Roman" w:cs="Times New Roman"/>
@@ -19394,7 +22412,6 @@
         </w:rPr>
         <w:t>ifs</w:t>
       </w:r>
-      <w:proofErr w:type="spellEnd"/>
       <w:r>
         <w:rPr>
           <w:rFonts w:ascii="Times New Roman" w:hAnsi="Times New Roman" w:cs="Times New Roman"/>
@@ -19429,9 +22446,16 @@
           <w:sz w:val="24"/>
           <w:szCs w:val="24"/>
         </w:rPr>
-        <w:t xml:space="preserve">design </w:t>
-      </w:r>
-      <w:proofErr w:type="spellStart"/>
+        <w:t>design pattern</w:t>
+      </w:r>
+      <w:r>
+        <w:rPr>
+          <w:rFonts w:ascii="Times New Roman" w:hAnsi="Times New Roman" w:cs="Times New Roman"/>
+          <w:sz w:val="24"/>
+          <w:szCs w:val="24"/>
+        </w:rPr>
+        <w:t xml:space="preserve"> </w:t>
+      </w:r>
       <w:r>
         <w:rPr>
           <w:rFonts w:ascii="Times New Roman" w:hAnsi="Times New Roman" w:cs="Times New Roman"/>
@@ -19440,54 +22464,15 @@
           <w:sz w:val="24"/>
           <w:szCs w:val="24"/>
         </w:rPr>
-        <w:t>pattern</w:t>
-      </w:r>
-      <w:proofErr w:type="spellEnd"/>
-      <w:r>
-        <w:rPr>
-          <w:rFonts w:ascii="Times New Roman" w:hAnsi="Times New Roman" w:cs="Times New Roman"/>
-          <w:sz w:val="24"/>
-          <w:szCs w:val="24"/>
-        </w:rPr>
-        <w:t xml:space="preserve"> </w:t>
-      </w:r>
-      <w:proofErr w:type="spellStart"/>
-      <w:r>
-        <w:rPr>
-          <w:rFonts w:ascii="Times New Roman" w:hAnsi="Times New Roman" w:cs="Times New Roman"/>
-          <w:i/>
-          <w:iCs/>
-          <w:sz w:val="24"/>
-          <w:szCs w:val="24"/>
-        </w:rPr>
         <w:t>Strategy</w:t>
       </w:r>
-      <w:proofErr w:type="spellEnd"/>
-      <w:r>
-        <w:rPr>
-          <w:rFonts w:ascii="Times New Roman" w:hAnsi="Times New Roman" w:cs="Times New Roman"/>
-          <w:sz w:val="24"/>
-          <w:szCs w:val="24"/>
-        </w:rPr>
-        <w:t xml:space="preserve">, que, segundo </w:t>
-      </w:r>
-      <w:proofErr w:type="spellStart"/>
-      <w:r>
-        <w:rPr>
-          <w:rFonts w:ascii="Times New Roman" w:hAnsi="Times New Roman" w:cs="Times New Roman"/>
-          <w:sz w:val="24"/>
-          <w:szCs w:val="24"/>
-        </w:rPr>
-        <w:t>Refactoring</w:t>
-      </w:r>
-      <w:proofErr w:type="spellEnd"/>
-      <w:r>
-        <w:rPr>
-          <w:rFonts w:ascii="Times New Roman" w:hAnsi="Times New Roman" w:cs="Times New Roman"/>
-          <w:sz w:val="24"/>
-          <w:szCs w:val="24"/>
-        </w:rPr>
-        <w:t xml:space="preserve"> Guru [4], “</w:t>
+      <w:r>
+        <w:rPr>
+          <w:rFonts w:ascii="Times New Roman" w:hAnsi="Times New Roman" w:cs="Times New Roman"/>
+          <w:sz w:val="24"/>
+          <w:szCs w:val="24"/>
+        </w:rPr>
+        <w:t>, que, segundo Refactoring Guru [4], “</w:t>
       </w:r>
       <w:r>
         <w:rPr>
@@ -19544,23 +22529,7 @@
           <w:sz w:val="24"/>
           <w:szCs w:val="24"/>
         </w:rPr>
-        <w:t xml:space="preserve"> contendo as equações </w:t>
-      </w:r>
-      <w:r>
-        <w:rPr>
-          <w:rFonts w:ascii="Times New Roman" w:hAnsi="Times New Roman" w:cs="Times New Roman"/>
-          <w:sz w:val="24"/>
-          <w:szCs w:val="24"/>
-        </w:rPr>
-        <w:t>específica</w:t>
-      </w:r>
-      <w:r>
-        <w:rPr>
-          <w:rFonts w:ascii="Times New Roman" w:hAnsi="Times New Roman" w:cs="Times New Roman"/>
-          <w:sz w:val="24"/>
-          <w:szCs w:val="24"/>
-        </w:rPr>
-        <w:t>s deste período</w:t>
+        <w:t xml:space="preserve"> contendo as equações específicas deste período</w:t>
       </w:r>
       <w:r>
         <w:rPr>
@@ -19634,18 +22603,8 @@
           <w:sz w:val="24"/>
           <w:szCs w:val="24"/>
         </w:rPr>
-        <w:t xml:space="preserve">Modelo Não-Linear de Viscoelasticidade de </w:t>
-      </w:r>
-      <w:proofErr w:type="spellStart"/>
-      <w:r>
-        <w:rPr>
-          <w:rFonts w:ascii="Times New Roman" w:hAnsi="Times New Roman" w:cs="Times New Roman"/>
-          <w:sz w:val="24"/>
-          <w:szCs w:val="24"/>
-        </w:rPr>
-        <w:t>Schapery</w:t>
-      </w:r>
-      <w:proofErr w:type="spellEnd"/>
+        <w:t>Modelo Não-Linear de Viscoelasticidade de Schapery</w:t>
+      </w:r>
     </w:p>
     <w:p>
       <w:pPr>
@@ -19717,9 +22676,36 @@
           <w:sz w:val="24"/>
           <w:szCs w:val="24"/>
         </w:rPr>
-        <w:t xml:space="preserve">[1] </w:t>
-      </w:r>
-      <w:hyperlink r:id="rId12">
+        <w:t>[1]</w:t>
+      </w:r>
+      <w:r>
+        <w:rPr>
+          <w:rFonts w:ascii="Times New Roman" w:hAnsi="Times New Roman" w:cs="Times New Roman"/>
+          <w:sz w:val="24"/>
+          <w:szCs w:val="24"/>
+        </w:rPr>
+        <w:t xml:space="preserve"> </w:t>
+      </w:r>
+      <w:r>
+        <w:rPr>
+          <w:rStyle w:val="Hyperlink"/>
+          <w:rFonts w:ascii="Times New Roman" w:hAnsi="Times New Roman" w:cs="Times New Roman"/>
+          <w:color w:val="auto"/>
+          <w:sz w:val="24"/>
+          <w:szCs w:val="24"/>
+          <w:u w:val="none"/>
+        </w:rPr>
+        <w:t>(27/04/2021)</w:t>
+      </w:r>
+      <w:r>
+        <w:rPr>
+          <w:rFonts w:ascii="Times New Roman" w:hAnsi="Times New Roman" w:cs="Times New Roman"/>
+          <w:sz w:val="24"/>
+          <w:szCs w:val="24"/>
+        </w:rPr>
+        <w:t xml:space="preserve"> </w:t>
+      </w:r>
+      <w:hyperlink r:id="rId25">
         <w:r>
           <w:rPr>
             <w:rStyle w:val="Hyperlink"/>
@@ -19730,6 +22716,15 @@
           <w:t>https://azure.microsoft.com/mediahandler/files/resourcefiles/apis-microservices-ebook/Azure_API-Microservices_eBook.pdf</w:t>
         </w:r>
       </w:hyperlink>
+      <w:r>
+        <w:rPr>
+          <w:rStyle w:val="Hyperlink"/>
+          <w:rFonts w:ascii="Times New Roman" w:hAnsi="Times New Roman" w:cs="Times New Roman"/>
+          <w:sz w:val="24"/>
+          <w:szCs w:val="24"/>
+        </w:rPr>
+        <w:t xml:space="preserve"> </w:t>
+      </w:r>
     </w:p>
     <w:p>
       <w:pPr>
@@ -19748,9 +22743,33 @@
           <w:sz w:val="24"/>
           <w:szCs w:val="24"/>
         </w:rPr>
-        <w:t xml:space="preserve">[2] </w:t>
-      </w:r>
-      <w:hyperlink r:id="rId13">
+        <w:t>[2]</w:t>
+      </w:r>
+      <w:r>
+        <w:rPr>
+          <w:rFonts w:ascii="Times New Roman" w:hAnsi="Times New Roman" w:cs="Times New Roman"/>
+          <w:sz w:val="24"/>
+          <w:szCs w:val="24"/>
+        </w:rPr>
+        <w:t xml:space="preserve"> </w:t>
+      </w:r>
+      <w:r>
+        <w:rPr>
+          <w:rFonts w:ascii="Times New Roman" w:hAnsi="Times New Roman" w:cs="Times New Roman"/>
+          <w:sz w:val="24"/>
+          <w:szCs w:val="24"/>
+        </w:rPr>
+        <w:t>(27/04/2021)</w:t>
+      </w:r>
+      <w:r>
+        <w:rPr>
+          <w:rFonts w:ascii="Times New Roman" w:hAnsi="Times New Roman" w:cs="Times New Roman"/>
+          <w:sz w:val="24"/>
+          <w:szCs w:val="24"/>
+        </w:rPr>
+        <w:t xml:space="preserve"> </w:t>
+      </w:r>
+      <w:hyperlink r:id="rId26" w:history="1">
         <w:r>
           <w:rPr>
             <w:rStyle w:val="Hyperlink"/>
@@ -19807,9 +22826,33 @@
           <w:sz w:val="24"/>
           <w:szCs w:val="24"/>
         </w:rPr>
-        <w:t xml:space="preserve">[4] </w:t>
-      </w:r>
-      <w:hyperlink r:id="rId14" w:history="1">
+        <w:t>[4]</w:t>
+      </w:r>
+      <w:r>
+        <w:rPr>
+          <w:rFonts w:ascii="Times New Roman" w:hAnsi="Times New Roman" w:cs="Times New Roman"/>
+          <w:sz w:val="24"/>
+          <w:szCs w:val="24"/>
+        </w:rPr>
+        <w:t xml:space="preserve"> </w:t>
+      </w:r>
+      <w:r>
+        <w:rPr>
+          <w:rFonts w:ascii="Times New Roman" w:hAnsi="Times New Roman" w:cs="Times New Roman"/>
+          <w:sz w:val="24"/>
+          <w:szCs w:val="24"/>
+        </w:rPr>
+        <w:t>(27/04/2021)</w:t>
+      </w:r>
+      <w:r>
+        <w:rPr>
+          <w:rFonts w:ascii="Times New Roman" w:hAnsi="Times New Roman" w:cs="Times New Roman"/>
+          <w:sz w:val="24"/>
+          <w:szCs w:val="24"/>
+        </w:rPr>
+        <w:t xml:space="preserve"> </w:t>
+      </w:r>
+      <w:hyperlink r:id="rId27" w:history="1">
         <w:r>
           <w:rPr>
             <w:rStyle w:val="Hyperlink"/>
@@ -19840,14 +22883,125 @@
         </w:rPr>
         <w:t xml:space="preserve">[5] </w:t>
       </w:r>
-      <w:r>
-        <w:rPr>
-          <w:rFonts w:ascii="Times New Roman" w:hAnsi="Times New Roman" w:cs="Times New Roman"/>
-          <w:sz w:val="24"/>
-          <w:szCs w:val="24"/>
-        </w:rPr>
-        <w:t>https://github.com/M3110/SoftTissue</w:t>
-      </w:r>
+      <w:hyperlink r:id="rId28" w:history="1">
+        <w:r>
+          <w:rPr>
+            <w:rStyle w:val="Hyperlink"/>
+            <w:rFonts w:ascii="Times New Roman" w:hAnsi="Times New Roman" w:cs="Times New Roman"/>
+            <w:sz w:val="24"/>
+            <w:szCs w:val="24"/>
+          </w:rPr>
+          <w:t>https://github.com/M3110/SoftTissue</w:t>
+        </w:r>
+      </w:hyperlink>
+    </w:p>
+    <w:p>
+      <w:pPr>
+        <w:spacing w:after="0" w:line="360" w:lineRule="auto"/>
+        <w:ind w:firstLine="709"/>
+        <w:jc w:val="both"/>
+        <w:rPr>
+          <w:rFonts w:ascii="Times New Roman" w:hAnsi="Times New Roman" w:cs="Times New Roman"/>
+          <w:sz w:val="24"/>
+          <w:szCs w:val="24"/>
+        </w:rPr>
+      </w:pPr>
+      <w:r>
+        <w:rPr>
+          <w:rFonts w:ascii="Times New Roman" w:hAnsi="Times New Roman" w:cs="Times New Roman"/>
+          <w:sz w:val="24"/>
+          <w:szCs w:val="24"/>
+        </w:rPr>
+        <w:t xml:space="preserve">[6] </w:t>
+      </w:r>
+      <w:r>
+        <w:rPr>
+          <w:rFonts w:ascii="Times New Roman" w:hAnsi="Times New Roman" w:cs="Times New Roman"/>
+          <w:sz w:val="24"/>
+          <w:szCs w:val="24"/>
+        </w:rPr>
+        <w:t>RESEARCH ON VISCOELASTICITY MODELS FOR HUMAN KNEE LIGAMENTS</w:t>
+      </w:r>
+    </w:p>
+    <w:p>
+      <w:pPr>
+        <w:spacing w:after="0" w:line="360" w:lineRule="auto"/>
+        <w:ind w:firstLine="709"/>
+        <w:jc w:val="both"/>
+        <w:rPr>
+          <w:rFonts w:ascii="Times New Roman" w:hAnsi="Times New Roman" w:cs="Times New Roman"/>
+          <w:sz w:val="24"/>
+          <w:szCs w:val="24"/>
+        </w:rPr>
+      </w:pPr>
+      <w:r>
+        <w:rPr>
+          <w:rFonts w:ascii="Times New Roman" w:hAnsi="Times New Roman" w:cs="Times New Roman"/>
+          <w:sz w:val="24"/>
+          <w:szCs w:val="24"/>
+        </w:rPr>
+        <w:t xml:space="preserve">[7] </w:t>
+      </w:r>
+      <w:r>
+        <w:rPr>
+          <w:rFonts w:ascii="Times New Roman" w:hAnsi="Times New Roman" w:cs="Times New Roman"/>
+          <w:sz w:val="24"/>
+          <w:szCs w:val="24"/>
+        </w:rPr>
+        <w:t>Modelos Viscoelásticos Aplicáveis a Materiais Reais: uma Revisão</w:t>
+      </w:r>
+    </w:p>
+    <w:p>
+      <w:pPr>
+        <w:spacing w:after="0" w:line="360" w:lineRule="auto"/>
+        <w:ind w:firstLine="709"/>
+        <w:jc w:val="both"/>
+        <w:rPr>
+          <w:rFonts w:ascii="Times New Roman" w:hAnsi="Times New Roman" w:cs="Times New Roman"/>
+          <w:sz w:val="24"/>
+          <w:szCs w:val="24"/>
+        </w:rPr>
+      </w:pPr>
+      <w:r>
+        <w:rPr>
+          <w:rFonts w:ascii="Times New Roman" w:hAnsi="Times New Roman" w:cs="Times New Roman"/>
+          <w:sz w:val="24"/>
+          <w:szCs w:val="24"/>
+        </w:rPr>
+        <w:t>[8] A viscosidade no alongamento de tendões (IMPRESSO)</w:t>
+      </w:r>
+    </w:p>
+    <w:p>
+      <w:pPr>
+        <w:spacing w:after="0" w:line="360" w:lineRule="auto"/>
+        <w:ind w:firstLine="709"/>
+        <w:jc w:val="both"/>
+        <w:rPr>
+          <w:rFonts w:ascii="Times New Roman" w:hAnsi="Times New Roman" w:cs="Times New Roman"/>
+          <w:sz w:val="24"/>
+          <w:szCs w:val="24"/>
+        </w:rPr>
+      </w:pPr>
+      <w:r>
+        <w:rPr>
+          <w:rFonts w:ascii="Times New Roman" w:hAnsi="Times New Roman" w:cs="Times New Roman"/>
+          <w:sz w:val="24"/>
+          <w:szCs w:val="24"/>
+        </w:rPr>
+        <w:t>[9] Determinação de parâmetros biomecânicos para o modelamento da articulação do joelho.</w:t>
+      </w:r>
+    </w:p>
+    <w:p>
+      <w:pPr>
+        <w:spacing w:after="0" w:line="360" w:lineRule="auto"/>
+        <w:ind w:firstLine="709"/>
+        <w:jc w:val="both"/>
+        <w:rPr>
+          <w:rFonts w:ascii="Times New Roman" w:hAnsi="Times New Roman" w:cs="Times New Roman"/>
+          <w:sz w:val="24"/>
+          <w:szCs w:val="24"/>
+        </w:rPr>
+      </w:pPr>
     </w:p>
     <w:p>
       <w:pPr>
@@ -42162,7 +45316,7 @@
 
 <file path=word/comments.xml><?xml version="1.0" encoding="utf-8"?>
 <w:comments xmlns:wpc="http://schemas.microsoft.com/office/word/2010/wordprocessingCanvas" xmlns:cx="http://schemas.microsoft.com/office/drawing/2014/chartex" xmlns:cx1="http://schemas.microsoft.com/office/drawing/2015/9/8/chartex" xmlns:cx2="http://schemas.microsoft.com/office/drawing/2015/10/21/chartex" xmlns:cx3="http://schemas.microsoft.com/office/drawing/2016/5/9/chartex" xmlns:cx4="http://schemas.microsoft.com/office/drawing/2016/5/10/chartex" xmlns:cx5="http://schemas.microsoft.com/office/drawing/2016/5/11/chartex" xmlns:cx6="http://schemas.microsoft.com/office/drawing/2016/5/12/chartex" xmlns:cx7="http://schemas.microsoft.com/office/drawing/2016/5/13/chartex" xmlns:cx8="http://schemas.microsoft.com/office/drawing/2016/5/14/chartex" xmlns:mc="http://schemas.openxmlformats.org/markup-compatibility/2006" xmlns:aink="http://schemas.microsoft.com/office/drawing/2016/ink" xmlns:am3d="http://schemas.microsoft.com/office/drawing/2017/model3d" xmlns:o="urn:schemas-microsoft-com:office:office" xmlns:r="http://schemas.openxmlformats.org/officeDocument/2006/relationships" xmlns:m="http://schemas.openxmlformats.org/officeDocument/2006/math" xmlns:v="urn:schemas-microsoft-com:vml" xmlns:wp14="http://schemas.microsoft.com/office/word/2010/wordprocessingDrawing" xmlns:wp="http://schemas.openxmlformats.org/drawingml/2006/wordprocessingDrawing" xmlns:w10="urn:schemas-microsoft-com:office:word" xmlns:w="http://schemas.openxmlformats.org/wordprocessingml/2006/main" xmlns:w14="http://schemas.microsoft.com/office/word/2010/wordml" xmlns:w15="http://schemas.microsoft.com/office/word/2012/wordml" xmlns:w16cex="http://schemas.microsoft.com/office/word/2018/wordml/cex" xmlns:w16cid="http://schemas.microsoft.com/office/word/2016/wordml/cid" xmlns:w16="http://schemas.microsoft.com/office/word/2018/wordml" xmlns:w16sdtdh="http://schemas.microsoft.com/office/word/2020/wordml/sdtdatahash" xmlns:w16se="http://schemas.microsoft.com/office/word/2015/wordml/symex" xmlns:wpg="http://schemas.microsoft.com/office/word/2010/wordprocessingGroup" xmlns:wpi="http://schemas.microsoft.com/office/word/2010/wordprocessingInk" xmlns:wne="http://schemas.microsoft.com/office/word/2006/wordml" xmlns:wps="http://schemas.microsoft.com/office/word/2010/wordprocessingShape" mc:Ignorable="w14 w15 w16se w16cid w16 w16cex w16sdtdh wp14">
-  <w:comment w:id="0" w:author="Bruno Mello" w:date="2021-04-19T11:11:00Z" w:initials="BM">
+  <w:comment w:id="0" w:author="Bruno Mello" w:date="2021-04-29T10:02:00Z" w:initials="BM">
     <w:p>
       <w:pPr>
         <w:pStyle w:val="Textodecomentrio"/>
@@ -42174,11 +45328,105 @@
         <w:annotationRef/>
       </w:r>
       <w:r>
-        <w:t>Vou tirar as bordas da tabela, mas deixei para facilitar a visualização enquanto ainda estou escrevendo. Vou tirar as bordas de todos os lugares</w:t>
+        <w:t>Checklist de conceitos:</w:t>
+      </w:r>
+    </w:p>
+    <w:p>
+      <w:pPr>
+        <w:pStyle w:val="Textodecomentrio"/>
+      </w:pPr>
+      <w:r>
+        <w:t>- endpoint: ok</w:t>
+      </w:r>
+    </w:p>
+    <w:p>
+      <w:pPr>
+        <w:pStyle w:val="Textodecomentrio"/>
+      </w:pPr>
+      <w:r>
+        <w:t>- JSON: ok</w:t>
+      </w:r>
+    </w:p>
+    <w:p>
+      <w:pPr>
+        <w:pStyle w:val="Textodecomentrio"/>
+      </w:pPr>
+      <w:r>
+        <w:t>- API: ok</w:t>
+      </w:r>
+    </w:p>
+    <w:p>
+      <w:pPr>
+        <w:pStyle w:val="Textodecomentrio"/>
+      </w:pPr>
+      <w:r>
+        <w:t>- verbo http: ok</w:t>
+      </w:r>
+    </w:p>
+    <w:p>
+      <w:pPr>
+        <w:pStyle w:val="Textodecomentrio"/>
+      </w:pPr>
+      <w:r>
+        <w:t>- tipos de entrada de requisição: ok</w:t>
+      </w:r>
+    </w:p>
+    <w:p>
+      <w:pPr>
+        <w:pStyle w:val="Textodecomentrio"/>
+      </w:pPr>
+      <w:r>
+        <w:t>- tipos de resposta</w:t>
+      </w:r>
+      <w:r>
+        <w:t>: ok</w:t>
+      </w:r>
+    </w:p>
+    <w:p>
+      <w:pPr>
+        <w:pStyle w:val="Textodecomentrio"/>
+      </w:pPr>
+      <w:r>
+        <w:t>- paralelismo e tarefas assincornas</w:t>
+      </w:r>
+    </w:p>
+    <w:p>
+      <w:pPr>
+        <w:pStyle w:val="Textodecomentrio"/>
+      </w:pPr>
+      <w:r>
+        <w:t>- REST</w:t>
+      </w:r>
+      <w:r>
+        <w:t>: ok</w:t>
+      </w:r>
+    </w:p>
+    <w:p>
+      <w:pPr>
+        <w:pStyle w:val="Textodecomentrio"/>
+      </w:pPr>
+      <w:r>
+        <w:t>- mvc: ok</w:t>
       </w:r>
     </w:p>
   </w:comment>
-  <w:comment w:id="3" w:author="Bruno Mello" w:date="2021-04-22T10:23:00Z" w:initials="BM">
+  <w:comment w:id="1" w:author="Bruno Mello" w:date="2021-04-19T11:11:00Z" w:initials="BM">
+    <w:p>
+      <w:pPr>
+        <w:pStyle w:val="Textodecomentrio"/>
+      </w:pPr>
+      <w:r>
+        <w:rPr>
+          <w:rStyle w:val="Refdecomentrio"/>
+        </w:rPr>
+        <w:annotationRef/>
+      </w:r>
+      <w:r>
+        <w:t>Vou tirar as bordas da tabela, mas deixei para facilitar a visualização enquanto ainda estou escrevendo. Vou tirar as bordas de todos os lugares</w:t>
+      </w:r>
+    </w:p>
+  </w:comment>
+  <w:comment w:id="4" w:author="Bruno Mello" w:date="2021-04-22T10:23:00Z" w:initials="BM">
     <w:p>
       <w:pPr>
         <w:pStyle w:val="Textodecomentrio"/>
@@ -42208,6 +45456,7 @@
 
 <file path=word/commentsExtended.xml><?xml version="1.0" encoding="utf-8"?>
 <w15:commentsEx xmlns:wpc="http://schemas.microsoft.com/office/word/2010/wordprocessingCanvas" xmlns:cx="http://schemas.microsoft.com/office/drawing/2014/chartex" xmlns:cx1="http://schemas.microsoft.com/office/drawing/2015/9/8/chartex" xmlns:cx2="http://schemas.microsoft.com/office/drawing/2015/10/21/chartex" xmlns:cx3="http://schemas.microsoft.com/office/drawing/2016/5/9/chartex" xmlns:cx4="http://schemas.microsoft.com/office/drawing/2016/5/10/chartex" xmlns:cx5="http://schemas.microsoft.com/office/drawing/2016/5/11/chartex" xmlns:cx6="http://schemas.microsoft.com/office/drawing/2016/5/12/chartex" xmlns:cx7="http://schemas.microsoft.com/office/drawing/2016/5/13/chartex" xmlns:cx8="http://schemas.microsoft.com/office/drawing/2016/5/14/chartex" xmlns:mc="http://schemas.openxmlformats.org/markup-compatibility/2006" xmlns:aink="http://schemas.microsoft.com/office/drawing/2016/ink" xmlns:am3d="http://schemas.microsoft.com/office/drawing/2017/model3d" xmlns:o="urn:schemas-microsoft-com:office:office" xmlns:r="http://schemas.openxmlformats.org/officeDocument/2006/relationships" xmlns:m="http://schemas.openxmlformats.org/officeDocument/2006/math" xmlns:v="urn:schemas-microsoft-com:vml" xmlns:wp14="http://schemas.microsoft.com/office/word/2010/wordprocessingDrawing" xmlns:wp="http://schemas.openxmlformats.org/drawingml/2006/wordprocessingDrawing" xmlns:w10="urn:schemas-microsoft-com:office:word" xmlns:w="http://schemas.openxmlformats.org/wordprocessingml/2006/main" xmlns:w14="http://schemas.microsoft.com/office/word/2010/wordml" xmlns:w15="http://schemas.microsoft.com/office/word/2012/wordml" xmlns:w16cex="http://schemas.microsoft.com/office/word/2018/wordml/cex" xmlns:w16cid="http://schemas.microsoft.com/office/word/2016/wordml/cid" xmlns:w16="http://schemas.microsoft.com/office/word/2018/wordml" xmlns:w16sdtdh="http://schemas.microsoft.com/office/word/2020/wordml/sdtdatahash" xmlns:w16se="http://schemas.microsoft.com/office/word/2015/wordml/symex" xmlns:wpg="http://schemas.microsoft.com/office/word/2010/wordprocessingGroup" xmlns:wpi="http://schemas.microsoft.com/office/word/2010/wordprocessingInk" xmlns:wne="http://schemas.microsoft.com/office/word/2006/wordml" xmlns:wps="http://schemas.microsoft.com/office/word/2010/wordprocessingShape" mc:Ignorable="w14 w15 w16se w16cid w16 w16cex w16sdtdh wp14">
+  <w15:commentEx w15:paraId="3ED0C02C" w15:done="0"/>
   <w15:commentEx w15:paraId="451D7942" w15:done="0"/>
   <w15:commentEx w15:paraId="4B622C7F" w15:done="0"/>
 </w15:commentsEx>
@@ -42215,6 +45464,7 @@
 
 <file path=word/commentsExtensible.xml><?xml version="1.0" encoding="utf-8"?>
 <w16cex:commentsExtensible xmlns:wpc="http://schemas.microsoft.com/office/word/2010/wordprocessingCanvas" xmlns:cx="http://schemas.microsoft.com/office/drawing/2014/chartex" xmlns:cx1="http://schemas.microsoft.com/office/drawing/2015/9/8/chartex" xmlns:cx2="http://schemas.microsoft.com/office/drawing/2015/10/21/chartex" xmlns:cx3="http://schemas.microsoft.com/office/drawing/2016/5/9/chartex" xmlns:cx4="http://schemas.microsoft.com/office/drawing/2016/5/10/chartex" xmlns:cx5="http://schemas.microsoft.com/office/drawing/2016/5/11/chartex" xmlns:cx6="http://schemas.microsoft.com/office/drawing/2016/5/12/chartex" xmlns:cx7="http://schemas.microsoft.com/office/drawing/2016/5/13/chartex" xmlns:cx8="http://schemas.microsoft.com/office/drawing/2016/5/14/chartex" xmlns:mc="http://schemas.openxmlformats.org/markup-compatibility/2006" xmlns:aink="http://schemas.microsoft.com/office/drawing/2016/ink" xmlns:am3d="http://schemas.microsoft.com/office/drawing/2017/model3d" xmlns:o="urn:schemas-microsoft-com:office:office" xmlns:r="http://schemas.openxmlformats.org/officeDocument/2006/relationships" xmlns:m="http://schemas.openxmlformats.org/officeDocument/2006/math" xmlns:v="urn:schemas-microsoft-com:vml" xmlns:wp14="http://schemas.microsoft.com/office/word/2010/wordprocessingDrawing" xmlns:wp="http://schemas.openxmlformats.org/drawingml/2006/wordprocessingDrawing" xmlns:w10="urn:schemas-microsoft-com:office:word" xmlns:w="http://schemas.openxmlformats.org/wordprocessingml/2006/main" xmlns:w14="http://schemas.microsoft.com/office/word/2010/wordml" xmlns:w15="http://schemas.microsoft.com/office/word/2012/wordml" xmlns:w16cex="http://schemas.microsoft.com/office/word/2018/wordml/cex" xmlns:w16cid="http://schemas.microsoft.com/office/word/2016/wordml/cid" xmlns:w16="http://schemas.microsoft.com/office/word/2018/wordml" xmlns:w16sdtdh="http://schemas.microsoft.com/office/word/2020/wordml/sdtdatahash" xmlns:w16se="http://schemas.microsoft.com/office/word/2015/wordml/symex" xmlns:wpg="http://schemas.microsoft.com/office/word/2010/wordprocessingGroup" xmlns:wpi="http://schemas.microsoft.com/office/word/2010/wordprocessingInk" xmlns:wne="http://schemas.microsoft.com/office/word/2006/wordml" xmlns:wps="http://schemas.microsoft.com/office/word/2010/wordprocessingShape" mc:Ignorable="w14 w15 w16se w16cid w16 w16cex w16sdtdh wp14">
+  <w16cex:commentExtensible w16cex:durableId="243502D0" w16cex:dateUtc="2021-04-29T13:02:00Z"/>
   <w16cex:commentExtensible w16cex:durableId="2430960F" w16cex:dateUtc="2021-04-19T14:11:00Z"/>
   <w16cex:commentExtensible w16cex:durableId="242BCD2E" w16cex:dateUtc="2021-04-22T13:23:00Z"/>
 </w16cex:commentsExtensible>
@@ -42222,6 +45472,7 @@
 
 <file path=word/commentsIds.xml><?xml version="1.0" encoding="utf-8"?>
 <w16cid:commentsIds xmlns:wpc="http://schemas.microsoft.com/office/word/2010/wordprocessingCanvas" xmlns:cx="http://schemas.microsoft.com/office/drawing/2014/chartex" xmlns:cx1="http://schemas.microsoft.com/office/drawing/2015/9/8/chartex" xmlns:cx2="http://schemas.microsoft.com/office/drawing/2015/10/21/chartex" xmlns:cx3="http://schemas.microsoft.com/office/drawing/2016/5/9/chartex" xmlns:cx4="http://schemas.microsoft.com/office/drawing/2016/5/10/chartex" xmlns:cx5="http://schemas.microsoft.com/office/drawing/2016/5/11/chartex" xmlns:cx6="http://schemas.microsoft.com/office/drawing/2016/5/12/chartex" xmlns:cx7="http://schemas.microsoft.com/office/drawing/2016/5/13/chartex" xmlns:cx8="http://schemas.microsoft.com/office/drawing/2016/5/14/chartex" xmlns:mc="http://schemas.openxmlformats.org/markup-compatibility/2006" xmlns:aink="http://schemas.microsoft.com/office/drawing/2016/ink" xmlns:am3d="http://schemas.microsoft.com/office/drawing/2017/model3d" xmlns:o="urn:schemas-microsoft-com:office:office" xmlns:r="http://schemas.openxmlformats.org/officeDocument/2006/relationships" xmlns:m="http://schemas.openxmlformats.org/officeDocument/2006/math" xmlns:v="urn:schemas-microsoft-com:vml" xmlns:wp14="http://schemas.microsoft.com/office/word/2010/wordprocessingDrawing" xmlns:wp="http://schemas.openxmlformats.org/drawingml/2006/wordprocessingDrawing" xmlns:w10="urn:schemas-microsoft-com:office:word" xmlns:w="http://schemas.openxmlformats.org/wordprocessingml/2006/main" xmlns:w14="http://schemas.microsoft.com/office/word/2010/wordml" xmlns:w15="http://schemas.microsoft.com/office/word/2012/wordml" xmlns:w16cex="http://schemas.microsoft.com/office/word/2018/wordml/cex" xmlns:w16cid="http://schemas.microsoft.com/office/word/2016/wordml/cid" xmlns:w16="http://schemas.microsoft.com/office/word/2018/wordml" xmlns:w16sdtdh="http://schemas.microsoft.com/office/word/2020/wordml/sdtdatahash" xmlns:w16se="http://schemas.microsoft.com/office/word/2015/wordml/symex" xmlns:wpg="http://schemas.microsoft.com/office/word/2010/wordprocessingGroup" xmlns:wpi="http://schemas.microsoft.com/office/word/2010/wordprocessingInk" xmlns:wne="http://schemas.microsoft.com/office/word/2006/wordml" xmlns:wps="http://schemas.microsoft.com/office/word/2010/wordprocessingShape" mc:Ignorable="w14 w15 w16se w16cid w16 w16cex w16sdtdh wp14">
+  <w16cid:commentId w16cid:paraId="3ED0C02C" w16cid:durableId="243502D0"/>
   <w16cid:commentId w16cid:paraId="451D7942" w16cid:durableId="2430960F"/>
   <w16cid:commentId w16cid:paraId="4B622C7F" w16cid:durableId="242BCD2E"/>
 </w16cid:commentsIds>
@@ -43694,4 +46945,16 @@
     </a:ext>
   </a:extLst>
 </a:theme>
+</file>
+
+<file path=customXml/item1.xml><?xml version="1.0" encoding="utf-8"?>
+<b:Sources xmlns:b="http://schemas.openxmlformats.org/officeDocument/2006/bibliography" xmlns="http://schemas.openxmlformats.org/officeDocument/2006/bibliography" SelectedStyle="\APASixthEditionOfficeOnline.xsl" StyleName="APA" Version="6"/>
+</file>
+
+<file path=customXml/itemProps1.xml><?xml version="1.0" encoding="utf-8"?>
+<ds:datastoreItem xmlns:ds="http://schemas.openxmlformats.org/officeDocument/2006/customXml" ds:itemID="{C3734688-F8C8-4674-A508-881AF65DFABB}">
+  <ds:schemaRefs>
+    <ds:schemaRef ds:uri="http://schemas.openxmlformats.org/officeDocument/2006/bibliography"/>
+  </ds:schemaRefs>
+</ds:datastoreItem>
 </file>
</xml_diff>

<commit_message>
Fixed application and final project.
</commit_message>
<xml_diff>
--- a/papers/2021.1/Projeto final.docx
+++ b/papers/2021.1/Projeto final.docx
@@ -79,7 +79,25 @@
           <w:sz w:val="24"/>
           <w:szCs w:val="24"/>
         </w:rPr>
-        <w:t xml:space="preserve">baseando-se nos modelos linear de Maxwell, quase-linear de Fung e não-linear de Schapery, além de gerar um arquivo externo em formato CSV com os resultados para comparar </w:t>
+        <w:t xml:space="preserve">baseando-se nos modelos linear de Maxwell, quase-linear de Fung e não-linear de </w:t>
+      </w:r>
+      <w:proofErr w:type="spellStart"/>
+      <w:r>
+        <w:rPr>
+          <w:rFonts w:ascii="Times New Roman" w:hAnsi="Times New Roman" w:cs="Times New Roman"/>
+          <w:sz w:val="24"/>
+          <w:szCs w:val="24"/>
+        </w:rPr>
+        <w:t>Schapery</w:t>
+      </w:r>
+      <w:proofErr w:type="spellEnd"/>
+      <w:r>
+        <w:rPr>
+          <w:rFonts w:ascii="Times New Roman" w:hAnsi="Times New Roman" w:cs="Times New Roman"/>
+          <w:sz w:val="24"/>
+          <w:szCs w:val="24"/>
+        </w:rPr>
+        <w:t xml:space="preserve">, além de gerar um arquivo externo em formato CSV com os resultados para comparar </w:t>
       </w:r>
       <w:r>
         <w:rPr>
@@ -285,6 +303,7 @@
         </w:rPr>
         <w:t xml:space="preserve">, como nos casos de terapêuticos das </w:t>
       </w:r>
+      <w:proofErr w:type="spellStart"/>
       <w:r>
         <w:rPr>
           <w:rFonts w:ascii="Times New Roman" w:hAnsi="Times New Roman" w:cs="Times New Roman"/>
@@ -293,6 +312,7 @@
         </w:rPr>
         <w:t>tendinopatias</w:t>
       </w:r>
+      <w:proofErr w:type="spellEnd"/>
       <w:r>
         <w:rPr>
           <w:rFonts w:ascii="Times New Roman" w:hAnsi="Times New Roman" w:cs="Times New Roman"/>
@@ -307,8 +327,27 @@
           <w:sz w:val="24"/>
           <w:szCs w:val="24"/>
         </w:rPr>
-        <w:t xml:space="preserve"> Além disso, também é visto grandes preocupações em se saber as forças aplicadas em tendões, como abordado por Bernardes et. all [9], que buscou determinar os parâmetros biomecânicos para o modelamento da articulação do joelho humano através de exercícios extensivos, junto de imagens raio-X obtidas por </w:t>
-      </w:r>
+        <w:t xml:space="preserve"> Além disso, também é visto grandes preocupações em se saber as forças aplicadas em tendões, como abordado por Bernardes et. </w:t>
+      </w:r>
+      <w:proofErr w:type="spellStart"/>
+      <w:r>
+        <w:rPr>
+          <w:rFonts w:ascii="Times New Roman" w:hAnsi="Times New Roman" w:cs="Times New Roman"/>
+          <w:sz w:val="24"/>
+          <w:szCs w:val="24"/>
+        </w:rPr>
+        <w:t>all</w:t>
+      </w:r>
+      <w:proofErr w:type="spellEnd"/>
+      <w:r>
+        <w:rPr>
+          <w:rFonts w:ascii="Times New Roman" w:hAnsi="Times New Roman" w:cs="Times New Roman"/>
+          <w:sz w:val="24"/>
+          <w:szCs w:val="24"/>
+        </w:rPr>
+        <w:t xml:space="preserve"> [9], que buscou determinar os parâmetros biomecânicos para o modelamento da articulação do joelho humano através de exercícios extensivos, junto de imagens raio-X obtidas por </w:t>
+      </w:r>
+      <w:proofErr w:type="spellStart"/>
       <w:r>
         <w:rPr>
           <w:rFonts w:ascii="Times New Roman" w:hAnsi="Times New Roman" w:cs="Times New Roman"/>
@@ -317,13 +356,32 @@
         </w:rPr>
         <w:t>videofluoroscopia</w:t>
       </w:r>
-      <w:r>
-        <w:rPr>
-          <w:rFonts w:ascii="Times New Roman" w:hAnsi="Times New Roman" w:cs="Times New Roman"/>
-          <w:sz w:val="24"/>
-          <w:szCs w:val="24"/>
-        </w:rPr>
-        <w:t xml:space="preserve">, e Zheng, et all, que, também em cima do joelho humano, que buscou modelar analiticamente </w:t>
+      <w:proofErr w:type="spellEnd"/>
+      <w:r>
+        <w:rPr>
+          <w:rFonts w:ascii="Times New Roman" w:hAnsi="Times New Roman" w:cs="Times New Roman"/>
+          <w:sz w:val="24"/>
+          <w:szCs w:val="24"/>
+        </w:rPr>
+        <w:t xml:space="preserve">, e Zheng, et </w:t>
+      </w:r>
+      <w:proofErr w:type="spellStart"/>
+      <w:r>
+        <w:rPr>
+          <w:rFonts w:ascii="Times New Roman" w:hAnsi="Times New Roman" w:cs="Times New Roman"/>
+          <w:sz w:val="24"/>
+          <w:szCs w:val="24"/>
+        </w:rPr>
+        <w:t>all</w:t>
+      </w:r>
+      <w:proofErr w:type="spellEnd"/>
+      <w:r>
+        <w:rPr>
+          <w:rFonts w:ascii="Times New Roman" w:hAnsi="Times New Roman" w:cs="Times New Roman"/>
+          <w:sz w:val="24"/>
+          <w:szCs w:val="24"/>
+        </w:rPr>
+        <w:t xml:space="preserve">, que, também em cima do joelho humano, que buscou modelar analiticamente </w:t>
       </w:r>
       <w:r>
         <w:rPr>
@@ -379,15 +437,7 @@
           <w:sz w:val="24"/>
           <w:szCs w:val="24"/>
         </w:rPr>
-        <w:t xml:space="preserve"> estudo, diversos conceitos da área de ciência da computação serão visitados devido ao objetivo deste trabalho, sendo assim, vale citar cada um deles e explicá-los. </w:t>
-      </w:r>
-      <w:r>
-        <w:rPr>
-          <w:rFonts w:ascii="Times New Roman" w:hAnsi="Times New Roman" w:cs="Times New Roman"/>
-          <w:sz w:val="24"/>
-          <w:szCs w:val="24"/>
-        </w:rPr>
-        <w:t>Sendo o primeiro, a linguagem de programação escolhida, a</w:t>
+        <w:t xml:space="preserve"> estudo, diversos conceitos da área de ciência da computação serão visitados devido ao objetivo deste trabalho, sendo assim, vale citar cada um deles e explicá-los. Sendo o primeiro, a linguagem de programação escolhida, a</w:t>
       </w:r>
       <w:r>
         <w:rPr>
@@ -448,7 +498,43 @@
           <w:sz w:val="24"/>
           <w:szCs w:val="24"/>
         </w:rPr>
-        <w:t>API, sigla para Application Programming Interface</w:t>
+        <w:t xml:space="preserve">API, sigla para </w:t>
+      </w:r>
+      <w:proofErr w:type="spellStart"/>
+      <w:r>
+        <w:rPr>
+          <w:rFonts w:ascii="Times New Roman" w:hAnsi="Times New Roman" w:cs="Times New Roman"/>
+          <w:sz w:val="24"/>
+          <w:szCs w:val="24"/>
+        </w:rPr>
+        <w:t>Application</w:t>
+      </w:r>
+      <w:proofErr w:type="spellEnd"/>
+      <w:r>
+        <w:rPr>
+          <w:rFonts w:ascii="Times New Roman" w:hAnsi="Times New Roman" w:cs="Times New Roman"/>
+          <w:sz w:val="24"/>
+          <w:szCs w:val="24"/>
+        </w:rPr>
+        <w:t xml:space="preserve"> </w:t>
+      </w:r>
+      <w:proofErr w:type="spellStart"/>
+      <w:r>
+        <w:rPr>
+          <w:rFonts w:ascii="Times New Roman" w:hAnsi="Times New Roman" w:cs="Times New Roman"/>
+          <w:sz w:val="24"/>
+          <w:szCs w:val="24"/>
+        </w:rPr>
+        <w:t>Programming</w:t>
+      </w:r>
+      <w:proofErr w:type="spellEnd"/>
+      <w:r>
+        <w:rPr>
+          <w:rFonts w:ascii="Times New Roman" w:hAnsi="Times New Roman" w:cs="Times New Roman"/>
+          <w:sz w:val="24"/>
+          <w:szCs w:val="24"/>
+        </w:rPr>
+        <w:t xml:space="preserve"> Interface</w:t>
       </w:r>
       <w:r>
         <w:rPr>
@@ -528,7 +614,25 @@
           <w:sz w:val="24"/>
           <w:szCs w:val="24"/>
         </w:rPr>
-        <w:t xml:space="preserve"> e, segundo TechTudo [2],</w:t>
+        <w:t xml:space="preserve"> e, segundo </w:t>
+      </w:r>
+      <w:proofErr w:type="spellStart"/>
+      <w:r>
+        <w:rPr>
+          <w:rFonts w:ascii="Times New Roman" w:hAnsi="Times New Roman" w:cs="Times New Roman"/>
+          <w:sz w:val="24"/>
+          <w:szCs w:val="24"/>
+        </w:rPr>
+        <w:t>TechTudo</w:t>
+      </w:r>
+      <w:proofErr w:type="spellEnd"/>
+      <w:r>
+        <w:rPr>
+          <w:rFonts w:ascii="Times New Roman" w:hAnsi="Times New Roman" w:cs="Times New Roman"/>
+          <w:sz w:val="24"/>
+          <w:szCs w:val="24"/>
+        </w:rPr>
+        <w:t xml:space="preserve"> [2],</w:t>
       </w:r>
       <w:r>
         <w:rPr>
@@ -700,8 +804,27 @@
           <w:sz w:val="24"/>
           <w:szCs w:val="24"/>
         </w:rPr>
-        <w:t xml:space="preserve">Por utilizar os protocolos HTTP, pode-se chamar a aplicação desenvolvida para este estudo de API RESTful. [11][13] A sigla REST significa </w:t>
-      </w:r>
+        <w:t xml:space="preserve">Por utilizar os protocolos HTTP, pode-se chamar a aplicação desenvolvida para este estudo de API </w:t>
+      </w:r>
+      <w:proofErr w:type="spellStart"/>
+      <w:r>
+        <w:rPr>
+          <w:rFonts w:ascii="Times New Roman" w:hAnsi="Times New Roman" w:cs="Times New Roman"/>
+          <w:sz w:val="24"/>
+          <w:szCs w:val="24"/>
+        </w:rPr>
+        <w:t>RESTful</w:t>
+      </w:r>
+      <w:proofErr w:type="spellEnd"/>
+      <w:r>
+        <w:rPr>
+          <w:rFonts w:ascii="Times New Roman" w:hAnsi="Times New Roman" w:cs="Times New Roman"/>
+          <w:sz w:val="24"/>
+          <w:szCs w:val="24"/>
+        </w:rPr>
+        <w:t xml:space="preserve">. [11][13] A sigla REST significa </w:t>
+      </w:r>
+      <w:proofErr w:type="spellStart"/>
       <w:r>
         <w:rPr>
           <w:rFonts w:ascii="Times New Roman" w:hAnsi="Times New Roman" w:cs="Times New Roman"/>
@@ -710,48 +833,9 @@
           <w:sz w:val="24"/>
           <w:szCs w:val="24"/>
         </w:rPr>
-        <w:t>Representational State Transfer</w:t>
-      </w:r>
-      <w:r>
-        <w:rPr>
-          <w:rFonts w:ascii="Times New Roman" w:hAnsi="Times New Roman" w:cs="Times New Roman"/>
-          <w:sz w:val="24"/>
-          <w:szCs w:val="24"/>
-        </w:rPr>
-        <w:t xml:space="preserve">, que traduzido para o português significa </w:t>
-      </w:r>
-      <w:r>
-        <w:rPr>
-          <w:rFonts w:ascii="Times New Roman" w:hAnsi="Times New Roman" w:cs="Times New Roman"/>
-          <w:sz w:val="24"/>
-          <w:szCs w:val="24"/>
-        </w:rPr>
-        <w:t>Transferência Representacional de Estado</w:t>
-      </w:r>
-      <w:r>
-        <w:rPr>
-          <w:rFonts w:ascii="Times New Roman" w:hAnsi="Times New Roman" w:cs="Times New Roman"/>
-          <w:sz w:val="24"/>
-          <w:szCs w:val="24"/>
-        </w:rPr>
-        <w:t xml:space="preserve">, e, por sua utilização por completo na API, recebe o sufixo “ful”. </w:t>
-      </w:r>
-      <w:r>
-        <w:rPr>
-          <w:rFonts w:ascii="Times New Roman" w:hAnsi="Times New Roman" w:cs="Times New Roman"/>
-          <w:sz w:val="24"/>
-          <w:szCs w:val="24"/>
-        </w:rPr>
-        <w:t xml:space="preserve">Devido a isso, foram utilizados alguns recursos essenciais para o correto funcionamento da API RESTful, como entrada e saída de dados usando formatação JSON, </w:t>
-      </w:r>
-      <w:r>
-        <w:rPr>
-          <w:rFonts w:ascii="Times New Roman" w:hAnsi="Times New Roman" w:cs="Times New Roman"/>
-          <w:sz w:val="24"/>
-          <w:szCs w:val="24"/>
-        </w:rPr>
-        <w:t xml:space="preserve">chamadas HTTP através de </w:t>
-      </w:r>
+        <w:t>Representational</w:t>
+      </w:r>
+      <w:proofErr w:type="spellEnd"/>
       <w:r>
         <w:rPr>
           <w:rFonts w:ascii="Times New Roman" w:hAnsi="Times New Roman" w:cs="Times New Roman"/>
@@ -760,6 +844,126 @@
           <w:sz w:val="24"/>
           <w:szCs w:val="24"/>
         </w:rPr>
+        <w:t xml:space="preserve"> </w:t>
+      </w:r>
+      <w:proofErr w:type="spellStart"/>
+      <w:r>
+        <w:rPr>
+          <w:rFonts w:ascii="Times New Roman" w:hAnsi="Times New Roman" w:cs="Times New Roman"/>
+          <w:i/>
+          <w:iCs/>
+          <w:sz w:val="24"/>
+          <w:szCs w:val="24"/>
+        </w:rPr>
+        <w:t>State</w:t>
+      </w:r>
+      <w:proofErr w:type="spellEnd"/>
+      <w:r>
+        <w:rPr>
+          <w:rFonts w:ascii="Times New Roman" w:hAnsi="Times New Roman" w:cs="Times New Roman"/>
+          <w:i/>
+          <w:iCs/>
+          <w:sz w:val="24"/>
+          <w:szCs w:val="24"/>
+        </w:rPr>
+        <w:t xml:space="preserve"> </w:t>
+      </w:r>
+      <w:proofErr w:type="spellStart"/>
+      <w:r>
+        <w:rPr>
+          <w:rFonts w:ascii="Times New Roman" w:hAnsi="Times New Roman" w:cs="Times New Roman"/>
+          <w:i/>
+          <w:iCs/>
+          <w:sz w:val="24"/>
+          <w:szCs w:val="24"/>
+        </w:rPr>
+        <w:t>Transfer</w:t>
+      </w:r>
+      <w:proofErr w:type="spellEnd"/>
+      <w:r>
+        <w:rPr>
+          <w:rFonts w:ascii="Times New Roman" w:hAnsi="Times New Roman" w:cs="Times New Roman"/>
+          <w:sz w:val="24"/>
+          <w:szCs w:val="24"/>
+        </w:rPr>
+        <w:t xml:space="preserve">, que traduzido para o português significa </w:t>
+      </w:r>
+      <w:r>
+        <w:rPr>
+          <w:rFonts w:ascii="Times New Roman" w:hAnsi="Times New Roman" w:cs="Times New Roman"/>
+          <w:sz w:val="24"/>
+          <w:szCs w:val="24"/>
+        </w:rPr>
+        <w:t>Transferência Representacional de Estado</w:t>
+      </w:r>
+      <w:r>
+        <w:rPr>
+          <w:rFonts w:ascii="Times New Roman" w:hAnsi="Times New Roman" w:cs="Times New Roman"/>
+          <w:sz w:val="24"/>
+          <w:szCs w:val="24"/>
+        </w:rPr>
+        <w:t>, e, por sua utilização por completo na API, recebe o sufixo “</w:t>
+      </w:r>
+      <w:proofErr w:type="spellStart"/>
+      <w:r>
+        <w:rPr>
+          <w:rFonts w:ascii="Times New Roman" w:hAnsi="Times New Roman" w:cs="Times New Roman"/>
+          <w:sz w:val="24"/>
+          <w:szCs w:val="24"/>
+        </w:rPr>
+        <w:t>ful</w:t>
+      </w:r>
+      <w:proofErr w:type="spellEnd"/>
+      <w:r>
+        <w:rPr>
+          <w:rFonts w:ascii="Times New Roman" w:hAnsi="Times New Roman" w:cs="Times New Roman"/>
+          <w:sz w:val="24"/>
+          <w:szCs w:val="24"/>
+        </w:rPr>
+        <w:t xml:space="preserve">”. </w:t>
+      </w:r>
+      <w:r>
+        <w:rPr>
+          <w:rFonts w:ascii="Times New Roman" w:hAnsi="Times New Roman" w:cs="Times New Roman"/>
+          <w:sz w:val="24"/>
+          <w:szCs w:val="24"/>
+        </w:rPr>
+        <w:t xml:space="preserve">Devido a isso, foram utilizados alguns recursos essenciais para o correto funcionamento da API </w:t>
+      </w:r>
+      <w:proofErr w:type="spellStart"/>
+      <w:r>
+        <w:rPr>
+          <w:rFonts w:ascii="Times New Roman" w:hAnsi="Times New Roman" w:cs="Times New Roman"/>
+          <w:sz w:val="24"/>
+          <w:szCs w:val="24"/>
+        </w:rPr>
+        <w:t>RESTful</w:t>
+      </w:r>
+      <w:proofErr w:type="spellEnd"/>
+      <w:r>
+        <w:rPr>
+          <w:rFonts w:ascii="Times New Roman" w:hAnsi="Times New Roman" w:cs="Times New Roman"/>
+          <w:sz w:val="24"/>
+          <w:szCs w:val="24"/>
+        </w:rPr>
+        <w:t xml:space="preserve">, como entrada e saída de dados usando formatação JSON, </w:t>
+      </w:r>
+      <w:r>
+        <w:rPr>
+          <w:rFonts w:ascii="Times New Roman" w:hAnsi="Times New Roman" w:cs="Times New Roman"/>
+          <w:sz w:val="24"/>
+          <w:szCs w:val="24"/>
+        </w:rPr>
+        <w:t xml:space="preserve">chamadas HTTP através de </w:t>
+      </w:r>
+      <w:r>
+        <w:rPr>
+          <w:rFonts w:ascii="Times New Roman" w:hAnsi="Times New Roman" w:cs="Times New Roman"/>
+          <w:i/>
+          <w:iCs/>
+          <w:sz w:val="24"/>
+          <w:szCs w:val="24"/>
+        </w:rPr>
         <w:t>endpoint</w:t>
       </w:r>
       <w:r>
@@ -800,7 +1004,25 @@
           <w:sz w:val="24"/>
           <w:szCs w:val="24"/>
         </w:rPr>
-        <w:t xml:space="preserve"> e estrutura de criação de URLs estáticas, sendo escolhido o framework ASP.NET MVC</w:t>
+        <w:t xml:space="preserve"> e estrutura de criação de </w:t>
+      </w:r>
+      <w:proofErr w:type="spellStart"/>
+      <w:r>
+        <w:rPr>
+          <w:rFonts w:ascii="Times New Roman" w:hAnsi="Times New Roman" w:cs="Times New Roman"/>
+          <w:sz w:val="24"/>
+          <w:szCs w:val="24"/>
+        </w:rPr>
+        <w:t>URLs</w:t>
+      </w:r>
+      <w:proofErr w:type="spellEnd"/>
+      <w:r>
+        <w:rPr>
+          <w:rFonts w:ascii="Times New Roman" w:hAnsi="Times New Roman" w:cs="Times New Roman"/>
+          <w:sz w:val="24"/>
+          <w:szCs w:val="24"/>
+        </w:rPr>
+        <w:t xml:space="preserve"> estáticas, sendo escolhido o framework ASP.NET MVC</w:t>
       </w:r>
       <w:r>
         <w:rPr>
@@ -886,6 +1108,7 @@
         </w:rPr>
         <w:t xml:space="preserve"> </w:t>
       </w:r>
+      <w:proofErr w:type="spellStart"/>
       <w:r>
         <w:rPr>
           <w:rFonts w:ascii="Times New Roman" w:hAnsi="Times New Roman" w:cs="Times New Roman"/>
@@ -894,8 +1117,53 @@
           <w:sz w:val="24"/>
           <w:szCs w:val="24"/>
         </w:rPr>
-        <w:t>JavaScript Object Notation</w:t>
-      </w:r>
+        <w:t>JavaScript</w:t>
+      </w:r>
+      <w:proofErr w:type="spellEnd"/>
+      <w:r>
+        <w:rPr>
+          <w:rFonts w:ascii="Times New Roman" w:hAnsi="Times New Roman" w:cs="Times New Roman"/>
+          <w:i/>
+          <w:iCs/>
+          <w:sz w:val="24"/>
+          <w:szCs w:val="24"/>
+        </w:rPr>
+        <w:t xml:space="preserve"> </w:t>
+      </w:r>
+      <w:proofErr w:type="spellStart"/>
+      <w:r>
+        <w:rPr>
+          <w:rFonts w:ascii="Times New Roman" w:hAnsi="Times New Roman" w:cs="Times New Roman"/>
+          <w:i/>
+          <w:iCs/>
+          <w:sz w:val="24"/>
+          <w:szCs w:val="24"/>
+        </w:rPr>
+        <w:t>Object</w:t>
+      </w:r>
+      <w:proofErr w:type="spellEnd"/>
+      <w:r>
+        <w:rPr>
+          <w:rFonts w:ascii="Times New Roman" w:hAnsi="Times New Roman" w:cs="Times New Roman"/>
+          <w:i/>
+          <w:iCs/>
+          <w:sz w:val="24"/>
+          <w:szCs w:val="24"/>
+        </w:rPr>
+        <w:t xml:space="preserve"> </w:t>
+      </w:r>
+      <w:proofErr w:type="spellStart"/>
+      <w:r>
+        <w:rPr>
+          <w:rFonts w:ascii="Times New Roman" w:hAnsi="Times New Roman" w:cs="Times New Roman"/>
+          <w:i/>
+          <w:iCs/>
+          <w:sz w:val="24"/>
+          <w:szCs w:val="24"/>
+        </w:rPr>
+        <w:t>Notation</w:t>
+      </w:r>
+      <w:proofErr w:type="spellEnd"/>
       <w:r>
         <w:rPr>
           <w:rFonts w:ascii="Times New Roman" w:hAnsi="Times New Roman" w:cs="Times New Roman"/>
@@ -918,8 +1186,18 @@
           <w:sz w:val="24"/>
           <w:szCs w:val="24"/>
         </w:rPr>
-        <w:t xml:space="preserve"> Notação de Objetos JavaScript</w:t>
-      </w:r>
+        <w:t xml:space="preserve"> Notação de Objetos </w:t>
+      </w:r>
+      <w:proofErr w:type="spellStart"/>
+      <w:r>
+        <w:rPr>
+          <w:rFonts w:ascii="Times New Roman" w:hAnsi="Times New Roman" w:cs="Times New Roman"/>
+          <w:sz w:val="24"/>
+          <w:szCs w:val="24"/>
+        </w:rPr>
+        <w:t>JavaScript</w:t>
+      </w:r>
+      <w:proofErr w:type="spellEnd"/>
       <w:r>
         <w:rPr>
           <w:rFonts w:ascii="Times New Roman" w:hAnsi="Times New Roman" w:cs="Times New Roman"/>
@@ -959,7 +1237,25 @@
           <w:sz w:val="24"/>
           <w:szCs w:val="24"/>
         </w:rPr>
-        <w:t xml:space="preserve">. O JSON é construído em duas estruturas: uma coleção de pares nome-valor, conhecido no C# como objeto ou estrutura; e uma lista ordenada de valores, caracterizado como lista, sequência ou vetor. No contexto atual, será amplamente utilizada na serialização de objetos, isto é, converter uma cadeia de texto em um objeto utilizado internamente pelo código, e desserialização de objetos que é o caminho </w:t>
+        <w:t xml:space="preserve">. O JSON é construído em duas estruturas: uma coleção de pares nome-valor, conhecido no C# como objeto ou estrutura; e uma lista ordenada de valores, caracterizado como lista, sequência ou vetor. No contexto atual, será amplamente utilizada na serialização de objetos, isto é, converter uma cadeia de texto em um objeto utilizado internamente pelo código, e </w:t>
+      </w:r>
+      <w:proofErr w:type="spellStart"/>
+      <w:r>
+        <w:rPr>
+          <w:rFonts w:ascii="Times New Roman" w:hAnsi="Times New Roman" w:cs="Times New Roman"/>
+          <w:sz w:val="24"/>
+          <w:szCs w:val="24"/>
+        </w:rPr>
+        <w:t>desserialização</w:t>
+      </w:r>
+      <w:proofErr w:type="spellEnd"/>
+      <w:r>
+        <w:rPr>
+          <w:rFonts w:ascii="Times New Roman" w:hAnsi="Times New Roman" w:cs="Times New Roman"/>
+          <w:sz w:val="24"/>
+          <w:szCs w:val="24"/>
+        </w:rPr>
+        <w:t xml:space="preserve"> de objetos que é o caminho </w:t>
       </w:r>
       <w:r>
         <w:rPr>
@@ -1184,71 +1480,7 @@
           <w:sz w:val="24"/>
           <w:szCs w:val="24"/>
         </w:rPr>
-        <w:t xml:space="preserve"> possibilitando que</w:t>
-      </w:r>
-      <w:r>
-        <w:rPr>
-          <w:rFonts w:ascii="Times New Roman" w:hAnsi="Times New Roman" w:cs="Times New Roman"/>
-          <w:sz w:val="24"/>
-          <w:szCs w:val="24"/>
-        </w:rPr>
-        <w:t xml:space="preserve"> as operação em uma API </w:t>
-      </w:r>
-      <w:r>
-        <w:rPr>
-          <w:rFonts w:ascii="Times New Roman" w:hAnsi="Times New Roman" w:cs="Times New Roman"/>
-          <w:sz w:val="24"/>
-          <w:szCs w:val="24"/>
-        </w:rPr>
-        <w:t>sejam</w:t>
-      </w:r>
-      <w:r>
-        <w:rPr>
-          <w:rFonts w:ascii="Times New Roman" w:hAnsi="Times New Roman" w:cs="Times New Roman"/>
-          <w:sz w:val="24"/>
-          <w:szCs w:val="24"/>
-        </w:rPr>
-        <w:t xml:space="preserve"> acessadas</w:t>
-      </w:r>
-      <w:r>
-        <w:rPr>
-          <w:rFonts w:ascii="Times New Roman" w:hAnsi="Times New Roman" w:cs="Times New Roman"/>
-          <w:sz w:val="24"/>
-          <w:szCs w:val="24"/>
-        </w:rPr>
-        <w:t xml:space="preserve">. Para efetuar essa requisição, é necessário definir dois parâmetros: o verbo HTTP definido pelo programador, que pode ser GET, para uma busca de dados, POST, para criar um dado, PUT, para atualizar algum dado, e DELETE, para excluir um dado; e o conjunto de dados da requisição passado pelo usuário. Este último pode </w:t>
-      </w:r>
-      <w:r>
-        <w:rPr>
-          <w:rFonts w:ascii="Times New Roman" w:hAnsi="Times New Roman" w:cs="Times New Roman"/>
-          <w:sz w:val="24"/>
-          <w:szCs w:val="24"/>
-        </w:rPr>
-        <w:t>preenchido</w:t>
-      </w:r>
-      <w:r>
-        <w:rPr>
-          <w:rFonts w:ascii="Times New Roman" w:hAnsi="Times New Roman" w:cs="Times New Roman"/>
-          <w:sz w:val="24"/>
-          <w:szCs w:val="24"/>
-        </w:rPr>
-        <w:t xml:space="preserve"> de</w:t>
-      </w:r>
-      <w:r>
-        <w:rPr>
-          <w:rFonts w:ascii="Times New Roman" w:hAnsi="Times New Roman" w:cs="Times New Roman"/>
-          <w:sz w:val="24"/>
-          <w:szCs w:val="24"/>
-        </w:rPr>
-        <w:t xml:space="preserve"> três maneiras diferentes</w:t>
-      </w:r>
-      <w:r>
-        <w:rPr>
-          <w:rFonts w:ascii="Times New Roman" w:hAnsi="Times New Roman" w:cs="Times New Roman"/>
-          <w:sz w:val="24"/>
-          <w:szCs w:val="24"/>
-        </w:rPr>
-        <w:t xml:space="preserve">: na URL, escrita juntamente à </w:t>
+        <w:t xml:space="preserve"> possibilitando que as operação em uma API sejam acessadas. Para efetuar essa requisição, é necessário definir dois parâmetros: o verbo HTTP definido pelo programador, que pode ser GET, para uma busca de dados, POST, para criar um dado, PUT, para atualizar algum dado, e DELETE, para excluir um dado; e o conjunto de dados da requisição passado pelo usuário. Este último pode preenchido de três maneiras diferentes: na URL, escrita juntamente à </w:t>
       </w:r>
       <w:r>
         <w:rPr>
@@ -1258,6 +1490,7 @@
         </w:rPr>
         <w:t xml:space="preserve">rota do </w:t>
       </w:r>
+      <w:proofErr w:type="spellStart"/>
       <w:r>
         <w:rPr>
           <w:rFonts w:ascii="Times New Roman" w:hAnsi="Times New Roman" w:cs="Times New Roman"/>
@@ -1268,6 +1501,7 @@
         </w:rPr>
         <w:t>enpoint</w:t>
       </w:r>
+      <w:proofErr w:type="spellEnd"/>
       <w:r>
         <w:rPr>
           <w:rFonts w:ascii="Times New Roman" w:hAnsi="Times New Roman" w:cs="Times New Roman"/>
@@ -1674,8 +1908,20 @@
           <w:sz w:val="24"/>
           <w:szCs w:val="24"/>
         </w:rPr>
-        <w:t>open source</w:t>
-      </w:r>
+        <w:t xml:space="preserve">open </w:t>
+      </w:r>
+      <w:proofErr w:type="spellStart"/>
+      <w:r>
+        <w:rPr>
+          <w:rFonts w:ascii="Times New Roman" w:hAnsi="Times New Roman" w:cs="Times New Roman"/>
+          <w:i/>
+          <w:iCs/>
+          <w:sz w:val="24"/>
+          <w:szCs w:val="24"/>
+        </w:rPr>
+        <w:t>source</w:t>
+      </w:r>
+      <w:proofErr w:type="spellEnd"/>
       <w:r>
         <w:rPr>
           <w:rFonts w:ascii="Times New Roman" w:hAnsi="Times New Roman" w:cs="Times New Roman"/>
@@ -1790,7 +2036,15 @@
           <w:sz w:val="24"/>
           <w:szCs w:val="24"/>
         </w:rPr>
-        <w:t>COLOCAR AQUI UMA IMAGEM DO SWAGGER DA API DEPOIS DE TER AS DOCUMENTAÇÕES NELA</w:t>
+        <w:t>COLOCAR AQUI UMA IMAGEM DO SWAGGER DA API DEPOIS DE TER AS DOCUMENTAÇÕES NEL</w:t>
+      </w:r>
+      <w:r>
+        <w:rPr>
+          <w:rFonts w:ascii="Times New Roman" w:hAnsi="Times New Roman" w:cs="Times New Roman"/>
+          <w:sz w:val="24"/>
+          <w:szCs w:val="24"/>
+        </w:rPr>
+        <w:t>E</w:t>
       </w:r>
     </w:p>
     <w:p>
@@ -1870,6 +2124,7 @@
         </w:rPr>
         <w:t xml:space="preserve">Além disso, este recurso permite expor ao usuário a resposta detalhada da operação, que nada mais é do que uma cópia da estrutura da classe cuja responsabilidade única é conter essas informações, no caso deste estudo, todas as classes de resposta possuem a mesma estrutura com as seguintes propriedades: </w:t>
       </w:r>
+      <w:proofErr w:type="spellStart"/>
       <w:r>
         <w:rPr>
           <w:rFonts w:ascii="Times New Roman" w:hAnsi="Times New Roman" w:cs="Times New Roman"/>
@@ -1880,14 +2135,34 @@
         </w:rPr>
         <w:t>Success</w:t>
       </w:r>
-      <w:r>
-        <w:rPr>
-          <w:rFonts w:ascii="Times New Roman" w:hAnsi="Times New Roman" w:cs="Times New Roman"/>
-          <w:sz w:val="24"/>
-          <w:szCs w:val="24"/>
-        </w:rPr>
-        <w:t xml:space="preserve">, que é do tipo booleano, ou seja, pode ser verdadeiro, quando a operação executar corretamente, e falso, caso falhe; HttpStatusCode, que contém o status HTTP da operação; </w:t>
-      </w:r>
+      <w:proofErr w:type="spellEnd"/>
+      <w:r>
+        <w:rPr>
+          <w:rFonts w:ascii="Times New Roman" w:hAnsi="Times New Roman" w:cs="Times New Roman"/>
+          <w:sz w:val="24"/>
+          <w:szCs w:val="24"/>
+        </w:rPr>
+        <w:t xml:space="preserve">, que é do tipo booleano, ou seja, pode ser verdadeiro, quando a operação executar corretamente, e falso, caso falhe; </w:t>
+      </w:r>
+      <w:proofErr w:type="spellStart"/>
+      <w:r>
+        <w:rPr>
+          <w:rFonts w:ascii="Times New Roman" w:hAnsi="Times New Roman" w:cs="Times New Roman"/>
+          <w:sz w:val="24"/>
+          <w:szCs w:val="24"/>
+        </w:rPr>
+        <w:t>HttpStatusCode</w:t>
+      </w:r>
+      <w:proofErr w:type="spellEnd"/>
+      <w:r>
+        <w:rPr>
+          <w:rFonts w:ascii="Times New Roman" w:hAnsi="Times New Roman" w:cs="Times New Roman"/>
+          <w:sz w:val="24"/>
+          <w:szCs w:val="24"/>
+        </w:rPr>
+        <w:t xml:space="preserve">, que contém o status HTTP da operação; </w:t>
+      </w:r>
+      <w:proofErr w:type="spellStart"/>
       <w:r>
         <w:rPr>
           <w:rFonts w:ascii="Times New Roman" w:hAnsi="Times New Roman" w:cs="Times New Roman"/>
@@ -1898,6 +2173,7 @@
         </w:rPr>
         <w:t>Errors</w:t>
       </w:r>
+      <w:proofErr w:type="spellEnd"/>
       <w:r>
         <w:rPr>
           <w:rFonts w:ascii="Times New Roman" w:hAnsi="Times New Roman" w:cs="Times New Roman"/>
@@ -1951,7 +2227,25 @@
           <w:sz w:val="24"/>
           <w:szCs w:val="24"/>
         </w:rPr>
-        <w:t xml:space="preserve">Devido a sua grande gama de informações, vale informar que somente alguns status HTTP foram utilizados neste estudo, já que este pode informar diversos acontecimentos com a API, conforme demonstrado pela empresa Runscope [16] em seu site dedicado a isso. Os valores utilizados serão descritos abaixo na tabela </w:t>
+        <w:t xml:space="preserve">Devido a sua grande gama de informações, vale informar que somente alguns status HTTP foram utilizados neste estudo, já que este pode informar diversos acontecimentos com a API, conforme demonstrado pela empresa </w:t>
+      </w:r>
+      <w:proofErr w:type="spellStart"/>
+      <w:r>
+        <w:rPr>
+          <w:rFonts w:ascii="Times New Roman" w:hAnsi="Times New Roman" w:cs="Times New Roman"/>
+          <w:sz w:val="24"/>
+          <w:szCs w:val="24"/>
+        </w:rPr>
+        <w:t>Runscope</w:t>
+      </w:r>
+      <w:proofErr w:type="spellEnd"/>
+      <w:r>
+        <w:rPr>
+          <w:rFonts w:ascii="Times New Roman" w:hAnsi="Times New Roman" w:cs="Times New Roman"/>
+          <w:sz w:val="24"/>
+          <w:szCs w:val="24"/>
+        </w:rPr>
+        <w:t xml:space="preserve"> [16] em seu site dedicado a isso. Os valores utilizados serão descritos abaixo na tabela </w:t>
       </w:r>
       <w:r>
         <w:rPr>
@@ -2220,6 +2514,7 @@
                 <w:szCs w:val="24"/>
               </w:rPr>
             </w:pPr>
+            <w:proofErr w:type="spellStart"/>
             <w:r>
               <w:rPr>
                 <w:rFonts w:ascii="Times New Roman" w:hAnsi="Times New Roman" w:cs="Times New Roman"/>
@@ -2228,6 +2523,7 @@
               </w:rPr>
               <w:t>Created</w:t>
             </w:r>
+            <w:proofErr w:type="spellEnd"/>
           </w:p>
         </w:tc>
         <w:tc>
@@ -2314,6 +2610,7 @@
                 <w:szCs w:val="24"/>
               </w:rPr>
             </w:pPr>
+            <w:proofErr w:type="spellStart"/>
             <w:r>
               <w:rPr>
                 <w:rFonts w:ascii="Times New Roman" w:hAnsi="Times New Roman" w:cs="Times New Roman"/>
@@ -2322,6 +2619,7 @@
               </w:rPr>
               <w:t>Accepted</w:t>
             </w:r>
+            <w:proofErr w:type="spellEnd"/>
           </w:p>
         </w:tc>
         <w:tc>
@@ -2408,14 +2706,34 @@
                 <w:szCs w:val="24"/>
               </w:rPr>
             </w:pPr>
+            <w:proofErr w:type="spellStart"/>
             <w:r>
               <w:rPr>
                 <w:rFonts w:ascii="Times New Roman" w:hAnsi="Times New Roman" w:cs="Times New Roman"/>
                 <w:sz w:val="24"/>
                 <w:szCs w:val="24"/>
               </w:rPr>
-              <w:t>Bad Request</w:t>
+              <w:t>Bad</w:t>
             </w:r>
+            <w:proofErr w:type="spellEnd"/>
+            <w:r>
+              <w:rPr>
+                <w:rFonts w:ascii="Times New Roman" w:hAnsi="Times New Roman" w:cs="Times New Roman"/>
+                <w:sz w:val="24"/>
+                <w:szCs w:val="24"/>
+              </w:rPr>
+              <w:t xml:space="preserve"> </w:t>
+            </w:r>
+            <w:proofErr w:type="spellStart"/>
+            <w:r>
+              <w:rPr>
+                <w:rFonts w:ascii="Times New Roman" w:hAnsi="Times New Roman" w:cs="Times New Roman"/>
+                <w:sz w:val="24"/>
+                <w:szCs w:val="24"/>
+              </w:rPr>
+              <w:t>Request</w:t>
+            </w:r>
+            <w:proofErr w:type="spellEnd"/>
           </w:p>
         </w:tc>
         <w:tc>
@@ -2518,6 +2836,7 @@
                 <w:szCs w:val="24"/>
               </w:rPr>
             </w:pPr>
+            <w:proofErr w:type="spellStart"/>
             <w:r>
               <w:rPr>
                 <w:rFonts w:ascii="Times New Roman" w:hAnsi="Times New Roman" w:cs="Times New Roman"/>
@@ -2526,6 +2845,7 @@
               </w:rPr>
               <w:t>Unauthorized</w:t>
             </w:r>
+            <w:proofErr w:type="spellEnd"/>
           </w:p>
         </w:tc>
         <w:tc>
@@ -2630,14 +2950,34 @@
                 <w:szCs w:val="24"/>
               </w:rPr>
             </w:pPr>
+            <w:proofErr w:type="spellStart"/>
             <w:r>
               <w:rPr>
                 <w:rFonts w:ascii="Times New Roman" w:hAnsi="Times New Roman" w:cs="Times New Roman"/>
                 <w:sz w:val="24"/>
                 <w:szCs w:val="24"/>
               </w:rPr>
-              <w:t>Not found</w:t>
+              <w:t>Not</w:t>
             </w:r>
+            <w:proofErr w:type="spellEnd"/>
+            <w:r>
+              <w:rPr>
+                <w:rFonts w:ascii="Times New Roman" w:hAnsi="Times New Roman" w:cs="Times New Roman"/>
+                <w:sz w:val="24"/>
+                <w:szCs w:val="24"/>
+              </w:rPr>
+              <w:t xml:space="preserve"> </w:t>
+            </w:r>
+            <w:proofErr w:type="spellStart"/>
+            <w:r>
+              <w:rPr>
+                <w:rFonts w:ascii="Times New Roman" w:hAnsi="Times New Roman" w:cs="Times New Roman"/>
+                <w:sz w:val="24"/>
+                <w:szCs w:val="24"/>
+              </w:rPr>
+              <w:t>found</w:t>
+            </w:r>
+            <w:proofErr w:type="spellEnd"/>
           </w:p>
         </w:tc>
         <w:tc>
@@ -2724,14 +3064,34 @@
                 <w:szCs w:val="24"/>
               </w:rPr>
             </w:pPr>
+            <w:proofErr w:type="spellStart"/>
             <w:r>
               <w:rPr>
                 <w:rFonts w:ascii="Times New Roman" w:hAnsi="Times New Roman" w:cs="Times New Roman"/>
                 <w:sz w:val="24"/>
                 <w:szCs w:val="24"/>
               </w:rPr>
-              <w:t>Internal Server Error</w:t>
+              <w:t>Internal</w:t>
             </w:r>
+            <w:proofErr w:type="spellEnd"/>
+            <w:r>
+              <w:rPr>
+                <w:rFonts w:ascii="Times New Roman" w:hAnsi="Times New Roman" w:cs="Times New Roman"/>
+                <w:sz w:val="24"/>
+                <w:szCs w:val="24"/>
+              </w:rPr>
+              <w:t xml:space="preserve"> Server </w:t>
+            </w:r>
+            <w:proofErr w:type="spellStart"/>
+            <w:r>
+              <w:rPr>
+                <w:rFonts w:ascii="Times New Roman" w:hAnsi="Times New Roman" w:cs="Times New Roman"/>
+                <w:sz w:val="24"/>
+                <w:szCs w:val="24"/>
+              </w:rPr>
+              <w:t>Error</w:t>
+            </w:r>
+            <w:proofErr w:type="spellEnd"/>
           </w:p>
         </w:tc>
         <w:tc>
@@ -2818,14 +3178,34 @@
                 <w:szCs w:val="24"/>
               </w:rPr>
             </w:pPr>
+            <w:proofErr w:type="spellStart"/>
             <w:r>
               <w:rPr>
                 <w:rFonts w:ascii="Times New Roman" w:hAnsi="Times New Roman" w:cs="Times New Roman"/>
                 <w:sz w:val="24"/>
                 <w:szCs w:val="24"/>
               </w:rPr>
-              <w:t>Not Implemented</w:t>
+              <w:t>Not</w:t>
             </w:r>
+            <w:proofErr w:type="spellEnd"/>
+            <w:r>
+              <w:rPr>
+                <w:rFonts w:ascii="Times New Roman" w:hAnsi="Times New Roman" w:cs="Times New Roman"/>
+                <w:sz w:val="24"/>
+                <w:szCs w:val="24"/>
+              </w:rPr>
+              <w:t xml:space="preserve"> </w:t>
+            </w:r>
+            <w:proofErr w:type="spellStart"/>
+            <w:r>
+              <w:rPr>
+                <w:rFonts w:ascii="Times New Roman" w:hAnsi="Times New Roman" w:cs="Times New Roman"/>
+                <w:sz w:val="24"/>
+                <w:szCs w:val="24"/>
+              </w:rPr>
+              <w:t>Implemented</w:t>
+            </w:r>
+            <w:proofErr w:type="spellEnd"/>
           </w:p>
         </w:tc>
         <w:tc>
@@ -2930,15 +3310,7 @@
           <w:sz w:val="24"/>
           <w:szCs w:val="24"/>
         </w:rPr>
-        <w:t>ASP.NET</w:t>
-      </w:r>
-      <w:r>
-        <w:rPr>
-          <w:rFonts w:ascii="Times New Roman" w:hAnsi="Times New Roman" w:cs="Times New Roman"/>
-          <w:sz w:val="24"/>
-          <w:szCs w:val="24"/>
-        </w:rPr>
-        <w:t xml:space="preserve"> é uma plataforma da Microsoft criada para desenvolvimento WEB e a sigla MVC vem de </w:t>
+        <w:t xml:space="preserve">ASP.NET é uma plataforma da Microsoft criada para desenvolvimento WEB e a sigla MVC vem de </w:t>
       </w:r>
       <w:r>
         <w:rPr>
@@ -2948,16 +3320,9 @@
           <w:sz w:val="24"/>
           <w:szCs w:val="24"/>
         </w:rPr>
-        <w:t>Model View Controller</w:t>
-      </w:r>
-      <w:r>
-        <w:rPr>
-          <w:rFonts w:ascii="Times New Roman" w:hAnsi="Times New Roman" w:cs="Times New Roman"/>
-          <w:sz w:val="24"/>
-          <w:szCs w:val="24"/>
-        </w:rPr>
-        <w:t xml:space="preserve">, sendo este conjunto responsável pela apresentação da aplicação, visando criar um código que não possua conexão forte entre as partes, pois facilita a manutenção e adição de funcionalidades. Dentro deste padrão, há três componentes principais: </w:t>
-      </w:r>
+        <w:t xml:space="preserve">Model </w:t>
+      </w:r>
+      <w:proofErr w:type="spellStart"/>
       <w:r>
         <w:rPr>
           <w:rFonts w:ascii="Times New Roman" w:hAnsi="Times New Roman" w:cs="Times New Roman"/>
@@ -2966,24 +3331,9 @@
           <w:sz w:val="24"/>
           <w:szCs w:val="24"/>
         </w:rPr>
-        <w:t>model</w:t>
-      </w:r>
-      <w:r>
-        <w:rPr>
-          <w:rFonts w:ascii="Times New Roman" w:hAnsi="Times New Roman" w:cs="Times New Roman"/>
-          <w:sz w:val="24"/>
-          <w:szCs w:val="24"/>
-        </w:rPr>
-        <w:t>, responsável por representar a entidade da lógica de negócio da aplicação, ou seja, a operação</w:t>
-      </w:r>
-      <w:r>
-        <w:rPr>
-          <w:rFonts w:ascii="Times New Roman" w:hAnsi="Times New Roman" w:cs="Times New Roman"/>
-          <w:sz w:val="24"/>
-          <w:szCs w:val="24"/>
-        </w:rPr>
-        <w:t xml:space="preserve">; </w:t>
-      </w:r>
+        <w:t>View</w:t>
+      </w:r>
+      <w:proofErr w:type="spellEnd"/>
       <w:r>
         <w:rPr>
           <w:rFonts w:ascii="Times New Roman" w:hAnsi="Times New Roman" w:cs="Times New Roman"/>
@@ -2992,16 +3342,9 @@
           <w:sz w:val="24"/>
           <w:szCs w:val="24"/>
         </w:rPr>
-        <w:t>view</w:t>
-      </w:r>
-      <w:r>
-        <w:rPr>
-          <w:rFonts w:ascii="Times New Roman" w:hAnsi="Times New Roman" w:cs="Times New Roman"/>
-          <w:sz w:val="24"/>
-          <w:szCs w:val="24"/>
-        </w:rPr>
-        <w:t xml:space="preserve">, responsável por apresentar uma interface para o usuário, que neste caso estará em conjunto com o Swagger; e </w:t>
-      </w:r>
+        <w:t xml:space="preserve"> </w:t>
+      </w:r>
+      <w:proofErr w:type="spellStart"/>
       <w:r>
         <w:rPr>
           <w:rFonts w:ascii="Times New Roman" w:hAnsi="Times New Roman" w:cs="Times New Roman"/>
@@ -3010,15 +3353,16 @@
           <w:sz w:val="24"/>
           <w:szCs w:val="24"/>
         </w:rPr>
-        <w:t>controller</w:t>
-      </w:r>
-      <w:r>
-        <w:rPr>
-          <w:rFonts w:ascii="Times New Roman" w:hAnsi="Times New Roman" w:cs="Times New Roman"/>
-          <w:sz w:val="24"/>
-          <w:szCs w:val="24"/>
-        </w:rPr>
-        <w:t xml:space="preserve">, que é responsável pelo controle dos elementos, propiciando uma ligação entre eles. Um exemplo de código escrito no </w:t>
+        <w:t>Controller</w:t>
+      </w:r>
+      <w:proofErr w:type="spellEnd"/>
+      <w:r>
+        <w:rPr>
+          <w:rFonts w:ascii="Times New Roman" w:hAnsi="Times New Roman" w:cs="Times New Roman"/>
+          <w:sz w:val="24"/>
+          <w:szCs w:val="24"/>
+        </w:rPr>
+        <w:t xml:space="preserve">, sendo este conjunto responsável pela apresentação da aplicação, visando criar um código que não possua conexão forte entre as partes, pois facilita a manutenção e adição de funcionalidades. Dentro deste padrão, há três componentes principais: </w:t>
       </w:r>
       <w:r>
         <w:rPr>
@@ -3028,8 +3372,76 @@
           <w:sz w:val="24"/>
           <w:szCs w:val="24"/>
         </w:rPr>
+        <w:t>model</w:t>
+      </w:r>
+      <w:r>
+        <w:rPr>
+          <w:rFonts w:ascii="Times New Roman" w:hAnsi="Times New Roman" w:cs="Times New Roman"/>
+          <w:sz w:val="24"/>
+          <w:szCs w:val="24"/>
+        </w:rPr>
+        <w:t>, responsável por representar a entidade da lógica de negócio da aplicação, ou seja, a operação</w:t>
+      </w:r>
+      <w:r>
+        <w:rPr>
+          <w:rFonts w:ascii="Times New Roman" w:hAnsi="Times New Roman" w:cs="Times New Roman"/>
+          <w:sz w:val="24"/>
+          <w:szCs w:val="24"/>
+        </w:rPr>
+        <w:t xml:space="preserve">; </w:t>
+      </w:r>
+      <w:proofErr w:type="spellStart"/>
+      <w:r>
+        <w:rPr>
+          <w:rFonts w:ascii="Times New Roman" w:hAnsi="Times New Roman" w:cs="Times New Roman"/>
+          <w:i/>
+          <w:iCs/>
+          <w:sz w:val="24"/>
+          <w:szCs w:val="24"/>
+        </w:rPr>
+        <w:t>view</w:t>
+      </w:r>
+      <w:proofErr w:type="spellEnd"/>
+      <w:r>
+        <w:rPr>
+          <w:rFonts w:ascii="Times New Roman" w:hAnsi="Times New Roman" w:cs="Times New Roman"/>
+          <w:sz w:val="24"/>
+          <w:szCs w:val="24"/>
+        </w:rPr>
+        <w:t xml:space="preserve">, responsável por apresentar uma interface para o usuário, que neste caso estará em conjunto com o Swagger; e </w:t>
+      </w:r>
+      <w:proofErr w:type="spellStart"/>
+      <w:r>
+        <w:rPr>
+          <w:rFonts w:ascii="Times New Roman" w:hAnsi="Times New Roman" w:cs="Times New Roman"/>
+          <w:i/>
+          <w:iCs/>
+          <w:sz w:val="24"/>
+          <w:szCs w:val="24"/>
+        </w:rPr>
         <w:t>controller</w:t>
       </w:r>
+      <w:proofErr w:type="spellEnd"/>
+      <w:r>
+        <w:rPr>
+          <w:rFonts w:ascii="Times New Roman" w:hAnsi="Times New Roman" w:cs="Times New Roman"/>
+          <w:sz w:val="24"/>
+          <w:szCs w:val="24"/>
+        </w:rPr>
+        <w:t xml:space="preserve">, que é responsável pelo controle dos elementos, propiciando uma ligação entre eles. Um exemplo de código escrito no </w:t>
+      </w:r>
+      <w:proofErr w:type="spellStart"/>
+      <w:r>
+        <w:rPr>
+          <w:rFonts w:ascii="Times New Roman" w:hAnsi="Times New Roman" w:cs="Times New Roman"/>
+          <w:i/>
+          <w:iCs/>
+          <w:sz w:val="24"/>
+          <w:szCs w:val="24"/>
+        </w:rPr>
+        <w:t>controller</w:t>
+      </w:r>
+      <w:proofErr w:type="spellEnd"/>
       <w:r>
         <w:rPr>
           <w:rFonts w:ascii="Times New Roman" w:hAnsi="Times New Roman" w:cs="Times New Roman"/>
@@ -3062,23 +3474,7 @@
           <w:sz w:val="24"/>
           <w:szCs w:val="24"/>
         </w:rPr>
-        <w:t xml:space="preserve">, estando destaca em vermelho </w:t>
-      </w:r>
-      <w:r>
-        <w:rPr>
-          <w:rFonts w:ascii="Times New Roman" w:hAnsi="Times New Roman" w:cs="Times New Roman"/>
-          <w:sz w:val="24"/>
-          <w:szCs w:val="24"/>
-        </w:rPr>
-        <w:t>a parte</w:t>
-      </w:r>
-      <w:r>
-        <w:rPr>
-          <w:rFonts w:ascii="Times New Roman" w:hAnsi="Times New Roman" w:cs="Times New Roman"/>
-          <w:sz w:val="24"/>
-          <w:szCs w:val="24"/>
-        </w:rPr>
-        <w:t xml:space="preserve"> que representa a operação e em azul a parte que representa os dados de entrada passados pelo usuário através do Swagger.</w:t>
+        <w:t>, estando destaca em vermelho a parte que representa a operação e em azul a parte que representa os dados de entrada passados pelo usuário através do Swagger.</w:t>
       </w:r>
     </w:p>
     <w:p>
@@ -3181,6 +3577,7 @@
         </w:rPr>
         <w:t xml:space="preserve"> – Exemplo de código presente no </w:t>
       </w:r>
+      <w:proofErr w:type="spellStart"/>
       <w:r>
         <w:rPr>
           <w:rFonts w:ascii="Times New Roman" w:hAnsi="Times New Roman" w:cs="Times New Roman"/>
@@ -3191,6 +3588,7 @@
         </w:rPr>
         <w:t>controller</w:t>
       </w:r>
+      <w:proofErr w:type="spellEnd"/>
     </w:p>
     <w:p>
       <w:pPr>
@@ -3220,8 +3618,224 @@
           <w:sz w:val="24"/>
           <w:szCs w:val="24"/>
         </w:rPr>
-        <w:t>EXPLICAR COMO FUNCIONA O FLUXO CONVENCIONAL DA OPERAÇÃO</w:t>
-      </w:r>
+        <w:t xml:space="preserve">Com o objetivo de simplificar e padronizar o código, foi desenvolvido um conjunto de classes que serviriam de base para todas as operações, de modo que cada operação da API só precisaria implementar seus parâmetros e lógicas específicas, evitando repetições de código. Dessa forma, todas as operações seguiriam o mesmo fluxograma apresentado na figura </w:t>
+      </w:r>
+      <w:r>
+        <w:rPr>
+          <w:rFonts w:ascii="Times New Roman" w:hAnsi="Times New Roman" w:cs="Times New Roman"/>
+          <w:color w:val="FF0000"/>
+          <w:sz w:val="24"/>
+          <w:szCs w:val="24"/>
+        </w:rPr>
+        <w:t>1.5</w:t>
+      </w:r>
+      <w:r>
+        <w:rPr>
+          <w:rFonts w:ascii="Times New Roman" w:hAnsi="Times New Roman" w:cs="Times New Roman"/>
+          <w:sz w:val="24"/>
+          <w:szCs w:val="24"/>
+        </w:rPr>
+        <w:t xml:space="preserve">, em que, após </w:t>
+      </w:r>
+      <w:r>
+        <w:rPr>
+          <w:rFonts w:ascii="Times New Roman" w:hAnsi="Times New Roman" w:cs="Times New Roman"/>
+          <w:sz w:val="24"/>
+          <w:szCs w:val="24"/>
+        </w:rPr>
+        <w:t xml:space="preserve">a entrada </w:t>
+      </w:r>
+      <w:r>
+        <w:rPr>
+          <w:rFonts w:ascii="Times New Roman" w:hAnsi="Times New Roman" w:cs="Times New Roman"/>
+          <w:sz w:val="24"/>
+          <w:szCs w:val="24"/>
+        </w:rPr>
+        <w:t xml:space="preserve">dos dados a partir do Swagger, esses são validados no método </w:t>
+      </w:r>
+      <w:proofErr w:type="spellStart"/>
+      <w:r>
+        <w:rPr>
+          <w:rFonts w:ascii="Times New Roman" w:hAnsi="Times New Roman" w:cs="Times New Roman"/>
+          <w:i/>
+          <w:iCs/>
+          <w:sz w:val="24"/>
+          <w:szCs w:val="24"/>
+        </w:rPr>
+        <w:t>Valida</w:t>
+      </w:r>
+      <w:r>
+        <w:rPr>
+          <w:rFonts w:ascii="Times New Roman" w:hAnsi="Times New Roman" w:cs="Times New Roman"/>
+          <w:i/>
+          <w:iCs/>
+          <w:sz w:val="24"/>
+          <w:szCs w:val="24"/>
+        </w:rPr>
+        <w:t>te</w:t>
+      </w:r>
+      <w:r>
+        <w:rPr>
+          <w:rFonts w:ascii="Times New Roman" w:hAnsi="Times New Roman" w:cs="Times New Roman"/>
+          <w:i/>
+          <w:iCs/>
+          <w:sz w:val="24"/>
+          <w:szCs w:val="24"/>
+        </w:rPr>
+        <w:t>OperationAsync</w:t>
+      </w:r>
+      <w:proofErr w:type="spellEnd"/>
+      <w:r>
+        <w:rPr>
+          <w:rFonts w:ascii="Times New Roman" w:hAnsi="Times New Roman" w:cs="Times New Roman"/>
+          <w:sz w:val="24"/>
+          <w:szCs w:val="24"/>
+        </w:rPr>
+        <w:t xml:space="preserve">, caso sejam válidos, segue para o método </w:t>
+      </w:r>
+      <w:proofErr w:type="spellStart"/>
+      <w:r>
+        <w:rPr>
+          <w:rFonts w:ascii="Times New Roman" w:hAnsi="Times New Roman" w:cs="Times New Roman"/>
+          <w:i/>
+          <w:iCs/>
+          <w:sz w:val="24"/>
+          <w:szCs w:val="24"/>
+        </w:rPr>
+        <w:t>ProcessOperationAsync</w:t>
+      </w:r>
+      <w:proofErr w:type="spellEnd"/>
+      <w:r>
+        <w:rPr>
+          <w:rFonts w:ascii="Times New Roman" w:hAnsi="Times New Roman" w:cs="Times New Roman"/>
+          <w:sz w:val="24"/>
+          <w:szCs w:val="24"/>
+        </w:rPr>
+        <w:t>, onde a operação será de fato executada e, caso não sejam, encerra o processo retornando mensagens de erro e status HTTP 400.</w:t>
+      </w:r>
+      <w:r>
+        <w:rPr>
+          <w:rFonts w:ascii="Times New Roman" w:hAnsi="Times New Roman" w:cs="Times New Roman"/>
+          <w:sz w:val="24"/>
+          <w:szCs w:val="24"/>
+        </w:rPr>
+        <w:t xml:space="preserve"> Além disso, </w:t>
+      </w:r>
+      <w:r>
+        <w:rPr>
+          <w:rFonts w:ascii="Times New Roman" w:hAnsi="Times New Roman" w:cs="Times New Roman"/>
+          <w:sz w:val="24"/>
+          <w:szCs w:val="24"/>
+        </w:rPr>
+        <w:t xml:space="preserve">foram criados contratos específicos que </w:t>
+      </w:r>
+      <w:r>
+        <w:rPr>
+          <w:rFonts w:ascii="Times New Roman" w:hAnsi="Times New Roman" w:cs="Times New Roman"/>
+          <w:sz w:val="24"/>
+          <w:szCs w:val="24"/>
+        </w:rPr>
+        <w:lastRenderedPageBreak/>
+        <w:t xml:space="preserve">serviriam como base para os demais. </w:t>
+      </w:r>
+      <w:r>
+        <w:rPr>
+          <w:rFonts w:ascii="Times New Roman" w:hAnsi="Times New Roman" w:cs="Times New Roman"/>
+          <w:sz w:val="24"/>
+          <w:szCs w:val="24"/>
+        </w:rPr>
+        <w:t xml:space="preserve">Entende-se como contratos as classes </w:t>
+      </w:r>
+      <w:r>
+        <w:rPr>
+          <w:rFonts w:ascii="Times New Roman" w:hAnsi="Times New Roman" w:cs="Times New Roman"/>
+          <w:sz w:val="24"/>
+          <w:szCs w:val="24"/>
+        </w:rPr>
+        <w:t xml:space="preserve">que </w:t>
+      </w:r>
+      <w:r>
+        <w:rPr>
+          <w:rFonts w:ascii="Times New Roman" w:hAnsi="Times New Roman" w:cs="Times New Roman"/>
+          <w:sz w:val="24"/>
+          <w:szCs w:val="24"/>
+        </w:rPr>
+        <w:t>cont</w:t>
+      </w:r>
+      <w:r>
+        <w:rPr>
+          <w:rFonts w:ascii="Times New Roman" w:hAnsi="Times New Roman" w:cs="Times New Roman"/>
+          <w:sz w:val="24"/>
+          <w:szCs w:val="24"/>
+        </w:rPr>
+        <w:t>êm</w:t>
+      </w:r>
+      <w:r>
+        <w:rPr>
+          <w:rFonts w:ascii="Times New Roman" w:hAnsi="Times New Roman" w:cs="Times New Roman"/>
+          <w:sz w:val="24"/>
+          <w:szCs w:val="24"/>
+        </w:rPr>
+        <w:t xml:space="preserve"> os dados da requisição e a resposta e seus dados principais de uma determinada operação</w:t>
+      </w:r>
+      <w:r>
+        <w:rPr>
+          <w:rFonts w:ascii="Times New Roman" w:hAnsi="Times New Roman" w:cs="Times New Roman"/>
+          <w:sz w:val="24"/>
+          <w:szCs w:val="24"/>
+        </w:rPr>
+        <w:t xml:space="preserve">, sendo, para o presente trabalho, as classes com os sufixos </w:t>
+      </w:r>
+      <w:proofErr w:type="spellStart"/>
+      <w:r>
+        <w:rPr>
+          <w:rFonts w:ascii="Times New Roman" w:hAnsi="Times New Roman" w:cs="Times New Roman"/>
+          <w:i/>
+          <w:iCs/>
+          <w:sz w:val="24"/>
+          <w:szCs w:val="24"/>
+        </w:rPr>
+        <w:t>Request</w:t>
+      </w:r>
+      <w:proofErr w:type="spellEnd"/>
+      <w:r>
+        <w:rPr>
+          <w:rFonts w:ascii="Times New Roman" w:hAnsi="Times New Roman" w:cs="Times New Roman"/>
+          <w:sz w:val="24"/>
+          <w:szCs w:val="24"/>
+        </w:rPr>
+        <w:t xml:space="preserve">, </w:t>
+      </w:r>
+      <w:r>
+        <w:rPr>
+          <w:rFonts w:ascii="Times New Roman" w:hAnsi="Times New Roman" w:cs="Times New Roman"/>
+          <w:i/>
+          <w:iCs/>
+          <w:sz w:val="24"/>
+          <w:szCs w:val="24"/>
+        </w:rPr>
+        <w:t>Response</w:t>
+      </w:r>
+      <w:r>
+        <w:rPr>
+          <w:rFonts w:ascii="Times New Roman" w:hAnsi="Times New Roman" w:cs="Times New Roman"/>
+          <w:sz w:val="24"/>
+          <w:szCs w:val="24"/>
+        </w:rPr>
+        <w:t xml:space="preserve"> e </w:t>
+      </w:r>
+      <w:proofErr w:type="spellStart"/>
+      <w:r>
+        <w:rPr>
+          <w:rFonts w:ascii="Times New Roman" w:hAnsi="Times New Roman" w:cs="Times New Roman"/>
+          <w:i/>
+          <w:iCs/>
+          <w:sz w:val="24"/>
+          <w:szCs w:val="24"/>
+        </w:rPr>
+        <w:t>ResponseData</w:t>
+      </w:r>
+      <w:proofErr w:type="spellEnd"/>
       <w:r>
         <w:rPr>
           <w:rFonts w:ascii="Times New Roman" w:hAnsi="Times New Roman" w:cs="Times New Roman"/>
@@ -3234,7 +3848,7 @@
     <w:p>
       <w:pPr>
         <w:spacing w:after="0" w:line="360" w:lineRule="auto"/>
-        <w:ind w:firstLine="709"/>
+        <w:ind w:firstLine="708"/>
         <w:jc w:val="both"/>
         <w:rPr>
           <w:rFonts w:ascii="Times New Roman" w:hAnsi="Times New Roman" w:cs="Times New Roman"/>
@@ -3242,21 +3856,107 @@
           <w:szCs w:val="24"/>
         </w:rPr>
       </w:pPr>
-      <w:r>
-        <w:rPr>
-          <w:rFonts w:ascii="Times New Roman" w:hAnsi="Times New Roman" w:cs="Times New Roman"/>
-          <w:sz w:val="24"/>
-          <w:szCs w:val="24"/>
-        </w:rPr>
-        <w:t xml:space="preserve">Com o objetivo de tornar a aplicação </w:t>
-      </w:r>
-      <w:r>
-        <w:rPr>
-          <w:rFonts w:ascii="Times New Roman" w:hAnsi="Times New Roman" w:cs="Times New Roman"/>
-          <w:sz w:val="24"/>
-          <w:szCs w:val="24"/>
-        </w:rPr>
-        <w:t>mais otimizada e rápida, foi utilizado o conceito de paralelismo e tarefas assíncronas, permitindo que várias tarefas sejam executadas em paralelo otimizando o tempo gasto. EXPLICAR SOBRE PARALELISMO E TAREFAS ASSÍNCRONAS COM REFERENCIAS, EXPLICAR MELHOR O MOTIVO, EXPLICAR QUAL HTTP STATUS CODE DEVE SER UTILIZADO QUANDO ALGUMA OPERAÇÃO É EXECUTADA DE MANEIRA ASSÍNCRONA, EXPLICAR COMO FICA O FLUXO DA OPERAÇÃO QUANDO EXECUTADA DE MANEIRA ASSÍNCRONA.</w:t>
+    </w:p>
+    <w:p>
+      <w:pPr>
+        <w:spacing w:after="0" w:line="360" w:lineRule="auto"/>
+        <w:ind w:firstLine="708"/>
+        <w:jc w:val="both"/>
+        <w:rPr>
+          <w:rFonts w:ascii="Times New Roman" w:hAnsi="Times New Roman" w:cs="Times New Roman"/>
+          <w:sz w:val="24"/>
+          <w:szCs w:val="24"/>
+        </w:rPr>
+      </w:pPr>
+      <w:r>
+        <w:rPr>
+          <w:noProof/>
+        </w:rPr>
+        <w:drawing>
+          <wp:inline distT="0" distB="0" distL="0" distR="0" wp14:anchorId="7C53D9BB" wp14:editId="65D69B15">
+            <wp:extent cx="2389505" cy="3597275"/>
+            <wp:effectExtent l="0" t="0" r="0" b="3175"/>
+            <wp:docPr id="2" name="Imagem 2" descr="Diagrama&#10;&#10;Descrição gerada automaticamente"/>
+            <wp:cNvGraphicFramePr>
+              <a:graphicFrameLocks xmlns:a="http://schemas.openxmlformats.org/drawingml/2006/main" noChangeAspect="1"/>
+            </wp:cNvGraphicFramePr>
+            <a:graphic xmlns:a="http://schemas.openxmlformats.org/drawingml/2006/main">
+              <a:graphicData uri="http://schemas.openxmlformats.org/drawingml/2006/picture">
+                <pic:pic xmlns:pic="http://schemas.openxmlformats.org/drawingml/2006/picture">
+                  <pic:nvPicPr>
+                    <pic:cNvPr id="2" name="Imagem 2" descr="Diagrama&#10;&#10;Descrição gerada automaticamente"/>
+                    <pic:cNvPicPr>
+                      <a:picLocks noChangeAspect="1" noChangeArrowheads="1"/>
+                    </pic:cNvPicPr>
+                  </pic:nvPicPr>
+                  <pic:blipFill>
+                    <a:blip r:embed="rId17" cstate="print">
+                      <a:extLst>
+                        <a:ext uri="{28A0092B-C50C-407E-A947-70E740481C1C}">
+                          <a14:useLocalDpi xmlns:a14="http://schemas.microsoft.com/office/drawing/2010/main" val="0"/>
+                        </a:ext>
+                      </a:extLst>
+                    </a:blip>
+                    <a:srcRect/>
+                    <a:stretch>
+                      <a:fillRect/>
+                    </a:stretch>
+                  </pic:blipFill>
+                  <pic:spPr bwMode="auto">
+                    <a:xfrm>
+                      <a:off x="0" y="0"/>
+                      <a:ext cx="2389505" cy="3597275"/>
+                    </a:xfrm>
+                    <a:prstGeom prst="rect">
+                      <a:avLst/>
+                    </a:prstGeom>
+                    <a:noFill/>
+                    <a:ln>
+                      <a:noFill/>
+                    </a:ln>
+                  </pic:spPr>
+                </pic:pic>
+              </a:graphicData>
+            </a:graphic>
+          </wp:inline>
+        </w:drawing>
+      </w:r>
+    </w:p>
+    <w:p>
+      <w:pPr>
+        <w:spacing w:after="0" w:line="360" w:lineRule="auto"/>
+        <w:ind w:firstLine="708"/>
+        <w:jc w:val="both"/>
+        <w:rPr>
+          <w:rFonts w:ascii="Times New Roman" w:hAnsi="Times New Roman" w:cs="Times New Roman"/>
+          <w:sz w:val="24"/>
+          <w:szCs w:val="24"/>
+        </w:rPr>
+      </w:pPr>
+      <w:r>
+        <w:rPr>
+          <w:rFonts w:ascii="Times New Roman" w:hAnsi="Times New Roman" w:cs="Times New Roman"/>
+          <w:sz w:val="24"/>
+          <w:szCs w:val="24"/>
+        </w:rPr>
+        <w:t xml:space="preserve">Figura </w:t>
+      </w:r>
+      <w:r>
+        <w:rPr>
+          <w:rFonts w:ascii="Times New Roman" w:hAnsi="Times New Roman" w:cs="Times New Roman"/>
+          <w:color w:val="FF0000"/>
+          <w:sz w:val="24"/>
+          <w:szCs w:val="24"/>
+        </w:rPr>
+        <w:t>1.5</w:t>
+      </w:r>
+      <w:r>
+        <w:rPr>
+          <w:rFonts w:ascii="Times New Roman" w:hAnsi="Times New Roman" w:cs="Times New Roman"/>
+          <w:sz w:val="24"/>
+          <w:szCs w:val="24"/>
+        </w:rPr>
+        <w:t xml:space="preserve"> – Fluxograma básico das operações</w:t>
       </w:r>
     </w:p>
     <w:p>
@@ -3288,9 +3988,183 @@
           <w:sz w:val="24"/>
           <w:szCs w:val="24"/>
         </w:rPr>
+        <w:t xml:space="preserve">Com o objetivo de tornar a aplicação </w:t>
+      </w:r>
+      <w:r>
+        <w:rPr>
+          <w:rFonts w:ascii="Times New Roman" w:hAnsi="Times New Roman" w:cs="Times New Roman"/>
+          <w:sz w:val="24"/>
+          <w:szCs w:val="24"/>
+        </w:rPr>
+        <w:t>mais otimizada e rápida, foi utilizado</w:t>
+      </w:r>
+      <w:r>
+        <w:rPr>
+          <w:rFonts w:ascii="Times New Roman" w:hAnsi="Times New Roman" w:cs="Times New Roman"/>
+          <w:sz w:val="24"/>
+          <w:szCs w:val="24"/>
+        </w:rPr>
+        <w:t xml:space="preserve"> a classe </w:t>
+      </w:r>
+      <w:proofErr w:type="spellStart"/>
+      <w:r>
+        <w:rPr>
+          <w:rFonts w:ascii="Times New Roman" w:hAnsi="Times New Roman" w:cs="Times New Roman"/>
+          <w:i/>
+          <w:iCs/>
+          <w:sz w:val="24"/>
+          <w:szCs w:val="24"/>
+        </w:rPr>
+        <w:t>Task</w:t>
+      </w:r>
+      <w:proofErr w:type="spellEnd"/>
+      <w:r>
+        <w:rPr>
+          <w:rFonts w:ascii="Times New Roman" w:hAnsi="Times New Roman" w:cs="Times New Roman"/>
+          <w:sz w:val="24"/>
+          <w:szCs w:val="24"/>
+        </w:rPr>
+        <w:t>, nativa do C#,</w:t>
+      </w:r>
+      <w:r>
+        <w:rPr>
+          <w:rFonts w:ascii="Times New Roman" w:hAnsi="Times New Roman" w:cs="Times New Roman"/>
+          <w:sz w:val="24"/>
+          <w:szCs w:val="24"/>
+        </w:rPr>
+        <w:t xml:space="preserve"> </w:t>
+      </w:r>
+      <w:r>
+        <w:rPr>
+          <w:rFonts w:ascii="Times New Roman" w:hAnsi="Times New Roman" w:cs="Times New Roman"/>
+          <w:sz w:val="24"/>
+          <w:szCs w:val="24"/>
+        </w:rPr>
+        <w:t>para que tarefas em paralelo e assíncronas fossem executadas</w:t>
+      </w:r>
+      <w:r>
+        <w:rPr>
+          <w:rFonts w:ascii="Times New Roman" w:hAnsi="Times New Roman" w:cs="Times New Roman"/>
+          <w:sz w:val="24"/>
+          <w:szCs w:val="24"/>
+        </w:rPr>
+        <w:t xml:space="preserve"> com o objetivo de reduzir o tempo total gasto</w:t>
+      </w:r>
+      <w:r>
+        <w:rPr>
+          <w:rFonts w:ascii="Times New Roman" w:hAnsi="Times New Roman" w:cs="Times New Roman"/>
+          <w:sz w:val="24"/>
+          <w:szCs w:val="24"/>
+        </w:rPr>
+        <w:t xml:space="preserve">, sendo limitada a dez </w:t>
+      </w:r>
+      <w:r>
+        <w:rPr>
+          <w:rFonts w:ascii="Times New Roman" w:hAnsi="Times New Roman" w:cs="Times New Roman"/>
+          <w:i/>
+          <w:iCs/>
+          <w:sz w:val="24"/>
+          <w:szCs w:val="24"/>
+        </w:rPr>
+        <w:t>threads</w:t>
+      </w:r>
+      <w:r>
+        <w:rPr>
+          <w:rFonts w:ascii="Times New Roman" w:hAnsi="Times New Roman" w:cs="Times New Roman"/>
+          <w:sz w:val="24"/>
+          <w:szCs w:val="24"/>
+        </w:rPr>
+        <w:t xml:space="preserve"> paralelas.</w:t>
+      </w:r>
+    </w:p>
+    <w:p>
+      <w:pPr>
+        <w:spacing w:after="0" w:line="360" w:lineRule="auto"/>
+        <w:ind w:firstLine="709"/>
+        <w:jc w:val="both"/>
+        <w:rPr>
+          <w:rFonts w:ascii="Times New Roman" w:hAnsi="Times New Roman" w:cs="Times New Roman"/>
+          <w:sz w:val="24"/>
+          <w:szCs w:val="24"/>
+        </w:rPr>
+      </w:pPr>
+      <w:r>
+        <w:rPr>
+          <w:rFonts w:ascii="Times New Roman" w:hAnsi="Times New Roman" w:cs="Times New Roman"/>
+          <w:sz w:val="24"/>
+          <w:szCs w:val="24"/>
+        </w:rPr>
+        <w:t xml:space="preserve">o conceito de paralelismo e tarefas assíncronas, permitindo que várias tarefas sejam executadas em paralelo otimizando o tempo gasto. </w:t>
+      </w:r>
+      <w:r>
+        <w:rPr>
+          <w:rFonts w:ascii="Times New Roman" w:hAnsi="Times New Roman" w:cs="Times New Roman"/>
+          <w:sz w:val="24"/>
+          <w:szCs w:val="24"/>
+        </w:rPr>
+        <w:t>Essa estratégia deve ser utilizada com cautela, visto que há um maior consumo de recursos de máquina, logo, deve ser feito uma análise de custo x benefício.</w:t>
+      </w:r>
+      <w:r>
+        <w:rPr>
+          <w:rFonts w:ascii="Times New Roman" w:hAnsi="Times New Roman" w:cs="Times New Roman"/>
+          <w:sz w:val="24"/>
+          <w:szCs w:val="24"/>
+        </w:rPr>
+        <w:t xml:space="preserve"> Para isso, utilizou-se </w:t>
+      </w:r>
+    </w:p>
+    <w:p>
+      <w:pPr>
+        <w:spacing w:after="0" w:line="360" w:lineRule="auto"/>
+        <w:ind w:firstLine="709"/>
+        <w:jc w:val="both"/>
+        <w:rPr>
+          <w:rFonts w:ascii="Times New Roman" w:hAnsi="Times New Roman" w:cs="Times New Roman"/>
+          <w:sz w:val="24"/>
+          <w:szCs w:val="24"/>
+        </w:rPr>
+      </w:pPr>
+      <w:r>
+        <w:rPr>
+          <w:rFonts w:ascii="Times New Roman" w:hAnsi="Times New Roman" w:cs="Times New Roman"/>
+          <w:sz w:val="24"/>
+          <w:szCs w:val="24"/>
+        </w:rPr>
+        <w:t>EXPLICAR SOBRE PARALELISMO E TAREFAS ASSÍNCRONAS COM REFERENCIAS, EXPLICAR MELHOR O MOTIVO, EXPLICAR QUAL HTTP STATUS CODE DEVE SER UTILIZADO QUANDO ALGUMA OPERAÇÃO É EXECUTADA DE MANEIRA ASSÍNCRONA, EXPLICAR COMO FICA O FLUXO DA OPERAÇÃO QUANDO EXECUTADA DE MANEIRA ASSÍNCRONA.</w:t>
+      </w:r>
+    </w:p>
+    <w:p>
+      <w:pPr>
+        <w:spacing w:after="0" w:line="360" w:lineRule="auto"/>
+        <w:ind w:firstLine="709"/>
+        <w:jc w:val="both"/>
+        <w:rPr>
+          <w:rFonts w:ascii="Times New Roman" w:hAnsi="Times New Roman" w:cs="Times New Roman"/>
+          <w:sz w:val="24"/>
+          <w:szCs w:val="24"/>
+        </w:rPr>
+      </w:pPr>
+    </w:p>
+    <w:p>
+      <w:pPr>
+        <w:spacing w:after="0" w:line="360" w:lineRule="auto"/>
+        <w:ind w:firstLine="709"/>
+        <w:jc w:val="both"/>
+        <w:rPr>
+          <w:rFonts w:ascii="Times New Roman" w:hAnsi="Times New Roman" w:cs="Times New Roman"/>
+          <w:sz w:val="24"/>
+          <w:szCs w:val="24"/>
+        </w:rPr>
+      </w:pPr>
+      <w:r>
+        <w:rPr>
+          <w:rFonts w:ascii="Times New Roman" w:hAnsi="Times New Roman" w:cs="Times New Roman"/>
+          <w:sz w:val="24"/>
+          <w:szCs w:val="24"/>
+        </w:rPr>
         <w:t xml:space="preserve">[9] </w:t>
       </w:r>
-      <w:hyperlink r:id="rId17" w:history="1">
+      <w:hyperlink r:id="rId18" w:history="1">
         <w:r>
           <w:rPr>
             <w:rStyle w:val="Hyperlink"/>
@@ -3327,9 +4201,10 @@
           <w:sz w:val="24"/>
           <w:szCs w:val="24"/>
         </w:rPr>
+        <w:lastRenderedPageBreak/>
         <w:t xml:space="preserve">[10] </w:t>
       </w:r>
-      <w:hyperlink r:id="rId18" w:history="1">
+      <w:hyperlink r:id="rId19" w:history="1">
         <w:r>
           <w:rPr>
             <w:rStyle w:val="Hyperlink"/>
@@ -3346,15 +4221,7 @@
           <w:sz w:val="24"/>
           <w:szCs w:val="24"/>
         </w:rPr>
-        <w:t xml:space="preserve"> </w:t>
-      </w:r>
-      <w:r>
-        <w:rPr>
-          <w:rFonts w:ascii="Times New Roman" w:hAnsi="Times New Roman" w:cs="Times New Roman"/>
-          <w:sz w:val="24"/>
-          <w:szCs w:val="24"/>
-        </w:rPr>
-        <w:t>(29/04/2021)</w:t>
+        <w:t xml:space="preserve"> (29/04/2021)</w:t>
       </w:r>
     </w:p>
     <w:p>
@@ -3376,7 +4243,7 @@
         </w:rPr>
         <w:t xml:space="preserve">[11] </w:t>
       </w:r>
-      <w:hyperlink r:id="rId19" w:history="1">
+      <w:hyperlink r:id="rId20" w:history="1">
         <w:r>
           <w:rPr>
             <w:rStyle w:val="Hyperlink"/>
@@ -3393,15 +4260,7 @@
           <w:sz w:val="24"/>
           <w:szCs w:val="24"/>
         </w:rPr>
-        <w:t xml:space="preserve"> </w:t>
-      </w:r>
-      <w:r>
-        <w:rPr>
-          <w:rFonts w:ascii="Times New Roman" w:hAnsi="Times New Roman" w:cs="Times New Roman"/>
-          <w:sz w:val="24"/>
-          <w:szCs w:val="24"/>
-        </w:rPr>
-        <w:t>(29/04/2021)</w:t>
+        <w:t xml:space="preserve"> (29/04/2021)</w:t>
       </w:r>
     </w:p>
     <w:p>
@@ -3423,7 +4282,7 @@
         </w:rPr>
         <w:t xml:space="preserve">[12] </w:t>
       </w:r>
-      <w:hyperlink r:id="rId20" w:history="1">
+      <w:hyperlink r:id="rId21" w:anchor=":~:text=JSON%20(JavaScript%20Object%20Notation%20%2D%20Nota%C3%A7%C3%A3o,3a%20Edi%C3%A7%C3%A3o%20%2DDezembro%20%2D%201999" w:history="1">
         <w:r>
           <w:rPr>
             <w:rStyle w:val="Hyperlink"/>
@@ -3470,7 +4329,7 @@
         </w:rPr>
         <w:t xml:space="preserve">[13] </w:t>
       </w:r>
-      <w:hyperlink r:id="rId21" w:history="1">
+      <w:hyperlink r:id="rId22" w:history="1">
         <w:r>
           <w:rPr>
             <w:rStyle w:val="Hyperlink"/>
@@ -3509,7 +4368,7 @@
         </w:rPr>
         <w:t xml:space="preserve">[14] </w:t>
       </w:r>
-      <w:hyperlink r:id="rId22" w:history="1">
+      <w:hyperlink r:id="rId23" w:history="1">
         <w:r>
           <w:rPr>
             <w:rStyle w:val="Hyperlink"/>
@@ -3554,7 +4413,61 @@
           <w:sz w:val="24"/>
           <w:szCs w:val="24"/>
         </w:rPr>
-        <w:t>devmedia.com.br/introducao-ao-asp-net-mvc/31878</w:t>
+        <w:t>devmedia.com.br/</w:t>
+      </w:r>
+      <w:proofErr w:type="spellStart"/>
+      <w:r>
+        <w:rPr>
+          <w:rFonts w:ascii="Times New Roman" w:hAnsi="Times New Roman" w:cs="Times New Roman"/>
+          <w:sz w:val="24"/>
+          <w:szCs w:val="24"/>
+        </w:rPr>
+        <w:t>introducao</w:t>
+      </w:r>
+      <w:proofErr w:type="spellEnd"/>
+      <w:r>
+        <w:rPr>
+          <w:rFonts w:ascii="Times New Roman" w:hAnsi="Times New Roman" w:cs="Times New Roman"/>
+          <w:sz w:val="24"/>
+          <w:szCs w:val="24"/>
+        </w:rPr>
+        <w:t>-ao-</w:t>
+      </w:r>
+      <w:proofErr w:type="spellStart"/>
+      <w:r>
+        <w:rPr>
+          <w:rFonts w:ascii="Times New Roman" w:hAnsi="Times New Roman" w:cs="Times New Roman"/>
+          <w:sz w:val="24"/>
+          <w:szCs w:val="24"/>
+        </w:rPr>
+        <w:t>asp</w:t>
+      </w:r>
+      <w:proofErr w:type="spellEnd"/>
+      <w:r>
+        <w:rPr>
+          <w:rFonts w:ascii="Times New Roman" w:hAnsi="Times New Roman" w:cs="Times New Roman"/>
+          <w:sz w:val="24"/>
+          <w:szCs w:val="24"/>
+        </w:rPr>
+        <w:t>-net-</w:t>
+      </w:r>
+      <w:proofErr w:type="spellStart"/>
+      <w:r>
+        <w:rPr>
+          <w:rFonts w:ascii="Times New Roman" w:hAnsi="Times New Roman" w:cs="Times New Roman"/>
+          <w:sz w:val="24"/>
+          <w:szCs w:val="24"/>
+        </w:rPr>
+        <w:t>mvc</w:t>
+      </w:r>
+      <w:proofErr w:type="spellEnd"/>
+      <w:r>
+        <w:rPr>
+          <w:rFonts w:ascii="Times New Roman" w:hAnsi="Times New Roman" w:cs="Times New Roman"/>
+          <w:sz w:val="24"/>
+          <w:szCs w:val="24"/>
+        </w:rPr>
+        <w:t>/31878</w:t>
       </w:r>
       <w:r>
         <w:rPr>
@@ -4625,7 +5538,7 @@
                     <pic:cNvPicPr preferRelativeResize="0"/>
                   </pic:nvPicPr>
                   <pic:blipFill>
-                    <a:blip r:embed="rId23"/>
+                    <a:blip r:embed="rId24"/>
                     <a:srcRect/>
                     <a:stretch>
                       <a:fillRect/>
@@ -7623,6 +8536,7 @@
         </w:rPr>
         <w:t xml:space="preserve">Os parâmetros A e B apresentados na equação representam, respectivamente, </w:t>
       </w:r>
+      <w:proofErr w:type="spellStart"/>
       <w:r>
         <w:rPr>
           <w:rFonts w:ascii="Times New Roman" w:hAnsi="Times New Roman" w:cs="Times New Roman"/>
@@ -7631,16 +8545,9 @@
           <w:sz w:val="24"/>
           <w:szCs w:val="24"/>
         </w:rPr>
-        <w:t xml:space="preserve">elastic stress constant </w:t>
-      </w:r>
-      <w:r>
-        <w:rPr>
-          <w:rFonts w:ascii="Times New Roman" w:hAnsi="Times New Roman" w:cs="Times New Roman"/>
-          <w:sz w:val="24"/>
-          <w:szCs w:val="24"/>
-        </w:rPr>
-        <w:t xml:space="preserve">e </w:t>
-      </w:r>
+        <w:t>elastic</w:t>
+      </w:r>
+      <w:proofErr w:type="spellEnd"/>
       <w:r>
         <w:rPr>
           <w:rFonts w:ascii="Times New Roman" w:hAnsi="Times New Roman" w:cs="Times New Roman"/>
@@ -7649,8 +8556,72 @@
           <w:sz w:val="24"/>
           <w:szCs w:val="24"/>
         </w:rPr>
-        <w:t>elastic stress power</w:t>
-      </w:r>
+        <w:t xml:space="preserve"> stress </w:t>
+      </w:r>
+      <w:proofErr w:type="spellStart"/>
+      <w:r>
+        <w:rPr>
+          <w:rFonts w:ascii="Times New Roman" w:hAnsi="Times New Roman" w:cs="Times New Roman"/>
+          <w:i/>
+          <w:iCs/>
+          <w:sz w:val="24"/>
+          <w:szCs w:val="24"/>
+        </w:rPr>
+        <w:t>constant</w:t>
+      </w:r>
+      <w:proofErr w:type="spellEnd"/>
+      <w:r>
+        <w:rPr>
+          <w:rFonts w:ascii="Times New Roman" w:hAnsi="Times New Roman" w:cs="Times New Roman"/>
+          <w:i/>
+          <w:iCs/>
+          <w:sz w:val="24"/>
+          <w:szCs w:val="24"/>
+        </w:rPr>
+        <w:t xml:space="preserve"> </w:t>
+      </w:r>
+      <w:r>
+        <w:rPr>
+          <w:rFonts w:ascii="Times New Roman" w:hAnsi="Times New Roman" w:cs="Times New Roman"/>
+          <w:sz w:val="24"/>
+          <w:szCs w:val="24"/>
+        </w:rPr>
+        <w:t xml:space="preserve">e </w:t>
+      </w:r>
+      <w:proofErr w:type="spellStart"/>
+      <w:r>
+        <w:rPr>
+          <w:rFonts w:ascii="Times New Roman" w:hAnsi="Times New Roman" w:cs="Times New Roman"/>
+          <w:i/>
+          <w:iCs/>
+          <w:sz w:val="24"/>
+          <w:szCs w:val="24"/>
+        </w:rPr>
+        <w:t>elastic</w:t>
+      </w:r>
+      <w:proofErr w:type="spellEnd"/>
+      <w:r>
+        <w:rPr>
+          <w:rFonts w:ascii="Times New Roman" w:hAnsi="Times New Roman" w:cs="Times New Roman"/>
+          <w:i/>
+          <w:iCs/>
+          <w:sz w:val="24"/>
+          <w:szCs w:val="24"/>
+        </w:rPr>
+        <w:t xml:space="preserve"> stress </w:t>
+      </w:r>
+      <w:proofErr w:type="spellStart"/>
+      <w:r>
+        <w:rPr>
+          <w:rFonts w:ascii="Times New Roman" w:hAnsi="Times New Roman" w:cs="Times New Roman"/>
+          <w:i/>
+          <w:iCs/>
+          <w:sz w:val="24"/>
+          <w:szCs w:val="24"/>
+        </w:rPr>
+        <w:t>power</w:t>
+      </w:r>
+      <w:proofErr w:type="spellEnd"/>
       <w:r>
         <w:rPr>
           <w:rFonts w:ascii="Times New Roman" w:hAnsi="Times New Roman" w:cs="Times New Roman"/>
@@ -8711,7 +9682,25 @@
           <w:sz w:val="24"/>
           <w:szCs w:val="24"/>
         </w:rPr>
-        <w:t xml:space="preserve"> só é diferente de zero para os casos em que a deformação não é constante, sendo assim, é somente nesses momentos em que a derivada da resposta elástica é diferente de zero.</w:t>
+        <w:t xml:space="preserve"> só é diferente de zero para os casos em que a deforma</w:t>
+      </w:r>
+      <w:proofErr w:type="spellStart"/>
+      <w:r>
+        <w:rPr>
+          <w:rFonts w:ascii="Times New Roman" w:eastAsiaTheme="minorEastAsia" w:hAnsi="Times New Roman" w:cs="Times New Roman"/>
+          <w:sz w:val="24"/>
+          <w:szCs w:val="24"/>
+        </w:rPr>
+        <w:t>ção</w:t>
+      </w:r>
+      <w:proofErr w:type="spellEnd"/>
+      <w:r>
+        <w:rPr>
+          <w:rFonts w:ascii="Times New Roman" w:eastAsiaTheme="minorEastAsia" w:hAnsi="Times New Roman" w:cs="Times New Roman"/>
+          <w:sz w:val="24"/>
+          <w:szCs w:val="24"/>
+        </w:rPr>
+        <w:t xml:space="preserve"> não é constante, sendo assim, é somente nesses momentos em que a derivada da resposta elástica é diferente de zero.</w:t>
       </w:r>
     </w:p>
     <w:p>
@@ -8882,8 +9871,20 @@
           <w:sz w:val="24"/>
           <w:szCs w:val="24"/>
         </w:rPr>
-        <w:t>standard linear solid</w:t>
-      </w:r>
+        <w:t xml:space="preserve">standard linear </w:t>
+      </w:r>
+      <w:proofErr w:type="spellStart"/>
+      <w:r>
+        <w:rPr>
+          <w:rFonts w:ascii="Times New Roman" w:hAnsi="Times New Roman" w:cs="Times New Roman"/>
+          <w:i/>
+          <w:iCs/>
+          <w:sz w:val="24"/>
+          <w:szCs w:val="24"/>
+        </w:rPr>
+        <w:t>solid</w:t>
+      </w:r>
+      <w:proofErr w:type="spellEnd"/>
       <w:r>
         <w:rPr>
           <w:rFonts w:ascii="Times New Roman" w:hAnsi="Times New Roman" w:cs="Times New Roman"/>
@@ -21793,32 +22794,57 @@
           <w:sz w:val="24"/>
           <w:szCs w:val="24"/>
         </w:rPr>
-        <w:t>A</w:t>
-      </w:r>
-      <w:r>
-        <w:rPr>
-          <w:rFonts w:ascii="Times New Roman" w:hAnsi="Times New Roman" w:cs="Times New Roman"/>
-          <w:sz w:val="24"/>
-          <w:szCs w:val="24"/>
-        </w:rPr>
-        <w:t xml:space="preserve">ntes de entrar no fluxo da operação, os dados de entrada são recebidos através do Swagger </w:t>
-      </w:r>
-      <w:r>
-        <w:rPr>
-          <w:rFonts w:ascii="Times New Roman" w:hAnsi="Times New Roman" w:cs="Times New Roman"/>
-          <w:color w:val="FF0000"/>
-          <w:sz w:val="24"/>
-          <w:szCs w:val="24"/>
-        </w:rPr>
-        <w:t>(EXPLICAR ANTES COMO FUNCIONA O SWAGGER E COMO OS DADOS DE ENTRADA E SAÍDA SÃO EXPOSTOS)</w:t>
-      </w:r>
-      <w:r>
-        <w:rPr>
-          <w:rFonts w:ascii="Times New Roman" w:hAnsi="Times New Roman" w:cs="Times New Roman"/>
-          <w:sz w:val="24"/>
-          <w:szCs w:val="24"/>
-        </w:rPr>
-        <w:t xml:space="preserve"> no formato JSON e é desserializado para a classe responsável por conter os dados de requisição. </w:t>
+        <w:t>Conforme supracitado, a</w:t>
+      </w:r>
+      <w:r>
+        <w:rPr>
+          <w:rFonts w:ascii="Times New Roman" w:hAnsi="Times New Roman" w:cs="Times New Roman"/>
+          <w:sz w:val="24"/>
+          <w:szCs w:val="24"/>
+        </w:rPr>
+        <w:t xml:space="preserve">ntes de entrar no fluxo da operação, os dados de entrada são recebidos através do Swagger no formato JSON e </w:t>
+      </w:r>
+      <w:r>
+        <w:rPr>
+          <w:rFonts w:ascii="Times New Roman" w:hAnsi="Times New Roman" w:cs="Times New Roman"/>
+          <w:sz w:val="24"/>
+          <w:szCs w:val="24"/>
+        </w:rPr>
+        <w:t>são</w:t>
+      </w:r>
+      <w:r>
+        <w:rPr>
+          <w:rFonts w:ascii="Times New Roman" w:hAnsi="Times New Roman" w:cs="Times New Roman"/>
+          <w:sz w:val="24"/>
+          <w:szCs w:val="24"/>
+        </w:rPr>
+        <w:t xml:space="preserve"> </w:t>
+      </w:r>
+      <w:proofErr w:type="spellStart"/>
+      <w:r>
+        <w:rPr>
+          <w:rFonts w:ascii="Times New Roman" w:hAnsi="Times New Roman" w:cs="Times New Roman"/>
+          <w:sz w:val="24"/>
+          <w:szCs w:val="24"/>
+        </w:rPr>
+        <w:t>desserializado</w:t>
+      </w:r>
+      <w:r>
+        <w:rPr>
+          <w:rFonts w:ascii="Times New Roman" w:hAnsi="Times New Roman" w:cs="Times New Roman"/>
+          <w:sz w:val="24"/>
+          <w:szCs w:val="24"/>
+        </w:rPr>
+        <w:t>s</w:t>
+      </w:r>
+      <w:proofErr w:type="spellEnd"/>
+      <w:r>
+        <w:rPr>
+          <w:rFonts w:ascii="Times New Roman" w:hAnsi="Times New Roman" w:cs="Times New Roman"/>
+          <w:sz w:val="24"/>
+          <w:szCs w:val="24"/>
+        </w:rPr>
+        <w:t xml:space="preserve"> para a classe responsável por conter os dados de requisição. </w:t>
       </w:r>
       <w:commentRangeStart w:id="4"/>
       <w:r>
@@ -21945,6 +22971,7 @@
         </w:rPr>
         <w:t xml:space="preserve"> paralelas, usando a classe </w:t>
       </w:r>
+      <w:proofErr w:type="spellStart"/>
       <w:r>
         <w:rPr>
           <w:rFonts w:ascii="Times New Roman" w:hAnsi="Times New Roman" w:cs="Times New Roman"/>
@@ -21953,7 +22980,18 @@
           <w:sz w:val="24"/>
           <w:szCs w:val="24"/>
         </w:rPr>
-        <w:t xml:space="preserve">Task </w:t>
+        <w:t>Task</w:t>
+      </w:r>
+      <w:proofErr w:type="spellEnd"/>
+      <w:r>
+        <w:rPr>
+          <w:rFonts w:ascii="Times New Roman" w:hAnsi="Times New Roman" w:cs="Times New Roman"/>
+          <w:i/>
+          <w:iCs/>
+          <w:sz w:val="24"/>
+          <w:szCs w:val="24"/>
+        </w:rPr>
+        <w:t xml:space="preserve"> </w:t>
       </w:r>
       <w:r>
         <w:rPr>
@@ -22072,6 +23110,7 @@
         </w:rPr>
         <w:t xml:space="preserve">A etapa mais importante que merece mais detalhamento é a sub-rotina </w:t>
       </w:r>
+      <w:proofErr w:type="spellStart"/>
       <w:r>
         <w:rPr>
           <w:rFonts w:ascii="Times New Roman" w:hAnsi="Times New Roman" w:cs="Times New Roman"/>
@@ -22080,24 +23119,9 @@
           <w:sz w:val="24"/>
           <w:szCs w:val="24"/>
         </w:rPr>
-        <w:t>Calculate results</w:t>
-      </w:r>
-      <w:r>
-        <w:rPr>
-          <w:rFonts w:ascii="Times New Roman" w:hAnsi="Times New Roman" w:cs="Times New Roman"/>
-          <w:sz w:val="24"/>
-          <w:szCs w:val="24"/>
-        </w:rPr>
-        <w:t xml:space="preserve"> que, conforme o nome sugere, calcula de fato os resultados para o modelo. Na operação, essa sub-rotina </w:t>
-      </w:r>
-      <w:r>
-        <w:rPr>
-          <w:rFonts w:ascii="Times New Roman" w:hAnsi="Times New Roman" w:cs="Times New Roman"/>
-          <w:sz w:val="24"/>
-          <w:szCs w:val="24"/>
-        </w:rPr>
-        <w:t xml:space="preserve">está implementada em apenas uma linha de código em que é feita uma chamada ao método </w:t>
-      </w:r>
+        <w:t>Calculate</w:t>
+      </w:r>
+      <w:proofErr w:type="spellEnd"/>
       <w:r>
         <w:rPr>
           <w:rFonts w:ascii="Times New Roman" w:hAnsi="Times New Roman" w:cs="Times New Roman"/>
@@ -22106,16 +23130,9 @@
           <w:sz w:val="24"/>
           <w:szCs w:val="24"/>
         </w:rPr>
-        <w:t>CalculateResultsAsync</w:t>
-      </w:r>
-      <w:r>
-        <w:rPr>
-          <w:rFonts w:ascii="Times New Roman" w:hAnsi="Times New Roman" w:cs="Times New Roman"/>
-          <w:sz w:val="24"/>
-          <w:szCs w:val="24"/>
-        </w:rPr>
-        <w:t xml:space="preserve">, implementado na classe </w:t>
-      </w:r>
+        <w:t xml:space="preserve"> </w:t>
+      </w:r>
+      <w:proofErr w:type="spellStart"/>
       <w:r>
         <w:rPr>
           <w:rFonts w:ascii="Times New Roman" w:hAnsi="Times New Roman" w:cs="Times New Roman"/>
@@ -22124,7 +23141,66 @@
           <w:sz w:val="24"/>
           <w:szCs w:val="24"/>
         </w:rPr>
-        <w:t xml:space="preserve">QuasiLinearViscoelasticityModel, </w:t>
+        <w:t>results</w:t>
+      </w:r>
+      <w:proofErr w:type="spellEnd"/>
+      <w:r>
+        <w:rPr>
+          <w:rFonts w:ascii="Times New Roman" w:hAnsi="Times New Roman" w:cs="Times New Roman"/>
+          <w:sz w:val="24"/>
+          <w:szCs w:val="24"/>
+        </w:rPr>
+        <w:t xml:space="preserve"> que, conforme o nome sugere, calcula de fato os resultados para o modelo. Na operação, essa sub-rotina </w:t>
+      </w:r>
+      <w:r>
+        <w:rPr>
+          <w:rFonts w:ascii="Times New Roman" w:hAnsi="Times New Roman" w:cs="Times New Roman"/>
+          <w:sz w:val="24"/>
+          <w:szCs w:val="24"/>
+        </w:rPr>
+        <w:t xml:space="preserve">está implementada em apenas uma linha de código em que é feita uma chamada ao método </w:t>
+      </w:r>
+      <w:proofErr w:type="spellStart"/>
+      <w:r>
+        <w:rPr>
+          <w:rFonts w:ascii="Times New Roman" w:hAnsi="Times New Roman" w:cs="Times New Roman"/>
+          <w:i/>
+          <w:iCs/>
+          <w:sz w:val="24"/>
+          <w:szCs w:val="24"/>
+        </w:rPr>
+        <w:t>CalculateResultsAsync</w:t>
+      </w:r>
+      <w:proofErr w:type="spellEnd"/>
+      <w:r>
+        <w:rPr>
+          <w:rFonts w:ascii="Times New Roman" w:hAnsi="Times New Roman" w:cs="Times New Roman"/>
+          <w:sz w:val="24"/>
+          <w:szCs w:val="24"/>
+        </w:rPr>
+        <w:t xml:space="preserve">, implementado na classe </w:t>
+      </w:r>
+      <w:proofErr w:type="spellStart"/>
+      <w:r>
+        <w:rPr>
+          <w:rFonts w:ascii="Times New Roman" w:hAnsi="Times New Roman" w:cs="Times New Roman"/>
+          <w:i/>
+          <w:iCs/>
+          <w:sz w:val="24"/>
+          <w:szCs w:val="24"/>
+        </w:rPr>
+        <w:t>QuasiLinearViscoelasticityModel</w:t>
+      </w:r>
+      <w:proofErr w:type="spellEnd"/>
+      <w:r>
+        <w:rPr>
+          <w:rFonts w:ascii="Times New Roman" w:hAnsi="Times New Roman" w:cs="Times New Roman"/>
+          <w:i/>
+          <w:iCs/>
+          <w:sz w:val="24"/>
+          <w:szCs w:val="24"/>
+        </w:rPr>
+        <w:t xml:space="preserve">, </w:t>
       </w:r>
       <w:r>
         <w:rPr>
@@ -22178,16 +23254,7 @@
           <w:sz w:val="24"/>
           <w:szCs w:val="24"/>
         </w:rPr>
-        <w:t xml:space="preserve">classe deve ter somente uma responsabilidade. Sendo assim, por isso foi criado duas classes, uma que orquestra o fluxo da operação e outra que contém as lógicas para implementar as equações do </w:t>
-      </w:r>
-      <w:r>
-        <w:rPr>
-          <w:rFonts w:ascii="Times New Roman" w:hAnsi="Times New Roman" w:cs="Times New Roman"/>
-          <w:sz w:val="24"/>
-          <w:szCs w:val="24"/>
-        </w:rPr>
-        <w:lastRenderedPageBreak/>
-        <w:t>modelo quase-linear.</w:t>
+        <w:t>classe deve ter somente uma responsabilidade. Sendo assim, por isso foi criado duas classes, uma que orquestra o fluxo da operação e outra que contém as lógicas para implementar as equações do modelo quase-linear.</w:t>
       </w:r>
       <w:r>
         <w:rPr>
@@ -22248,7 +23315,7 @@
                     </pic:cNvPicPr>
                   </pic:nvPicPr>
                   <pic:blipFill>
-                    <a:blip r:embed="rId24" cstate="print">
+                    <a:blip r:embed="rId25" cstate="print">
                       <a:extLst>
                         <a:ext uri="{28A0092B-C50C-407E-A947-70E740481C1C}">
                           <a14:useLocalDpi xmlns:a14="http://schemas.microsoft.com/office/drawing/2010/main" val="0"/>
@@ -22384,6 +23451,7 @@
         </w:rPr>
         <w:t xml:space="preserve">No decorrer desta implementação, percebeu-se que as equações utilizadas para a tensão precisavam ser otimizadas com o objetivo de reduzir o tempo de execução. Para isso, foram adotadas duas soluções, a primeira foi de executar cada cálculo de maneira paralela, usando a classe </w:t>
       </w:r>
+      <w:proofErr w:type="spellStart"/>
       <w:r>
         <w:rPr>
           <w:rFonts w:ascii="Times New Roman" w:hAnsi="Times New Roman" w:cs="Times New Roman"/>
@@ -22394,6 +23462,7 @@
         </w:rPr>
         <w:t>Task</w:t>
       </w:r>
+      <w:proofErr w:type="spellEnd"/>
       <w:r>
         <w:rPr>
           <w:rFonts w:ascii="Times New Roman" w:hAnsi="Times New Roman" w:cs="Times New Roman"/>
@@ -22402,6 +23471,7 @@
         </w:rPr>
         <w:t xml:space="preserve"> explicada anteriormente, a segunda foi reescrever as equações utilizadas com objetivo de encontrar equações específicas para cada intervalo de tempo, conforme demonstrado no Anexo 1 deste documento. Estas propostas de fato auxiliaram e atingiram seu objetivo, entretanto, para a segunda solução, inicialmente eram utilizadas vários </w:t>
       </w:r>
+      <w:proofErr w:type="spellStart"/>
       <w:r>
         <w:rPr>
           <w:rFonts w:ascii="Times New Roman" w:hAnsi="Times New Roman" w:cs="Times New Roman"/>
@@ -22412,6 +23482,7 @@
         </w:rPr>
         <w:t>ifs</w:t>
       </w:r>
+      <w:proofErr w:type="spellEnd"/>
       <w:r>
         <w:rPr>
           <w:rFonts w:ascii="Times New Roman" w:hAnsi="Times New Roman" w:cs="Times New Roman"/>
@@ -22446,16 +23517,9 @@
           <w:sz w:val="24"/>
           <w:szCs w:val="24"/>
         </w:rPr>
-        <w:t>design pattern</w:t>
-      </w:r>
-      <w:r>
-        <w:rPr>
-          <w:rFonts w:ascii="Times New Roman" w:hAnsi="Times New Roman" w:cs="Times New Roman"/>
-          <w:sz w:val="24"/>
-          <w:szCs w:val="24"/>
-        </w:rPr>
-        <w:t xml:space="preserve"> </w:t>
-      </w:r>
+        <w:t xml:space="preserve">design </w:t>
+      </w:r>
+      <w:proofErr w:type="spellStart"/>
       <w:r>
         <w:rPr>
           <w:rFonts w:ascii="Times New Roman" w:hAnsi="Times New Roman" w:cs="Times New Roman"/>
@@ -22464,15 +23528,54 @@
           <w:sz w:val="24"/>
           <w:szCs w:val="24"/>
         </w:rPr>
+        <w:t>pattern</w:t>
+      </w:r>
+      <w:proofErr w:type="spellEnd"/>
+      <w:r>
+        <w:rPr>
+          <w:rFonts w:ascii="Times New Roman" w:hAnsi="Times New Roman" w:cs="Times New Roman"/>
+          <w:sz w:val="24"/>
+          <w:szCs w:val="24"/>
+        </w:rPr>
+        <w:t xml:space="preserve"> </w:t>
+      </w:r>
+      <w:proofErr w:type="spellStart"/>
+      <w:r>
+        <w:rPr>
+          <w:rFonts w:ascii="Times New Roman" w:hAnsi="Times New Roman" w:cs="Times New Roman"/>
+          <w:i/>
+          <w:iCs/>
+          <w:sz w:val="24"/>
+          <w:szCs w:val="24"/>
+        </w:rPr>
         <w:t>Strategy</w:t>
       </w:r>
-      <w:r>
-        <w:rPr>
-          <w:rFonts w:ascii="Times New Roman" w:hAnsi="Times New Roman" w:cs="Times New Roman"/>
-          <w:sz w:val="24"/>
-          <w:szCs w:val="24"/>
-        </w:rPr>
-        <w:t>, que, segundo Refactoring Guru [4], “</w:t>
+      <w:proofErr w:type="spellEnd"/>
+      <w:r>
+        <w:rPr>
+          <w:rFonts w:ascii="Times New Roman" w:hAnsi="Times New Roman" w:cs="Times New Roman"/>
+          <w:sz w:val="24"/>
+          <w:szCs w:val="24"/>
+        </w:rPr>
+        <w:t xml:space="preserve">, que, segundo </w:t>
+      </w:r>
+      <w:proofErr w:type="spellStart"/>
+      <w:r>
+        <w:rPr>
+          <w:rFonts w:ascii="Times New Roman" w:hAnsi="Times New Roman" w:cs="Times New Roman"/>
+          <w:sz w:val="24"/>
+          <w:szCs w:val="24"/>
+        </w:rPr>
+        <w:t>Refactoring</w:t>
+      </w:r>
+      <w:proofErr w:type="spellEnd"/>
+      <w:r>
+        <w:rPr>
+          <w:rFonts w:ascii="Times New Roman" w:hAnsi="Times New Roman" w:cs="Times New Roman"/>
+          <w:sz w:val="24"/>
+          <w:szCs w:val="24"/>
+        </w:rPr>
+        <w:t xml:space="preserve"> Guru [4], “</w:t>
       </w:r>
       <w:r>
         <w:rPr>
@@ -22496,7 +23599,23 @@
           <w:sz w:val="24"/>
           <w:szCs w:val="24"/>
         </w:rPr>
-        <w:t xml:space="preserve">, isto é, é um padrão de projeto que </w:t>
+        <w:t>, isto é, é um padrão de projeto que permite a segmentação do código de modo a ter partes separadas com lógicas diferentes e que são escolhidas baseadas no contexto</w:t>
+      </w:r>
+      <w:r>
+        <w:rPr>
+          <w:rFonts w:ascii="Times New Roman" w:hAnsi="Times New Roman" w:cs="Times New Roman"/>
+          <w:sz w:val="24"/>
+          <w:szCs w:val="24"/>
+        </w:rPr>
+        <w:t>.</w:t>
+      </w:r>
+      <w:r>
+        <w:rPr>
+          <w:rFonts w:ascii="Times New Roman" w:hAnsi="Times New Roman" w:cs="Times New Roman"/>
+          <w:sz w:val="24"/>
+          <w:szCs w:val="24"/>
+        </w:rPr>
+        <w:t xml:space="preserve"> Sendo assim, foi desenvolvido uma classe para cada </w:t>
       </w:r>
       <w:r>
         <w:rPr>
@@ -22505,23 +23624,7 @@
           <w:szCs w:val="24"/>
         </w:rPr>
         <w:lastRenderedPageBreak/>
-        <w:t>permite a segmentação do código de modo a ter partes separadas com lógicas diferentes e que são escolhidas baseadas no contexto</w:t>
-      </w:r>
-      <w:r>
-        <w:rPr>
-          <w:rFonts w:ascii="Times New Roman" w:hAnsi="Times New Roman" w:cs="Times New Roman"/>
-          <w:sz w:val="24"/>
-          <w:szCs w:val="24"/>
-        </w:rPr>
-        <w:t>.</w:t>
-      </w:r>
-      <w:r>
-        <w:rPr>
-          <w:rFonts w:ascii="Times New Roman" w:hAnsi="Times New Roman" w:cs="Times New Roman"/>
-          <w:sz w:val="24"/>
-          <w:szCs w:val="24"/>
-        </w:rPr>
-        <w:t xml:space="preserve"> Sendo assim, foi desenvolvido uma classe para cada intervalo de tempo</w:t>
+        <w:t>intervalo de tempo</w:t>
       </w:r>
       <w:r>
         <w:rPr>
@@ -22603,8 +23706,18 @@
           <w:sz w:val="24"/>
           <w:szCs w:val="24"/>
         </w:rPr>
-        <w:t>Modelo Não-Linear de Viscoelasticidade de Schapery</w:t>
-      </w:r>
+        <w:t xml:space="preserve">Modelo Não-Linear de Viscoelasticidade de </w:t>
+      </w:r>
+      <w:proofErr w:type="spellStart"/>
+      <w:r>
+        <w:rPr>
+          <w:rFonts w:ascii="Times New Roman" w:hAnsi="Times New Roman" w:cs="Times New Roman"/>
+          <w:sz w:val="24"/>
+          <w:szCs w:val="24"/>
+        </w:rPr>
+        <w:t>Schapery</w:t>
+      </w:r>
+      <w:proofErr w:type="spellEnd"/>
     </w:p>
     <w:p>
       <w:pPr>
@@ -22705,7 +23818,7 @@
         </w:rPr>
         <w:t xml:space="preserve"> </w:t>
       </w:r>
-      <w:hyperlink r:id="rId25">
+      <w:hyperlink r:id="rId26">
         <w:r>
           <w:rPr>
             <w:rStyle w:val="Hyperlink"/>
@@ -22769,7 +23882,7 @@
         </w:rPr>
         <w:t xml:space="preserve"> </w:t>
       </w:r>
-      <w:hyperlink r:id="rId26" w:history="1">
+      <w:hyperlink r:id="rId27" w:history="1">
         <w:r>
           <w:rPr>
             <w:rStyle w:val="Hyperlink"/>
@@ -22852,7 +23965,7 @@
         </w:rPr>
         <w:t xml:space="preserve"> </w:t>
       </w:r>
-      <w:hyperlink r:id="rId27" w:history="1">
+      <w:hyperlink r:id="rId28" w:history="1">
         <w:r>
           <w:rPr>
             <w:rStyle w:val="Hyperlink"/>
@@ -22883,7 +23996,7 @@
         </w:rPr>
         <w:t xml:space="preserve">[5] </w:t>
       </w:r>
-      <w:hyperlink r:id="rId28" w:history="1">
+      <w:hyperlink r:id="rId29" w:history="1">
         <w:r>
           <w:rPr>
             <w:rStyle w:val="Hyperlink"/>
@@ -45336,7 +46449,15 @@
         <w:pStyle w:val="Textodecomentrio"/>
       </w:pPr>
       <w:r>
-        <w:t>- endpoint: ok</w:t>
+        <w:t xml:space="preserve">- </w:t>
+      </w:r>
+      <w:proofErr w:type="gramStart"/>
+      <w:r>
+        <w:t>endpoint</w:t>
+      </w:r>
+      <w:proofErr w:type="gramEnd"/>
+      <w:r>
+        <w:t>: ok</w:t>
       </w:r>
     </w:p>
     <w:p>
@@ -45360,7 +46481,15 @@
         <w:pStyle w:val="Textodecomentrio"/>
       </w:pPr>
       <w:r>
-        <w:t>- verbo http: ok</w:t>
+        <w:t xml:space="preserve">- </w:t>
+      </w:r>
+      <w:proofErr w:type="gramStart"/>
+      <w:r>
+        <w:t>verbo</w:t>
+      </w:r>
+      <w:proofErr w:type="gramEnd"/>
+      <w:r>
+        <w:t xml:space="preserve"> http: ok</w:t>
       </w:r>
     </w:p>
     <w:p>
@@ -45368,7 +46497,15 @@
         <w:pStyle w:val="Textodecomentrio"/>
       </w:pPr>
       <w:r>
-        <w:t>- tipos de entrada de requisição: ok</w:t>
+        <w:t xml:space="preserve">- </w:t>
+      </w:r>
+      <w:proofErr w:type="gramStart"/>
+      <w:r>
+        <w:t>tipos</w:t>
+      </w:r>
+      <w:proofErr w:type="gramEnd"/>
+      <w:r>
+        <w:t xml:space="preserve"> de entrada de requisição: ok</w:t>
       </w:r>
     </w:p>
     <w:p>
@@ -45376,10 +46513,15 @@
         <w:pStyle w:val="Textodecomentrio"/>
       </w:pPr>
       <w:r>
-        <w:t>- tipos de resposta</w:t>
-      </w:r>
-      <w:r>
-        <w:t>: ok</w:t>
+        <w:t xml:space="preserve">- </w:t>
+      </w:r>
+      <w:proofErr w:type="gramStart"/>
+      <w:r>
+        <w:t>tipos</w:t>
+      </w:r>
+      <w:proofErr w:type="gramEnd"/>
+      <w:r>
+        <w:t xml:space="preserve"> de resposta: ok</w:t>
       </w:r>
     </w:p>
     <w:p>
@@ -45387,7 +46529,7 @@
         <w:pStyle w:val="Textodecomentrio"/>
       </w:pPr>
       <w:r>
-        <w:t>- paralelismo e tarefas assincornas</w:t>
+        <w:t>- REST: ok</w:t>
       </w:r>
     </w:p>
     <w:p>
@@ -45395,8 +46537,15 @@
         <w:pStyle w:val="Textodecomentrio"/>
       </w:pPr>
       <w:r>
-        <w:t>- REST</w:t>
-      </w:r>
+        <w:t xml:space="preserve">- </w:t>
+      </w:r>
+      <w:proofErr w:type="spellStart"/>
+      <w:proofErr w:type="gramStart"/>
+      <w:r>
+        <w:t>mvc</w:t>
+      </w:r>
+      <w:proofErr w:type="spellEnd"/>
+      <w:proofErr w:type="gramEnd"/>
       <w:r>
         <w:t>: ok</w:t>
       </w:r>
@@ -45406,7 +46555,31 @@
         <w:pStyle w:val="Textodecomentrio"/>
       </w:pPr>
       <w:r>
-        <w:t>- mvc: ok</w:t>
+        <w:t xml:space="preserve">- </w:t>
+      </w:r>
+      <w:proofErr w:type="gramStart"/>
+      <w:r>
+        <w:t>paralelismo</w:t>
+      </w:r>
+      <w:proofErr w:type="gramEnd"/>
+      <w:r>
+        <w:t xml:space="preserve"> e tarefas assíncronas</w:t>
+      </w:r>
+    </w:p>
+    <w:p>
+      <w:pPr>
+        <w:pStyle w:val="Textodecomentrio"/>
+      </w:pPr>
+      <w:r>
+        <w:t xml:space="preserve">- </w:t>
+      </w:r>
+      <w:proofErr w:type="gramStart"/>
+      <w:r>
+        <w:t>fluxo</w:t>
+      </w:r>
+      <w:proofErr w:type="gramEnd"/>
+      <w:r>
+        <w:t xml:space="preserve"> das operações</w:t>
       </w:r>
     </w:p>
   </w:comment>

</xml_diff>